<commit_message>
Added leo's revision for dissertation_Introduction+Conclusion - Leo.docx Added dissertation_Introduction+Conclusion_v2.docx Added elements from dissertation_Introduction+Conclusion_v2.docx to Provenance_in_Games_draft.docx Changed chapter 6 from Provenance_in_Games_draft.docx to include volunteer's characterization results
</commit_message>
<xml_diff>
--- a/Documents/Dissertacao/dissertation_Chapter2 v2.docx
+++ b/Documents/Dissertacao/dissertation_Chapter2 v2.docx
@@ -471,6 +471,7 @@
       <w:r>
         <w:rPr>
           <w:rFonts w:cs="Times New Roman"/>
+          <w:lang w:val="en-US"/>
         </w:rPr>
         <w:t>(ZOELLER, 2010)</w:t>
       </w:r>
@@ -531,6 +532,7 @@
       <w:r>
         <w:rPr>
           <w:rFonts w:cs="Times New Roman"/>
+          <w:lang w:val="en-US"/>
         </w:rPr>
         <w:t>(AMBINDER, 2009)</w:t>
       </w:r>
@@ -611,6 +613,7 @@
       <w:r>
         <w:rPr>
           <w:rFonts w:cs="Times New Roman"/>
+          <w:lang w:val="en-US"/>
         </w:rPr>
         <w:t>(ROMERO, 2008; THOMPSON, 2007)</w:t>
       </w:r>
@@ -813,6 +816,7 @@
       <w:r>
         <w:rPr>
           <w:rFonts w:cs="Times New Roman"/>
+          <w:lang w:val="en-US"/>
         </w:rPr>
         <w:t>(ISBISTER, 2008)</w:t>
       </w:r>
@@ -868,6 +872,7 @@
       <w:r>
         <w:rPr>
           <w:rFonts w:cs="Times New Roman"/>
+          <w:lang w:val="en-US"/>
         </w:rPr>
         <w:t>(FULLERTON; SWAIN, 2008)</w:t>
       </w:r>
@@ -972,6 +977,7 @@
       <w:r>
         <w:rPr>
           <w:rFonts w:cs="Times New Roman"/>
+          <w:lang w:val="en-US"/>
         </w:rPr>
         <w:t>(2007)</w:t>
       </w:r>
@@ -1073,33 +1079,25 @@
         <w:rPr>
           <w:rFonts w:cs="Times New Roman"/>
           <w:szCs w:val="24"/>
+          <w:lang w:val="en-US"/>
         </w:rPr>
         <w:t xml:space="preserve">(HOOBLER </w:t>
       </w:r>
-      <w:proofErr w:type="spellStart"/>
       <w:r>
         <w:rPr>
           <w:rFonts w:cs="Times New Roman"/>
           <w:i/>
           <w:iCs/>
           <w:szCs w:val="24"/>
-        </w:rPr>
-        <w:t>et</w:t>
-      </w:r>
-      <w:proofErr w:type="spellEnd"/>
-      <w:r>
-        <w:rPr>
-          <w:rFonts w:cs="Times New Roman"/>
-          <w:i/>
-          <w:iCs/>
+          <w:lang w:val="en-US"/>
+        </w:rPr>
+        <w:t>et al.</w:t>
+      </w:r>
+      <w:r>
+        <w:rPr>
+          <w:rFonts w:cs="Times New Roman"/>
           <w:szCs w:val="24"/>
-        </w:rPr>
-        <w:t xml:space="preserve"> al.</w:t>
-      </w:r>
-      <w:r>
-        <w:rPr>
-          <w:rFonts w:cs="Times New Roman"/>
-          <w:szCs w:val="24"/>
+          <w:lang w:val="en-US"/>
         </w:rPr>
         <w:t>, 2004)</w:t>
       </w:r>
@@ -1136,6 +1134,7 @@
       <w:r>
         <w:rPr>
           <w:rFonts w:cs="Times New Roman"/>
+          <w:lang w:val="en-US"/>
         </w:rPr>
         <w:t>(DIXIT; YOUNGBLOOD, 2008)</w:t>
       </w:r>
@@ -1303,6 +1302,7 @@
       <w:r>
         <w:rPr>
           <w:rFonts w:cs="Times New Roman"/>
+          <w:lang w:val="en-US"/>
         </w:rPr>
         <w:t>(WALLNER, 2013)</w:t>
       </w:r>
@@ -1409,12 +1409,14 @@
       <w:r>
         <w:rPr>
           <w:rFonts w:cs="Times New Roman"/>
+          <w:lang w:val="en-US"/>
         </w:rPr>
         <w:t xml:space="preserve">(WALLNER; </w:t>
       </w:r>
       <w:r>
         <w:rPr>
           <w:rFonts w:cs="Times New Roman"/>
+          <w:lang w:val="en-US"/>
         </w:rPr>
         <w:lastRenderedPageBreak/>
         <w:t>KRIGLSTEIN, 2012)</w:t>
@@ -1459,20 +1461,79 @@
         <w:rPr>
           <w:rFonts w:cs="Times New Roman"/>
           <w:szCs w:val="24"/>
+          <w:lang w:val="en-US"/>
         </w:rPr>
         <w:t xml:space="preserve">(KIM </w:t>
       </w:r>
-      <w:proofErr w:type="spellStart"/>
       <w:r>
         <w:rPr>
           <w:rFonts w:cs="Times New Roman"/>
           <w:i/>
           <w:iCs/>
           <w:szCs w:val="24"/>
-        </w:rPr>
-        <w:t>et</w:t>
+          <w:lang w:val="en-US"/>
+        </w:rPr>
+        <w:t>et al.</w:t>
+      </w:r>
+      <w:r>
+        <w:rPr>
+          <w:rFonts w:cs="Times New Roman"/>
+          <w:szCs w:val="24"/>
+          <w:lang w:val="en-US"/>
+        </w:rPr>
+        <w:t>, 2008)</w:t>
+      </w:r>
+      <w:r>
+        <w:rPr>
+          <w:lang w:val="en-US"/>
+        </w:rPr>
+        <w:fldChar w:fldCharType="end"/>
+      </w:r>
+      <w:r>
+        <w:rPr>
+          <w:lang w:val="en-US"/>
+        </w:rPr>
+        <w:t xml:space="preserve"> and a proposed framework for </w:t>
+      </w:r>
+      <w:proofErr w:type="spellStart"/>
+      <w:r>
+        <w:rPr>
+          <w:lang w:val="en-US"/>
+        </w:rPr>
+        <w:t>gameplay</w:t>
       </w:r>
       <w:proofErr w:type="spellEnd"/>
+      <w:r>
+        <w:rPr>
+          <w:lang w:val="en-US"/>
+        </w:rPr>
+        <w:t xml:space="preserve"> data logging </w:t>
+      </w:r>
+      <w:r>
+        <w:rPr>
+          <w:lang w:val="en-US"/>
+        </w:rPr>
+        <w:fldChar w:fldCharType="begin"/>
+      </w:r>
+      <w:r>
+        <w:rPr>
+          <w:lang w:val="en-US"/>
+        </w:rPr>
+        <w:instrText xml:space="preserve"> ADDIN ZOTERO_ITEM CSL_CITATION {"citationID":"dqco8dj71","properties":{"formattedCitation":"{\\rtf (JOSLIN \\i et al.\\i0{}, 2007)}","plainCitation":"(JOSLIN et al., 2007)"},"citationItems":[{"id":201,"uris":["http://zotero.org/users/1122386/items/ZKEJW8GC"],"uri":["http://zotero.org/users/1122386/items/ZKEJW8GC"],"itemData":{"id":201,"type":"article-journal","title":"The gameplay visualization manifesto: a framework for logging and visualization of online gameplay data","container-title":"Comput. Entertain.","volume":"5","issue":"3","source":"ACM Digital Library","abstract":"As massively multiplayer online games gain popularity, there has been a concomitant increase in their size and complexity, both technically and in terms of player usage. Quality assurance for such games takes up a major component of the development budget due to the painstaking work required to ensure the best possible gameplay. This article presents a new framework for the process of visualizing online game-play data. Major components such as an event model and data acquisition infrastructure are derived. Interface and implementation factors are also explored, including in-situ game interface approaches. We also expect that this framework can be modified for all genres of gaming that require an understanding of complex game-play.","URL":"http://doi.acm.org/10.1145/1316511.1316517","DOI":"10.1145/1316511.1316517","ISSN":"1544-3574","shortTitle":"The gameplay visualization manifesto","author":[{"family":"Joslin","given":"Simon"},{"family":"Brown","given":"Ross"},{"family":"Drennan","given":"Penny"}],"issued":{"date-parts":[["2007"]]}}}],"schema":"https://github.com/citation-style-language/schema/raw/master/csl-citation.json"} </w:instrText>
+      </w:r>
+      <w:r>
+        <w:rPr>
+          <w:lang w:val="en-US"/>
+        </w:rPr>
+        <w:fldChar w:fldCharType="separate"/>
+      </w:r>
+      <w:r>
+        <w:rPr>
+          <w:rFonts w:cs="Times New Roman"/>
+          <w:szCs w:val="24"/>
+        </w:rPr>
+        <w:t xml:space="preserve">(JOSLIN </w:t>
+      </w:r>
       <w:r>
         <w:rPr>
           <w:rFonts w:cs="Times New Roman"/>
@@ -1480,85 +1541,7 @@
           <w:iCs/>
           <w:szCs w:val="24"/>
         </w:rPr>
-        <w:t xml:space="preserve"> al.</w:t>
-      </w:r>
-      <w:r>
-        <w:rPr>
-          <w:rFonts w:cs="Times New Roman"/>
-          <w:szCs w:val="24"/>
-        </w:rPr>
-        <w:t>, 2008)</w:t>
-      </w:r>
-      <w:r>
-        <w:rPr>
-          <w:lang w:val="en-US"/>
-        </w:rPr>
-        <w:fldChar w:fldCharType="end"/>
-      </w:r>
-      <w:r>
-        <w:rPr>
-          <w:lang w:val="en-US"/>
-        </w:rPr>
-        <w:t xml:space="preserve"> and a proposed framework for </w:t>
-      </w:r>
-      <w:proofErr w:type="spellStart"/>
-      <w:r>
-        <w:rPr>
-          <w:lang w:val="en-US"/>
-        </w:rPr>
-        <w:t>gameplay</w:t>
-      </w:r>
-      <w:proofErr w:type="spellEnd"/>
-      <w:r>
-        <w:rPr>
-          <w:lang w:val="en-US"/>
-        </w:rPr>
-        <w:t xml:space="preserve"> data logging </w:t>
-      </w:r>
-      <w:r>
-        <w:rPr>
-          <w:lang w:val="en-US"/>
-        </w:rPr>
-        <w:fldChar w:fldCharType="begin"/>
-      </w:r>
-      <w:r>
-        <w:rPr>
-          <w:lang w:val="en-US"/>
-        </w:rPr>
-        <w:instrText xml:space="preserve"> ADDIN ZOTERO_ITEM CSL_CITATION {"citationID":"dqco8dj71","properties":{"formattedCitation":"{\\rtf (JOSLIN \\i et al.\\i0{}, 2007)}","plainCitation":"(JOSLIN et al., 2007)"},"citationItems":[{"id":201,"uris":["http://zotero.org/users/1122386/items/ZKEJW8GC"],"uri":["http://zotero.org/users/1122386/items/ZKEJW8GC"],"itemData":{"id":201,"type":"article-journal","title":"The gameplay visualization manifesto: a framework for logging and visualization of online gameplay data","container-title":"Comput. Entertain.","volume":"5","issue":"3","source":"ACM Digital Library","abstract":"As massively multiplayer online games gain popularity, there has been a concomitant increase in their size and complexity, both technically and in terms of player usage. Quality assurance for such games takes up a major component of the development budget due to the painstaking work required to ensure the best possible gameplay. This article presents a new framework for the process of visualizing online game-play data. Major components such as an event model and data acquisition infrastructure are derived. Interface and implementation factors are also explored, including in-situ game interface approaches. We also expect that this framework can be modified for all genres of gaming that require an understanding of complex game-play.","URL":"http://doi.acm.org/10.1145/1316511.1316517","DOI":"10.1145/1316511.1316517","ISSN":"1544-3574","shortTitle":"The gameplay visualization manifesto","author":[{"family":"Joslin","given":"Simon"},{"family":"Brown","given":"Ross"},{"family":"Drennan","given":"Penny"}],"issued":{"date-parts":[["2007"]]}}}],"schema":"https://github.com/citation-style-language/schema/raw/master/csl-citation.json"} </w:instrText>
-      </w:r>
-      <w:r>
-        <w:rPr>
-          <w:lang w:val="en-US"/>
-        </w:rPr>
-        <w:fldChar w:fldCharType="separate"/>
-      </w:r>
-      <w:r>
-        <w:rPr>
-          <w:rFonts w:cs="Times New Roman"/>
-          <w:szCs w:val="24"/>
-        </w:rPr>
-        <w:t xml:space="preserve">(JOSLIN </w:t>
-      </w:r>
-      <w:proofErr w:type="spellStart"/>
-      <w:r>
-        <w:rPr>
-          <w:rFonts w:cs="Times New Roman"/>
-          <w:i/>
-          <w:iCs/>
-          <w:szCs w:val="24"/>
-        </w:rPr>
-        <w:t>et</w:t>
-      </w:r>
-      <w:proofErr w:type="spellEnd"/>
-      <w:r>
-        <w:rPr>
-          <w:rFonts w:cs="Times New Roman"/>
-          <w:i/>
-          <w:iCs/>
-          <w:szCs w:val="24"/>
-        </w:rPr>
-        <w:t xml:space="preserve"> al.</w:t>
+        <w:t>et al.</w:t>
       </w:r>
       <w:r>
         <w:rPr>
@@ -2075,6 +2058,7 @@
       <w:r>
         <w:rPr>
           <w:rFonts w:cs="Times New Roman"/>
+          <w:lang w:val="en-US"/>
         </w:rPr>
         <w:t>(2007)</w:t>
       </w:r>
@@ -2833,7 +2817,6 @@
         </w:rPr>
         <w:t xml:space="preserve">(JOSLIN </w:t>
       </w:r>
-      <w:proofErr w:type="spellStart"/>
       <w:r>
         <w:rPr>
           <w:rFonts w:cs="Times New Roman"/>
@@ -2841,17 +2824,7 @@
           <w:iCs/>
           <w:szCs w:val="24"/>
         </w:rPr>
-        <w:t>et</w:t>
-      </w:r>
-      <w:proofErr w:type="spellEnd"/>
-      <w:r>
-        <w:rPr>
-          <w:rFonts w:cs="Times New Roman"/>
-          <w:i/>
-          <w:iCs/>
-          <w:szCs w:val="24"/>
-        </w:rPr>
-        <w:t xml:space="preserve"> al.</w:t>
+        <w:t>et al.</w:t>
       </w:r>
       <w:r>
         <w:rPr>
@@ -3219,35 +3192,190 @@
         <w:rPr>
           <w:rFonts w:cs="Times New Roman"/>
           <w:szCs w:val="24"/>
+          <w:lang w:val="en-US"/>
         </w:rPr>
         <w:t xml:space="preserve">(JOSLIN </w:t>
       </w:r>
-      <w:proofErr w:type="spellStart"/>
       <w:r>
         <w:rPr>
           <w:rFonts w:cs="Times New Roman"/>
           <w:i/>
           <w:iCs/>
           <w:szCs w:val="24"/>
-        </w:rPr>
-        <w:t>et</w:t>
+          <w:lang w:val="en-US"/>
+        </w:rPr>
+        <w:t>et al.</w:t>
+      </w:r>
+      <w:r>
+        <w:rPr>
+          <w:rFonts w:cs="Times New Roman"/>
+          <w:szCs w:val="24"/>
+          <w:lang w:val="en-US"/>
+        </w:rPr>
+        <w:t>, 2007)</w:t>
+      </w:r>
+      <w:r>
+        <w:rPr>
+          <w:lang w:val="en-US"/>
+        </w:rPr>
+        <w:fldChar w:fldCharType="end"/>
+      </w:r>
+      <w:r>
+        <w:rPr>
+          <w:lang w:val="en-US"/>
+        </w:rPr>
+        <w:t>.</w:t>
+      </w:r>
+    </w:p>
+    <w:p>
+      <w:pPr>
+        <w:rPr>
+          <w:lang w:val="en-US"/>
+        </w:rPr>
+      </w:pPr>
+      <w:r>
+        <w:rPr>
+          <w:lang w:val="en-US"/>
+        </w:rPr>
+        <w:t xml:space="preserve">This data logging framework was mainly designed for online games to increase efficiency in </w:t>
+      </w:r>
+      <w:proofErr w:type="spellStart"/>
+      <w:r>
+        <w:rPr>
+          <w:lang w:val="en-US"/>
+        </w:rPr>
+        <w:t>gameplay</w:t>
       </w:r>
       <w:proofErr w:type="spellEnd"/>
+      <w:r>
+        <w:rPr>
+          <w:lang w:val="en-US"/>
+        </w:rPr>
+        <w:t xml:space="preserve"> verification process, to reduce testing expenses, and improve quality assurance. The framework address an overall data logging by using event models designed for logging, while also providing some basic data-stream </w:t>
+      </w:r>
+      <w:commentRangeStart w:id="25"/>
+      <w:r>
+        <w:rPr>
+          <w:lang w:val="en-US"/>
+        </w:rPr>
+        <w:t>visualization</w:t>
+      </w:r>
+      <w:commentRangeEnd w:id="25"/>
+      <w:r>
+        <w:rPr>
+          <w:rStyle w:val="CommentReference"/>
+        </w:rPr>
+        <w:commentReference w:id="25"/>
+      </w:r>
+      <w:r>
+        <w:rPr>
+          <w:lang w:val="en-US"/>
+        </w:rPr>
+        <w:t>.</w:t>
+      </w:r>
+    </w:p>
+    <w:p>
+      <w:pPr>
+        <w:pStyle w:val="Heading2"/>
+        <w:rPr>
+          <w:lang w:val="en-US"/>
+        </w:rPr>
+      </w:pPr>
+      <w:bookmarkStart w:id="26" w:name="_Ref360193835"/>
+      <w:r>
+        <w:rPr>
+          <w:lang w:val="en-US"/>
+        </w:rPr>
+        <w:t>Tracking Real-Time User Experience</w:t>
+      </w:r>
+      <w:bookmarkEnd w:id="26"/>
+    </w:p>
+    <w:p>
+      <w:pPr>
+        <w:rPr>
+          <w:lang w:val="en-US"/>
+        </w:rPr>
+      </w:pPr>
+      <w:r>
+        <w:rPr>
+          <w:lang w:val="en-US"/>
+        </w:rPr>
+        <w:t xml:space="preserve">The </w:t>
+      </w:r>
+      <w:r>
+        <w:rPr>
+          <w:i/>
+          <w:lang w:val="en-US"/>
+        </w:rPr>
+        <w:t>Tracking Real-Time User Experience</w:t>
+      </w:r>
+      <w:r>
+        <w:rPr>
+          <w:lang w:val="en-US"/>
+        </w:rPr>
+        <w:t xml:space="preserve"> (</w:t>
+      </w:r>
+      <w:r>
+        <w:rPr>
+          <w:lang w:val="en-US"/>
+        </w:rPr>
+        <w:t>TRUE</w:t>
+      </w:r>
+      <w:r>
+        <w:rPr>
+          <w:lang w:val="en-US"/>
+        </w:rPr>
+        <w:t>)</w:t>
+      </w:r>
+      <w:r>
+        <w:rPr>
+          <w:lang w:val="en-US"/>
+        </w:rPr>
+        <w:t xml:space="preserve"> approach </w:t>
+      </w:r>
+      <w:r>
+        <w:rPr>
+          <w:lang w:val="en-US"/>
+        </w:rPr>
+        <w:fldChar w:fldCharType="begin"/>
+      </w:r>
+      <w:r>
+        <w:rPr>
+          <w:lang w:val="en-US"/>
+        </w:rPr>
+        <w:instrText xml:space="preserve"> ADDIN ZOTERO_ITEM CSL_CITATION {"citationID":"o30estd7e","properties":{"formattedCitation":"{\\rtf (KIM \\i et al.\\i0{}, 2008)}","plainCitation":"(KIM et al., 2008)"},"citationItems":[{"id":200,"uris":["http://zotero.org/users/1122386/items/SFXQTZMB"],"uri":["http://zotero.org/users/1122386/items/SFXQTZMB"],"itemData":{"id":200,"type":"article-journal","title":"Tracking real-time user experience (TRUE): a comprehensive instrumentation solution for complex systems","container-title":"Proceedings of the SIGCHI Conference on Human Factors in Computing Systems (CHI)","page":"443–452","source":"ACM Digital Library","abstract":"Automatic recording of user behavior within a system (instrumentation) to develop and test theories has a rich history in psychology and system design. Often, researchers analyze instrumented behavior in isolation from other data. The problem with collecting instrumented behaviors without attitudinal, demographic, and contextual data is that researchers have no way to answer the 'why' behind the 'what'. We have combined the collection and analysis of behavioral instrumentation with other HCI methods to develop a system for Tracking Real-Time User Experience (TRUE). Using two case studies as examples, we demonstrate how we have evolved instrumentation methodology and analysis to extensively improve the design of video games. It is our hope that TRUE is adopted and adapted by the broader HCI community, becoming a useful tool for gaining deep insights into user behavior and improvement of design for other complex systems.","DOI":"10.1145/1357054.1357126","shortTitle":"Tracking real-time user experience (TRUE)","author":[{"family":"Kim","given":"Jun H."},{"family":"Gunn","given":"Daniel V."},{"family":"Schuh","given":"Eric"},{"family":"Phillips","given":"Bruce"},{"family":"Pagulayan","given":"Randy J."},{"family":"Wixon","given":"Dennis"}],"issued":{"date-parts":[["2008"]]},"accessed":{"date-parts":[["2013",6,26]]}}}],"schema":"https://github.com/citation-style-language/schema/raw/master/csl-citation.json"} </w:instrText>
+      </w:r>
+      <w:r>
+        <w:rPr>
+          <w:lang w:val="en-US"/>
+        </w:rPr>
+        <w:fldChar w:fldCharType="separate"/>
+      </w:r>
+      <w:r>
+        <w:rPr>
+          <w:rFonts w:cs="Times New Roman"/>
+          <w:szCs w:val="24"/>
+          <w:lang w:val="en-US"/>
+        </w:rPr>
+        <w:t xml:space="preserve">(KIM </w:t>
+      </w:r>
       <w:r>
         <w:rPr>
           <w:rFonts w:cs="Times New Roman"/>
           <w:i/>
           <w:iCs/>
           <w:szCs w:val="24"/>
-        </w:rPr>
-        <w:t xml:space="preserve"> al.</w:t>
+          <w:lang w:val="en-US"/>
+        </w:rPr>
+        <w:t>et al.</w:t>
       </w:r>
       <w:r>
         <w:rPr>
           <w:rFonts w:cs="Times New Roman"/>
           <w:szCs w:val="24"/>
-        </w:rPr>
-        <w:t>, 2007)</w:t>
+          <w:lang w:val="en-US"/>
+        </w:rPr>
+        <w:t>, 2008)</w:t>
       </w:r>
       <w:r>
         <w:rPr>
@@ -3259,209 +3387,36 @@
         <w:rPr>
           <w:lang w:val="en-US"/>
         </w:rPr>
-        <w:t>.</w:t>
-      </w:r>
-    </w:p>
-    <w:p>
-      <w:pPr>
-        <w:rPr>
-          <w:lang w:val="en-US"/>
-        </w:rPr>
-      </w:pPr>
-      <w:r>
-        <w:rPr>
-          <w:lang w:val="en-US"/>
-        </w:rPr>
-        <w:t xml:space="preserve">This data logging framework was mainly designed for online games to increase efficiency in </w:t>
-      </w:r>
-      <w:proofErr w:type="spellStart"/>
-      <w:r>
-        <w:rPr>
-          <w:lang w:val="en-US"/>
-        </w:rPr>
-        <w:t>gameplay</w:t>
-      </w:r>
-      <w:proofErr w:type="spellEnd"/>
-      <w:r>
-        <w:rPr>
-          <w:lang w:val="en-US"/>
-        </w:rPr>
-        <w:t xml:space="preserve"> verification process, to reduce testing expenses, and improve quality assurance. The framework address an overall data logging by using event models designed for logging, while also providing some basic data-stream </w:t>
-      </w:r>
-      <w:commentRangeStart w:id="25"/>
-      <w:r>
-        <w:rPr>
-          <w:lang w:val="en-US"/>
-        </w:rPr>
-        <w:t>visualization</w:t>
-      </w:r>
-      <w:commentRangeEnd w:id="25"/>
-      <w:r>
-        <w:rPr>
-          <w:rStyle w:val="CommentReference"/>
-        </w:rPr>
-        <w:commentReference w:id="25"/>
-      </w:r>
-      <w:r>
-        <w:rPr>
-          <w:lang w:val="en-US"/>
-        </w:rPr>
-        <w:t>.</w:t>
-      </w:r>
-    </w:p>
-    <w:p>
-      <w:pPr>
-        <w:pStyle w:val="Heading2"/>
-        <w:rPr>
-          <w:lang w:val="en-US"/>
-        </w:rPr>
-      </w:pPr>
-      <w:bookmarkStart w:id="26" w:name="_Ref360193835"/>
-      <w:r>
-        <w:rPr>
-          <w:lang w:val="en-US"/>
-        </w:rPr>
-        <w:t>Tracking Real-Time User Experience</w:t>
-      </w:r>
-      <w:bookmarkEnd w:id="26"/>
-    </w:p>
-    <w:p>
-      <w:pPr>
-        <w:rPr>
-          <w:lang w:val="en-US"/>
-        </w:rPr>
-      </w:pPr>
-      <w:r>
-        <w:rPr>
-          <w:lang w:val="en-US"/>
-        </w:rPr>
-        <w:t xml:space="preserve">The </w:t>
+        <w:t xml:space="preserve"> combines human-computer interaction (</w:t>
+      </w:r>
+      <w:r>
+        <w:rPr>
+          <w:lang w:val="en-US"/>
+        </w:rPr>
+        <w:t>HCI</w:t>
+      </w:r>
+      <w:r>
+        <w:rPr>
+          <w:lang w:val="en-US"/>
+        </w:rPr>
+        <w:t>)</w:t>
+      </w:r>
+      <w:r>
+        <w:rPr>
+          <w:lang w:val="en-US"/>
+        </w:rPr>
+        <w:t xml:space="preserve"> instrumentation, which collects </w:t>
       </w:r>
       <w:r>
         <w:rPr>
           <w:i/>
           <w:lang w:val="en-US"/>
         </w:rPr>
-        <w:t>Tracking Real-Time User Experience</w:t>
-      </w:r>
-      <w:r>
-        <w:rPr>
-          <w:lang w:val="en-US"/>
-        </w:rPr>
-        <w:t xml:space="preserve"> (</w:t>
-      </w:r>
-      <w:r>
-        <w:rPr>
-          <w:lang w:val="en-US"/>
-        </w:rPr>
-        <w:t>TRUE</w:t>
-      </w:r>
-      <w:r>
-        <w:rPr>
-          <w:lang w:val="en-US"/>
-        </w:rPr>
-        <w:t>)</w:t>
-      </w:r>
-      <w:r>
-        <w:rPr>
-          <w:lang w:val="en-US"/>
-        </w:rPr>
-        <w:t xml:space="preserve"> approach </w:t>
-      </w:r>
-      <w:r>
-        <w:rPr>
-          <w:lang w:val="en-US"/>
-        </w:rPr>
-        <w:fldChar w:fldCharType="begin"/>
-      </w:r>
-      <w:r>
-        <w:rPr>
-          <w:lang w:val="en-US"/>
-        </w:rPr>
-        <w:instrText xml:space="preserve"> ADDIN ZOTERO_ITEM CSL_CITATION {"citationID":"o30estd7e","properties":{"formattedCitation":"{\\rtf (KIM \\i et al.\\i0{}, 2008)}","plainCitation":"(KIM et al., 2008)"},"citationItems":[{"id":200,"uris":["http://zotero.org/users/1122386/items/SFXQTZMB"],"uri":["http://zotero.org/users/1122386/items/SFXQTZMB"],"itemData":{"id":200,"type":"article-journal","title":"Tracking real-time user experience (TRUE): a comprehensive instrumentation solution for complex systems","container-title":"Proceedings of the SIGCHI Conference on Human Factors in Computing Systems (CHI)","page":"443–452","source":"ACM Digital Library","abstract":"Automatic recording of user behavior within a system (instrumentation) to develop and test theories has a rich history in psychology and system design. Often, researchers analyze instrumented behavior in isolation from other data. The problem with collecting instrumented behaviors without attitudinal, demographic, and contextual data is that researchers have no way to answer the 'why' behind the 'what'. We have combined the collection and analysis of behavioral instrumentation with other HCI methods to develop a system for Tracking Real-Time User Experience (TRUE). Using two case studies as examples, we demonstrate how we have evolved instrumentation methodology and analysis to extensively improve the design of video games. It is our hope that TRUE is adopted and adapted by the broader HCI community, becoming a useful tool for gaining deep insights into user behavior and improvement of design for other complex systems.","DOI":"10.1145/1357054.1357126","shortTitle":"Tracking real-time user experience (TRUE)","author":[{"family":"Kim","given":"Jun H."},{"family":"Gunn","given":"Daniel V."},{"family":"Schuh","given":"Eric"},{"family":"Phillips","given":"Bruce"},{"family":"Pagulayan","given":"Randy J."},{"family":"Wixon","given":"Dennis"}],"issued":{"date-parts":[["2008"]]},"accessed":{"date-parts":[["2013",6,26]]}}}],"schema":"https://github.com/citation-style-language/schema/raw/master/csl-citation.json"} </w:instrText>
-      </w:r>
-      <w:r>
-        <w:rPr>
-          <w:lang w:val="en-US"/>
-        </w:rPr>
-        <w:fldChar w:fldCharType="separate"/>
-      </w:r>
-      <w:r>
-        <w:rPr>
-          <w:rFonts w:cs="Times New Roman"/>
-          <w:szCs w:val="24"/>
-        </w:rPr>
-        <w:t xml:space="preserve">(KIM </w:t>
-      </w:r>
-      <w:proofErr w:type="spellStart"/>
-      <w:r>
-        <w:rPr>
-          <w:rFonts w:cs="Times New Roman"/>
-          <w:i/>
-          <w:iCs/>
-          <w:szCs w:val="24"/>
-        </w:rPr>
-        <w:t>et</w:t>
-      </w:r>
-      <w:proofErr w:type="spellEnd"/>
-      <w:r>
-        <w:rPr>
-          <w:rFonts w:cs="Times New Roman"/>
-          <w:i/>
-          <w:iCs/>
-          <w:szCs w:val="24"/>
-        </w:rPr>
-        <w:t xml:space="preserve"> al.</w:t>
-      </w:r>
-      <w:r>
-        <w:rPr>
-          <w:rFonts w:cs="Times New Roman"/>
-          <w:szCs w:val="24"/>
-        </w:rPr>
-        <w:t>, 2008)</w:t>
-      </w:r>
-      <w:r>
-        <w:rPr>
-          <w:lang w:val="en-US"/>
-        </w:rPr>
-        <w:fldChar w:fldCharType="end"/>
-      </w:r>
-      <w:r>
-        <w:rPr>
-          <w:lang w:val="en-US"/>
-        </w:rPr>
-        <w:t xml:space="preserve"> combines human-computer interaction (</w:t>
-      </w:r>
-      <w:r>
-        <w:rPr>
-          <w:lang w:val="en-US"/>
-        </w:rPr>
-        <w:t>HCI</w:t>
-      </w:r>
-      <w:r>
-        <w:rPr>
-          <w:lang w:val="en-US"/>
-        </w:rPr>
-        <w:t>)</w:t>
-      </w:r>
-      <w:r>
-        <w:rPr>
-          <w:lang w:val="en-US"/>
-        </w:rPr>
-        <w:t xml:space="preserve"> instrumentation, which collects </w:t>
-      </w:r>
-      <w:r>
-        <w:rPr>
-          <w:i/>
-          <w:lang w:val="en-US"/>
-        </w:rPr>
         <w:t>user initiated events</w:t>
       </w:r>
       <w:r>
         <w:rPr>
           <w:rStyle w:val="FootnoteReference"/>
-          <w:i/>
-          <w:lang w:val="en-US"/>
         </w:rPr>
         <w:footnoteReference w:id="1"/>
       </w:r>
@@ -3861,6 +3816,7 @@
       <w:r>
         <w:rPr>
           <w:rFonts w:cs="Times New Roman"/>
+          <w:lang w:val="en-US"/>
         </w:rPr>
         <w:t>(2008)</w:t>
       </w:r>
@@ -4648,33 +4604,25 @@
         <w:rPr>
           <w:rFonts w:cs="Times New Roman"/>
           <w:szCs w:val="24"/>
+          <w:lang w:val="en-US"/>
         </w:rPr>
         <w:t xml:space="preserve">(KIM </w:t>
       </w:r>
-      <w:proofErr w:type="spellStart"/>
       <w:r>
         <w:rPr>
           <w:rFonts w:cs="Times New Roman"/>
           <w:i/>
           <w:iCs/>
           <w:szCs w:val="24"/>
-        </w:rPr>
-        <w:t>et</w:t>
-      </w:r>
-      <w:proofErr w:type="spellEnd"/>
-      <w:r>
-        <w:rPr>
-          <w:rFonts w:cs="Times New Roman"/>
-          <w:i/>
-          <w:iCs/>
+          <w:lang w:val="en-US"/>
+        </w:rPr>
+        <w:t>et al.</w:t>
+      </w:r>
+      <w:r>
+        <w:rPr>
+          <w:rFonts w:cs="Times New Roman"/>
           <w:szCs w:val="24"/>
-        </w:rPr>
-        <w:t xml:space="preserve"> al.</w:t>
-      </w:r>
-      <w:r>
-        <w:rPr>
-          <w:rFonts w:cs="Times New Roman"/>
-          <w:szCs w:val="24"/>
+          <w:lang w:val="en-US"/>
         </w:rPr>
         <w:t>, 2008)</w:t>
       </w:r>
@@ -4934,86 +4882,113 @@
         <w:rPr>
           <w:rFonts w:cs="Times New Roman"/>
           <w:szCs w:val="24"/>
+          <w:lang w:val="en-US"/>
         </w:rPr>
         <w:t xml:space="preserve">(ANDERSEN </w:t>
       </w:r>
-      <w:proofErr w:type="spellStart"/>
       <w:r>
         <w:rPr>
           <w:rFonts w:cs="Times New Roman"/>
           <w:i/>
           <w:iCs/>
           <w:szCs w:val="24"/>
-        </w:rPr>
-        <w:t>et</w:t>
-      </w:r>
-      <w:proofErr w:type="spellEnd"/>
+          <w:lang w:val="en-US"/>
+        </w:rPr>
+        <w:t>et al.</w:t>
+      </w:r>
+      <w:r>
+        <w:rPr>
+          <w:rFonts w:cs="Times New Roman"/>
+          <w:szCs w:val="24"/>
+          <w:lang w:val="en-US"/>
+        </w:rPr>
+        <w:t xml:space="preserve">, 2010; LIU </w:t>
+      </w:r>
       <w:r>
         <w:rPr>
           <w:rFonts w:cs="Times New Roman"/>
           <w:i/>
           <w:iCs/>
           <w:szCs w:val="24"/>
-        </w:rPr>
-        <w:t xml:space="preserve"> al.</w:t>
+          <w:lang w:val="en-US"/>
+        </w:rPr>
+        <w:t>et al.</w:t>
       </w:r>
       <w:r>
         <w:rPr>
           <w:rFonts w:cs="Times New Roman"/>
           <w:szCs w:val="24"/>
-        </w:rPr>
-        <w:t xml:space="preserve">, 2010; LIU </w:t>
+          <w:lang w:val="en-US"/>
+        </w:rPr>
+        <w:t>, 2011)</w:t>
+      </w:r>
+      <w:r>
+        <w:rPr>
+          <w:lang w:val="en-US"/>
+        </w:rPr>
+        <w:fldChar w:fldCharType="end"/>
+      </w:r>
+      <w:r>
+        <w:rPr>
+          <w:lang w:val="en-US"/>
+        </w:rPr>
+        <w:t xml:space="preserve"> is a </w:t>
+      </w:r>
+      <w:r>
+        <w:rPr>
+          <w:lang w:val="en-US"/>
+        </w:rPr>
+        <w:t>visual</w:t>
+      </w:r>
+      <w:r>
+        <w:rPr>
+          <w:lang w:val="en-US"/>
+        </w:rPr>
+        <w:t xml:space="preserve"> tool designed to illustrate how groups of players move through the game space.</w:t>
+      </w:r>
+      <w:r>
+        <w:rPr>
+          <w:lang w:val="en-US"/>
+        </w:rPr>
+        <w:t xml:space="preserve"> </w:t>
       </w:r>
       <w:proofErr w:type="spellStart"/>
       <w:r>
         <w:rPr>
-          <w:rFonts w:cs="Times New Roman"/>
-          <w:i/>
-          <w:iCs/>
-          <w:szCs w:val="24"/>
-        </w:rPr>
-        <w:t>et</w:t>
+          <w:lang w:val="en-US"/>
+        </w:rPr>
+        <w:t>Playtracer</w:t>
       </w:r>
       <w:proofErr w:type="spellEnd"/>
       <w:r>
         <w:rPr>
-          <w:rFonts w:cs="Times New Roman"/>
-          <w:i/>
-          <w:iCs/>
-          <w:szCs w:val="24"/>
-        </w:rPr>
-        <w:t xml:space="preserve"> al.</w:t>
-      </w:r>
-      <w:r>
-        <w:rPr>
-          <w:rFonts w:cs="Times New Roman"/>
-          <w:szCs w:val="24"/>
-        </w:rPr>
-        <w:t>, 2011)</w:t>
-      </w:r>
-      <w:r>
-        <w:rPr>
-          <w:lang w:val="en-US"/>
-        </w:rPr>
-        <w:fldChar w:fldCharType="end"/>
-      </w:r>
-      <w:r>
-        <w:rPr>
-          <w:lang w:val="en-US"/>
-        </w:rPr>
-        <w:t xml:space="preserve"> is a </w:t>
-      </w:r>
-      <w:r>
-        <w:rPr>
-          <w:lang w:val="en-US"/>
-        </w:rPr>
-        <w:t>visual</w:t>
-      </w:r>
-      <w:r>
-        <w:rPr>
-          <w:lang w:val="en-US"/>
-        </w:rPr>
-        <w:t xml:space="preserve"> tool designed to illustrate how groups of players move through the game space.</w:t>
+          <w:lang w:val="en-US"/>
+        </w:rPr>
+        <w:t xml:space="preserve"> can be used for behavior analysis </w:t>
+      </w:r>
+      <w:r>
+        <w:rPr>
+          <w:lang w:val="en-US"/>
+        </w:rPr>
+        <w:t>in</w:t>
+      </w:r>
+      <w:r>
+        <w:rPr>
+          <w:lang w:val="en-US"/>
+        </w:rPr>
+        <w:t xml:space="preserve"> games with the concept of state transitions.</w:t>
+      </w:r>
+      <w:r>
+        <w:rPr>
+          <w:lang w:val="en-US"/>
+        </w:rPr>
+        <w:t xml:space="preserve"> The transitions in the game are represented as game states by applying the Classical Multidimensional Scaling</w:t>
+      </w:r>
+      <w:r>
+        <w:rPr>
+          <w:lang w:val="en-US"/>
+        </w:rPr>
+        <w:t xml:space="preserve"> (CMDS)</w:t>
       </w:r>
       <w:r>
         <w:rPr>
@@ -5021,50 +4996,6 @@
         </w:rPr>
         <w:t xml:space="preserve"> </w:t>
       </w:r>
-      <w:proofErr w:type="spellStart"/>
-      <w:r>
-        <w:rPr>
-          <w:lang w:val="en-US"/>
-        </w:rPr>
-        <w:t>Playtracer</w:t>
-      </w:r>
-      <w:proofErr w:type="spellEnd"/>
-      <w:r>
-        <w:rPr>
-          <w:lang w:val="en-US"/>
-        </w:rPr>
-        <w:t xml:space="preserve"> can be used for behavior analysis </w:t>
-      </w:r>
-      <w:r>
-        <w:rPr>
-          <w:lang w:val="en-US"/>
-        </w:rPr>
-        <w:t>in</w:t>
-      </w:r>
-      <w:r>
-        <w:rPr>
-          <w:lang w:val="en-US"/>
-        </w:rPr>
-        <w:t xml:space="preserve"> games with the concept of state transitions.</w:t>
-      </w:r>
-      <w:r>
-        <w:rPr>
-          <w:lang w:val="en-US"/>
-        </w:rPr>
-        <w:t xml:space="preserve"> The transitions in the game are represented as game states by applying the Classical Multidimensional Scaling</w:t>
-      </w:r>
-      <w:r>
-        <w:rPr>
-          <w:lang w:val="en-US"/>
-        </w:rPr>
-        <w:t xml:space="preserve"> (CMDS)</w:t>
-      </w:r>
-      <w:r>
-        <w:rPr>
-          <w:lang w:val="en-US"/>
-        </w:rPr>
-        <w:t xml:space="preserve"> </w:t>
-      </w:r>
       <w:r>
         <w:rPr>
           <w:lang w:val="en-US"/>
@@ -5086,12 +5017,14 @@
       <w:r>
         <w:rPr>
           <w:rFonts w:cs="Times New Roman"/>
+          <w:lang w:val="en-US"/>
         </w:rPr>
         <w:t xml:space="preserve">(COX; </w:t>
       </w:r>
       <w:r>
         <w:rPr>
           <w:rFonts w:cs="Times New Roman"/>
+          <w:lang w:val="en-US"/>
         </w:rPr>
         <w:lastRenderedPageBreak/>
         <w:t>COX, 2010)</w:t>
@@ -5389,6 +5322,11 @@
       </w:r>
     </w:p>
     <w:p>
+      <w:pPr>
+        <w:rPr>
+          <w:lang w:val="en-US"/>
+        </w:rPr>
+      </w:pPr>
       <w:r>
         <w:rPr>
           <w:lang w:val="en-US"/>
@@ -5641,33 +5579,25 @@
         <w:rPr>
           <w:rFonts w:cs="Times New Roman"/>
           <w:szCs w:val="24"/>
+          <w:lang w:val="en-US"/>
         </w:rPr>
         <w:t xml:space="preserve">(LIU </w:t>
       </w:r>
-      <w:proofErr w:type="spellStart"/>
       <w:r>
         <w:rPr>
           <w:rFonts w:cs="Times New Roman"/>
           <w:i/>
           <w:iCs/>
           <w:szCs w:val="24"/>
-        </w:rPr>
-        <w:t>et</w:t>
-      </w:r>
-      <w:proofErr w:type="spellEnd"/>
-      <w:r>
-        <w:rPr>
-          <w:rFonts w:cs="Times New Roman"/>
-          <w:i/>
-          <w:iCs/>
+          <w:lang w:val="en-US"/>
+        </w:rPr>
+        <w:t>et al.</w:t>
+      </w:r>
+      <w:r>
+        <w:rPr>
+          <w:rFonts w:cs="Times New Roman"/>
           <w:szCs w:val="24"/>
-        </w:rPr>
-        <w:t xml:space="preserve"> al.</w:t>
-      </w:r>
-      <w:r>
-        <w:rPr>
-          <w:rFonts w:cs="Times New Roman"/>
-          <w:szCs w:val="24"/>
+          <w:lang w:val="en-US"/>
         </w:rPr>
         <w:t>, 2011)</w:t>
       </w:r>
@@ -5914,6 +5844,7 @@
       <w:r>
         <w:rPr>
           <w:rFonts w:cs="Times New Roman"/>
+          <w:lang w:val="en-US"/>
         </w:rPr>
         <w:t>(WALLNER; KRIGLSTEIN, 2012; WALLNER, 2013)</w:t>
       </w:r>
@@ -6855,18 +6786,2265 @@
           <w:lang w:val="en-US"/>
         </w:rPr>
       </w:pPr>
-      <w:bookmarkStart w:id="63" w:name="_Toc354161716"/>
-      <w:bookmarkStart w:id="64" w:name="_Ref360194010"/>
-      <w:commentRangeStart w:id="65"/>
+      <w:r>
+        <w:rPr>
+          <w:lang w:val="en-US"/>
+        </w:rPr>
+        <w:t>Comparison Between Approaches</w:t>
+      </w:r>
+    </w:p>
+    <w:p>
+      <w:pPr>
+        <w:rPr>
+          <w:lang w:val="en-US"/>
+        </w:rPr>
+      </w:pPr>
+      <w:r>
+        <w:rPr>
+          <w:lang w:val="en-US"/>
+        </w:rPr>
+        <w:fldChar w:fldCharType="begin"/>
+      </w:r>
+      <w:r>
+        <w:rPr>
+          <w:lang w:val="en-US"/>
+        </w:rPr>
+        <w:instrText xml:space="preserve"> REF _Ref360735368 \h </w:instrText>
+      </w:r>
+      <w:r>
+        <w:rPr>
+          <w:lang w:val="en-US"/>
+        </w:rPr>
+      </w:r>
+      <w:r>
+        <w:rPr>
+          <w:lang w:val="en-US"/>
+        </w:rPr>
+        <w:fldChar w:fldCharType="separate"/>
+      </w:r>
+      <w:r>
+        <w:rPr>
+          <w:lang w:val="en-US"/>
+        </w:rPr>
+        <w:t xml:space="preserve">Table </w:t>
+      </w:r>
+      <w:r>
+        <w:rPr>
+          <w:noProof/>
+          <w:lang w:val="en-US"/>
+        </w:rPr>
+        <w:t>1</w:t>
+      </w:r>
+      <w:r>
+        <w:rPr>
+          <w:lang w:val="en-US"/>
+        </w:rPr>
+        <w:fldChar w:fldCharType="end"/>
+      </w:r>
+      <w:r>
+        <w:rPr>
+          <w:lang w:val="en-US"/>
+        </w:rPr>
+        <w:t xml:space="preserve"> extends the comparative chart among approaches from Chapter 2 by comparing with the proposed approach of this work, </w:t>
+      </w:r>
+      <w:r>
+        <w:rPr>
+          <w:i/>
+          <w:lang w:val="en-US"/>
+        </w:rPr>
+        <w:t>Provenance in Games</w:t>
+      </w:r>
+      <w:r>
+        <w:rPr>
+          <w:lang w:val="en-US"/>
+        </w:rPr>
+        <w:t>.</w:t>
+      </w:r>
+    </w:p>
+    <w:p>
+      <w:pPr>
+        <w:pStyle w:val="Caption"/>
+        <w:keepNext/>
+        <w:ind w:firstLine="0"/>
+        <w:jc w:val="center"/>
+        <w:rPr>
+          <w:lang w:val="en-US"/>
+        </w:rPr>
+      </w:pPr>
+      <w:bookmarkStart w:id="63" w:name="_Ref360735368"/>
+      <w:r>
+        <w:rPr>
+          <w:lang w:val="en-US"/>
+        </w:rPr>
+        <w:t xml:space="preserve">Table </w:t>
+      </w:r>
+      <w:r>
+        <w:fldChar w:fldCharType="begin"/>
+      </w:r>
+      <w:r>
+        <w:rPr>
+          <w:lang w:val="en-US"/>
+        </w:rPr>
+        <w:instrText xml:space="preserve"> SEQ Table \* ARABIC </w:instrText>
+      </w:r>
+      <w:r>
+        <w:fldChar w:fldCharType="separate"/>
+      </w:r>
+      <w:r>
+        <w:rPr>
+          <w:noProof/>
+          <w:lang w:val="en-US"/>
+        </w:rPr>
+        <w:t>1</w:t>
+      </w:r>
+      <w:r>
+        <w:fldChar w:fldCharType="end"/>
+      </w:r>
+      <w:bookmarkEnd w:id="63"/>
+      <w:r>
+        <w:rPr>
+          <w:lang w:val="en-US"/>
+        </w:rPr>
+        <w:t>: Comparative chart among approaches</w:t>
+      </w:r>
+    </w:p>
+    <w:tbl>
+      <w:tblPr>
+        <w:tblStyle w:val="MediumGrid3-Accent1"/>
+        <w:tblW w:w="0" w:type="auto"/>
+        <w:jc w:val="center"/>
+        <w:tblInd w:w="-631" w:type="dxa"/>
+        <w:tblLook w:val="04A0"/>
+      </w:tblPr>
+      <w:tblGrid>
+        <w:gridCol w:w="2608"/>
+        <w:gridCol w:w="612"/>
+        <w:gridCol w:w="612"/>
+        <w:gridCol w:w="612"/>
+        <w:gridCol w:w="612"/>
+        <w:gridCol w:w="612"/>
+      </w:tblGrid>
+      <w:tr>
+        <w:trPr>
+          <w:cnfStyle w:val="100000000000"/>
+          <w:cantSplit/>
+          <w:trHeight w:val="3922"/>
+          <w:jc w:val="center"/>
+        </w:trPr>
+        <w:tc>
+          <w:tcPr>
+            <w:cnfStyle w:val="001000000000"/>
+            <w:tcW w:w="2608" w:type="dxa"/>
+            <w:vAlign w:val="center"/>
+          </w:tcPr>
+          <w:p>
+            <w:pPr>
+              <w:ind w:firstLine="0"/>
+              <w:jc w:val="center"/>
+              <w:rPr>
+                <w:lang w:val="en-US"/>
+              </w:rPr>
+            </w:pPr>
+            <w:r>
+              <w:rPr>
+                <w:lang w:val="en-US"/>
+              </w:rPr>
+              <w:t>Features</w:t>
+            </w:r>
+          </w:p>
+        </w:tc>
+        <w:tc>
+          <w:tcPr>
+            <w:tcW w:w="612" w:type="dxa"/>
+            <w:textDirection w:val="btLr"/>
+          </w:tcPr>
+          <w:p>
+            <w:pPr>
+              <w:ind w:left="113" w:right="113" w:firstLine="0"/>
+              <w:jc w:val="center"/>
+              <w:cnfStyle w:val="100000000000"/>
+              <w:rPr>
+                <w:lang w:val="en-US"/>
+              </w:rPr>
+            </w:pPr>
+            <w:r>
+              <w:rPr>
+                <w:lang w:val="en-US"/>
+              </w:rPr>
+              <w:t>GVM</w:t>
+            </w:r>
+            <w:r>
+              <w:rPr>
+                <w:lang w:val="en-US"/>
+              </w:rPr>
+              <w:fldChar w:fldCharType="begin"/>
+            </w:r>
+            <w:r>
+              <w:rPr>
+                <w:lang w:val="en-US"/>
+              </w:rPr>
+              <w:instrText xml:space="preserve"> ADDIN ZOTERO_ITEM CSL_CITATION {"citationID":"2838pg348h","properties":{"formattedCitation":"{\\rtf (JOSLIN \\i et al.\\i0{}, 2007)}","plainCitation":"(JOSLIN et al., 2007)"},"citationItems":[{"id":201,"uris":["http://zotero.org/users/1122386/items/ZKEJW8GC"],"uri":["http://zotero.org/users/1122386/items/ZKEJW8GC"],"itemData":{"id":201,"type":"article-journal","title":"The gameplay visualization manifesto: a framework for logging and visualization of online gameplay data","container-title":"Comput. Entertain.","page":"6","volume":"5","issue":"3","source":"ACM Digital Library","abstract":"As massively multiplayer online games gain popularity, there has been a concomitant increase in their size and complexity, both technically and in terms of player usage. Quality assurance for such games takes up a major component of the development budget due to the painstaking work required to ensure the best possible gameplay. This article presents a new framework for the process of visualizing online game-play data. Major components such as an event model and data acquisition infrastructure are derived. Interface and implementation factors are also explored, including in-situ game interface approaches. We also expect that this framework can be modified for all genres of gaming that require an understanding of complex game-play.","DOI":"10.1145/1316511.1316517","ISSN":"1544-3574","shortTitle":"The gameplay visualization manifesto","author":[{"family":"Joslin","given":"Simon"},{"family":"Brown","given":"Ross"},{"family":"Drennan","given":"Penny"}],"issued":{"date-parts":[["2007"]]}}}],"schema":"https://github.com/citation-style-language/schema/raw/master/csl-citation.json"} </w:instrText>
+            </w:r>
+            <w:r>
+              <w:rPr>
+                <w:lang w:val="en-US"/>
+              </w:rPr>
+              <w:fldChar w:fldCharType="separate"/>
+            </w:r>
+            <w:r>
+              <w:rPr>
+                <w:rFonts w:cs="Times New Roman"/>
+                <w:szCs w:val="24"/>
+              </w:rPr>
+              <w:t xml:space="preserve">(JOSLIN </w:t>
+            </w:r>
+            <w:proofErr w:type="spellStart"/>
+            <w:r>
+              <w:rPr>
+                <w:rFonts w:cs="Times New Roman"/>
+                <w:i/>
+                <w:iCs/>
+                <w:szCs w:val="24"/>
+              </w:rPr>
+              <w:t>et</w:t>
+            </w:r>
+            <w:proofErr w:type="spellEnd"/>
+            <w:r>
+              <w:rPr>
+                <w:rFonts w:cs="Times New Roman"/>
+                <w:i/>
+                <w:iCs/>
+                <w:szCs w:val="24"/>
+              </w:rPr>
+              <w:t xml:space="preserve"> al.</w:t>
+            </w:r>
+            <w:r>
+              <w:rPr>
+                <w:rFonts w:cs="Times New Roman"/>
+                <w:szCs w:val="24"/>
+              </w:rPr>
+              <w:t>, 2007)</w:t>
+            </w:r>
+            <w:r>
+              <w:rPr>
+                <w:lang w:val="en-US"/>
+              </w:rPr>
+              <w:fldChar w:fldCharType="end"/>
+            </w:r>
+          </w:p>
+        </w:tc>
+        <w:tc>
+          <w:tcPr>
+            <w:tcW w:w="612" w:type="dxa"/>
+            <w:textDirection w:val="btLr"/>
+          </w:tcPr>
+          <w:p>
+            <w:pPr>
+              <w:ind w:left="113" w:right="113" w:firstLine="0"/>
+              <w:jc w:val="center"/>
+              <w:cnfStyle w:val="100000000000"/>
+              <w:rPr>
+                <w:lang w:val="en-US"/>
+              </w:rPr>
+            </w:pPr>
+            <w:r>
+              <w:rPr>
+                <w:lang w:val="en-US"/>
+              </w:rPr>
+              <w:t>TRUE</w:t>
+            </w:r>
+            <w:r>
+              <w:rPr>
+                <w:lang w:val="en-US"/>
+              </w:rPr>
+              <w:fldChar w:fldCharType="begin"/>
+            </w:r>
+            <w:r>
+              <w:rPr>
+                <w:lang w:val="en-US"/>
+              </w:rPr>
+              <w:instrText xml:space="preserve"> ADDIN ZOTERO_ITEM CSL_CITATION {"citationID":"2ngr1cmit7","properties":{"formattedCitation":"{\\rtf (KIM \\i et al.\\i0{}, 2008)}","plainCitation":"(KIM et al., 2008)"},"citationItems":[{"id":200,"uris":["http://zotero.org/users/1122386/items/SFXQTZMB"],"uri":["http://zotero.org/users/1122386/items/SFXQTZMB"],"itemData":{"id":200,"type":"article-journal","title":"Tracking real-time user experience (TRUE): a comprehensive instrumentation solution for complex systems","container-title":"Human Factors in Computing Systems (CHI)","page":"443–452","source":"ACM Digital Library","abstract":"Automatic recording of user behavior within a system (instrumentation) to develop and test theories has a rich history in psychology and system design. Often, researchers analyze instrumented behavior in isolation from other data. The problem with collecting instrumented behaviors without attitudinal, demographic, and contextual data is that researchers have no way to answer the 'why' behind the 'what'. We have combined the collection and analysis of behavioral instrumentation with other HCI methods to develop a system for Tracking Real-Time User Experience (TRUE). Using two case studies as examples, we demonstrate how we have evolved instrumentation methodology and analysis to extensively improve the design of video games. It is our hope that TRUE is adopted and adapted by the broader HCI community, becoming a useful tool for gaining deep insights into user behavior and improvement of design for other complex systems.","DOI":"10.1145/1357054.1357126","shortTitle":"Tracking real-time user experience (TRUE)","author":[{"family":"Kim","given":"Jun H."},{"family":"Gunn","given":"Daniel V."},{"family":"Schuh","given":"Eric"},{"family":"Phillips","given":"Bruce"},{"family":"Pagulayan","given":"Randy J."},{"family":"Wixon","given":"Dennis"}],"issued":{"date-parts":[["2008"]]}}}],"schema":"https://github.com/citation-style-language/schema/raw/master/csl-citation.json"} </w:instrText>
+            </w:r>
+            <w:r>
+              <w:rPr>
+                <w:lang w:val="en-US"/>
+              </w:rPr>
+              <w:fldChar w:fldCharType="separate"/>
+            </w:r>
+            <w:r>
+              <w:rPr>
+                <w:rFonts w:cs="Times New Roman"/>
+                <w:szCs w:val="24"/>
+              </w:rPr>
+              <w:t xml:space="preserve">(KIM </w:t>
+            </w:r>
+            <w:proofErr w:type="spellStart"/>
+            <w:r>
+              <w:rPr>
+                <w:rFonts w:cs="Times New Roman"/>
+                <w:i/>
+                <w:iCs/>
+                <w:szCs w:val="24"/>
+              </w:rPr>
+              <w:t>et</w:t>
+            </w:r>
+            <w:proofErr w:type="spellEnd"/>
+            <w:r>
+              <w:rPr>
+                <w:rFonts w:cs="Times New Roman"/>
+                <w:i/>
+                <w:iCs/>
+                <w:szCs w:val="24"/>
+              </w:rPr>
+              <w:t xml:space="preserve"> al.</w:t>
+            </w:r>
+            <w:r>
+              <w:rPr>
+                <w:rFonts w:cs="Times New Roman"/>
+                <w:szCs w:val="24"/>
+              </w:rPr>
+              <w:t>, 2008)</w:t>
+            </w:r>
+            <w:r>
+              <w:rPr>
+                <w:lang w:val="en-US"/>
+              </w:rPr>
+              <w:fldChar w:fldCharType="end"/>
+            </w:r>
+          </w:p>
+        </w:tc>
+        <w:tc>
+          <w:tcPr>
+            <w:tcW w:w="612" w:type="dxa"/>
+            <w:textDirection w:val="btLr"/>
+          </w:tcPr>
+          <w:p>
+            <w:pPr>
+              <w:ind w:left="113" w:right="113" w:firstLine="0"/>
+              <w:jc w:val="center"/>
+              <w:cnfStyle w:val="100000000000"/>
+              <w:rPr>
+                <w:lang w:val="en-US"/>
+              </w:rPr>
+            </w:pPr>
+            <w:proofErr w:type="spellStart"/>
+            <w:r>
+              <w:rPr>
+                <w:lang w:val="en-US"/>
+              </w:rPr>
+              <w:t>Playtracer</w:t>
+            </w:r>
+            <w:proofErr w:type="spellEnd"/>
+            <w:r>
+              <w:rPr>
+                <w:lang w:val="en-US"/>
+              </w:rPr>
+              <w:fldChar w:fldCharType="begin"/>
+            </w:r>
+            <w:r>
+              <w:rPr>
+                <w:lang w:val="en-US"/>
+              </w:rPr>
+              <w:instrText xml:space="preserve"> ADDIN ZOTERO_ITEM CSL_CITATION {"citationID":"2ab6orgjng","properties":{"formattedCitation":"{\\rtf (ANDERSEN \\i et al.\\i0{}, 2010)}","plainCitation":"(ANDERSEN et al., 2010)"},"citationItems":[{"id":35,"uris":["http://zotero.org/users/1122386/items/HJTJW39W"],"uri":["http://zotero.org/users/1122386/items/HJTJW39W"],"itemData":{"id":35,"type":"article-journal","title":"Gameplay analysis through state projection","container-title":"Foundations of Digital Games (FDG)","page":"1–8","source":"ACM Digital Library","abstract":"Analysis of gameplay data is crucial for evaluating design decisions and refining a game experience. However, identifying player strategies and finding areas of confusion is difficult because a designer may not know what queries to ask or what patterns to look for in the data. To make this task easier, we present Playtracer, a method for visually analyzing play traces that is independent of a specific game's structure. Playtracer applies multidimensional scaling to cluster players and game states, providing a detailed visual representation of the paths the players take through a game. We evaluate our method by analyzing an educational puzzle game and highlighting common hypotheses, pitfalls, confusing elements, and anomalies. Our results suggest that Playtracer can be an effective tool for game analysis and improvement.","DOI":"10.1145/1822348.1822349","author":[{"family":"Andersen","given":"Erik"},{"family":"Liu","given":"Yun-En"},{"family":"Apter","given":"Ethan"},{"family":"Boucher-Genesse","given":"François"},{"family":"Popović","given":"Zoran"}],"issued":{"date-parts":[["2010"]]},"accessed":{"date-parts":[["2012",9,14]]}}}],"schema":"https://github.com/citation-style-language/schema/raw/master/csl-citation.json"} </w:instrText>
+            </w:r>
+            <w:r>
+              <w:rPr>
+                <w:lang w:val="en-US"/>
+              </w:rPr>
+              <w:fldChar w:fldCharType="separate"/>
+            </w:r>
+            <w:r>
+              <w:rPr>
+                <w:rFonts w:cs="Times New Roman"/>
+                <w:szCs w:val="24"/>
+              </w:rPr>
+              <w:t xml:space="preserve">(ANDERSEN </w:t>
+            </w:r>
+            <w:proofErr w:type="spellStart"/>
+            <w:r>
+              <w:rPr>
+                <w:rFonts w:cs="Times New Roman"/>
+                <w:i/>
+                <w:iCs/>
+                <w:szCs w:val="24"/>
+              </w:rPr>
+              <w:t>et</w:t>
+            </w:r>
+            <w:proofErr w:type="spellEnd"/>
+            <w:r>
+              <w:rPr>
+                <w:rFonts w:cs="Times New Roman"/>
+                <w:i/>
+                <w:iCs/>
+                <w:szCs w:val="24"/>
+              </w:rPr>
+              <w:t xml:space="preserve"> al.</w:t>
+            </w:r>
+            <w:r>
+              <w:rPr>
+                <w:rFonts w:cs="Times New Roman"/>
+                <w:szCs w:val="24"/>
+              </w:rPr>
+              <w:t>, 2010)</w:t>
+            </w:r>
+            <w:r>
+              <w:rPr>
+                <w:lang w:val="en-US"/>
+              </w:rPr>
+              <w:fldChar w:fldCharType="end"/>
+            </w:r>
+          </w:p>
+        </w:tc>
+        <w:tc>
+          <w:tcPr>
+            <w:tcW w:w="612" w:type="dxa"/>
+            <w:textDirection w:val="btLr"/>
+          </w:tcPr>
+          <w:p>
+            <w:pPr>
+              <w:ind w:left="113" w:right="113" w:firstLine="0"/>
+              <w:jc w:val="center"/>
+              <w:cnfStyle w:val="100000000000"/>
+              <w:rPr>
+                <w:lang w:val="en-US"/>
+              </w:rPr>
+            </w:pPr>
+            <w:r>
+              <w:rPr>
+                <w:lang w:val="en-US"/>
+              </w:rPr>
+              <w:t>Play-Graph</w:t>
+            </w:r>
+            <w:r>
+              <w:rPr>
+                <w:lang w:val="en-US"/>
+              </w:rPr>
+              <w:fldChar w:fldCharType="begin"/>
+            </w:r>
+            <w:r>
+              <w:rPr>
+                <w:lang w:val="en-US"/>
+              </w:rPr>
+              <w:instrText xml:space="preserve"> ADDIN ZOTERO_ITEM CSL_CITATION {"citationID":"2olb1m4d6g","properties":{"formattedCitation":"(WALLNER, 2013)","plainCitation":"(WALLNER, 2013)"},"citationItems":[{"id":188,"uris":["http://zotero.org/users/1122386/items/NSR6T5S8"],"uri":["http://zotero.org/users/1122386/items/NSR6T5S8"],"itemData":{"id":188,"type":"article-journal","title":"Play-Graph: A Methodology and Visualization Approach for the Analysis of Gameplay Data","container-title":"Foundations of Digital Games (FDG)","page":"253-260","author":[{"family":"Wallner","given":"Günter"}],"issued":{"date-parts":[["2013"]]}}}],"schema":"https://github.com/citation-style-language/schema/raw/master/csl-citation.json"} </w:instrText>
+            </w:r>
+            <w:r>
+              <w:rPr>
+                <w:lang w:val="en-US"/>
+              </w:rPr>
+              <w:fldChar w:fldCharType="separate"/>
+            </w:r>
+            <w:r>
+              <w:rPr>
+                <w:rFonts w:cs="Times New Roman"/>
+              </w:rPr>
+              <w:t>(WALLNER, 2013)</w:t>
+            </w:r>
+            <w:r>
+              <w:rPr>
+                <w:lang w:val="en-US"/>
+              </w:rPr>
+              <w:fldChar w:fldCharType="end"/>
+            </w:r>
+          </w:p>
+        </w:tc>
+        <w:tc>
+          <w:tcPr>
+            <w:tcW w:w="612" w:type="dxa"/>
+            <w:textDirection w:val="btLr"/>
+          </w:tcPr>
+          <w:p>
+            <w:pPr>
+              <w:ind w:left="113" w:right="113" w:firstLine="0"/>
+              <w:jc w:val="center"/>
+              <w:cnfStyle w:val="100000000000"/>
+              <w:rPr>
+                <w:lang w:val="en-US"/>
+              </w:rPr>
+            </w:pPr>
+            <w:r>
+              <w:rPr>
+                <w:lang w:val="en-US"/>
+              </w:rPr>
+              <w:t>Provenance in Games</w:t>
+            </w:r>
+          </w:p>
+        </w:tc>
+      </w:tr>
+      <w:tr>
+        <w:trPr>
+          <w:cnfStyle w:val="000000100000"/>
+          <w:jc w:val="center"/>
+        </w:trPr>
+        <w:tc>
+          <w:tcPr>
+            <w:cnfStyle w:val="001000000000"/>
+            <w:tcW w:w="2608" w:type="dxa"/>
+          </w:tcPr>
+          <w:p>
+            <w:pPr>
+              <w:ind w:firstLine="0"/>
+              <w:jc w:val="right"/>
+              <w:rPr>
+                <w:lang w:val="en-US"/>
+              </w:rPr>
+            </w:pPr>
+            <w:r>
+              <w:rPr>
+                <w:lang w:val="en-US"/>
+              </w:rPr>
+              <w:t>Graph</w:t>
+            </w:r>
+          </w:p>
+        </w:tc>
+        <w:tc>
+          <w:tcPr>
+            <w:tcW w:w="612" w:type="dxa"/>
+          </w:tcPr>
+          <w:p>
+            <w:pPr>
+              <w:ind w:firstLine="0"/>
+              <w:jc w:val="center"/>
+              <w:cnfStyle w:val="000000100000"/>
+              <w:rPr>
+                <w:b/>
+                <w:sz w:val="24"/>
+                <w:lang w:val="en-US"/>
+              </w:rPr>
+            </w:pPr>
+          </w:p>
+        </w:tc>
+        <w:tc>
+          <w:tcPr>
+            <w:tcW w:w="612" w:type="dxa"/>
+          </w:tcPr>
+          <w:p>
+            <w:pPr>
+              <w:ind w:firstLine="0"/>
+              <w:jc w:val="center"/>
+              <w:cnfStyle w:val="000000100000"/>
+              <w:rPr>
+                <w:b/>
+                <w:sz w:val="24"/>
+                <w:lang w:val="en-US"/>
+              </w:rPr>
+            </w:pPr>
+          </w:p>
+        </w:tc>
+        <w:tc>
+          <w:tcPr>
+            <w:tcW w:w="612" w:type="dxa"/>
+          </w:tcPr>
+          <w:p>
+            <w:pPr>
+              <w:ind w:firstLine="0"/>
+              <w:jc w:val="center"/>
+              <w:cnfStyle w:val="000000100000"/>
+              <w:rPr>
+                <w:b/>
+                <w:color w:val="A8EAB3"/>
+                <w:sz w:val="24"/>
+                <w:lang w:val="en-US"/>
+              </w:rPr>
+            </w:pPr>
+            <w:r>
+              <w:rPr>
+                <w:b/>
+                <w:color w:val="4DD363"/>
+                <w:sz w:val="24"/>
+              </w:rPr>
+              <w:sym w:font="Symbol" w:char="F0D6"/>
+            </w:r>
+          </w:p>
+        </w:tc>
+        <w:tc>
+          <w:tcPr>
+            <w:tcW w:w="612" w:type="dxa"/>
+          </w:tcPr>
+          <w:p>
+            <w:pPr>
+              <w:ind w:firstLine="0"/>
+              <w:jc w:val="center"/>
+              <w:cnfStyle w:val="000000100000"/>
+              <w:rPr>
+                <w:b/>
+                <w:color w:val="A8EAB3"/>
+                <w:sz w:val="24"/>
+                <w:lang w:val="en-US"/>
+              </w:rPr>
+            </w:pPr>
+            <w:r>
+              <w:rPr>
+                <w:b/>
+                <w:color w:val="4DD363"/>
+                <w:sz w:val="24"/>
+              </w:rPr>
+              <w:sym w:font="Symbol" w:char="F0D6"/>
+            </w:r>
+          </w:p>
+        </w:tc>
+        <w:tc>
+          <w:tcPr>
+            <w:tcW w:w="612" w:type="dxa"/>
+          </w:tcPr>
+          <w:p>
+            <w:pPr>
+              <w:ind w:firstLine="0"/>
+              <w:jc w:val="center"/>
+              <w:cnfStyle w:val="000000100000"/>
+              <w:rPr>
+                <w:b/>
+                <w:sz w:val="24"/>
+                <w:lang w:val="en-US"/>
+              </w:rPr>
+            </w:pPr>
+            <w:r>
+              <w:rPr>
+                <w:b/>
+                <w:color w:val="4DD363"/>
+                <w:sz w:val="24"/>
+              </w:rPr>
+              <w:sym w:font="Symbol" w:char="F0D6"/>
+            </w:r>
+          </w:p>
+        </w:tc>
+      </w:tr>
+      <w:tr>
+        <w:trPr>
+          <w:jc w:val="center"/>
+        </w:trPr>
+        <w:tc>
+          <w:tcPr>
+            <w:cnfStyle w:val="001000000000"/>
+            <w:tcW w:w="2608" w:type="dxa"/>
+          </w:tcPr>
+          <w:p>
+            <w:pPr>
+              <w:ind w:firstLine="0"/>
+              <w:jc w:val="right"/>
+              <w:rPr>
+                <w:lang w:val="en-US"/>
+              </w:rPr>
+            </w:pPr>
+            <w:r>
+              <w:rPr>
+                <w:lang w:val="en-US"/>
+              </w:rPr>
+              <w:t>Graphic</w:t>
+            </w:r>
+          </w:p>
+        </w:tc>
+        <w:tc>
+          <w:tcPr>
+            <w:tcW w:w="612" w:type="dxa"/>
+          </w:tcPr>
+          <w:p>
+            <w:pPr>
+              <w:ind w:firstLine="0"/>
+              <w:jc w:val="center"/>
+              <w:cnfStyle w:val="000000000000"/>
+              <w:rPr>
+                <w:b/>
+                <w:sz w:val="24"/>
+                <w:lang w:val="en-US"/>
+              </w:rPr>
+            </w:pPr>
+            <w:r>
+              <w:rPr>
+                <w:b/>
+                <w:color w:val="4DD363"/>
+                <w:sz w:val="24"/>
+              </w:rPr>
+              <w:sym w:font="Symbol" w:char="F0D6"/>
+            </w:r>
+          </w:p>
+        </w:tc>
+        <w:tc>
+          <w:tcPr>
+            <w:tcW w:w="612" w:type="dxa"/>
+          </w:tcPr>
+          <w:p>
+            <w:pPr>
+              <w:ind w:firstLine="0"/>
+              <w:jc w:val="center"/>
+              <w:cnfStyle w:val="000000000000"/>
+              <w:rPr>
+                <w:b/>
+                <w:sz w:val="24"/>
+                <w:lang w:val="en-US"/>
+              </w:rPr>
+            </w:pPr>
+            <w:r>
+              <w:rPr>
+                <w:b/>
+                <w:color w:val="4DD363"/>
+                <w:sz w:val="24"/>
+              </w:rPr>
+              <w:sym w:font="Symbol" w:char="F0D6"/>
+            </w:r>
+          </w:p>
+        </w:tc>
+        <w:tc>
+          <w:tcPr>
+            <w:tcW w:w="612" w:type="dxa"/>
+          </w:tcPr>
+          <w:p>
+            <w:pPr>
+              <w:ind w:firstLine="0"/>
+              <w:jc w:val="center"/>
+              <w:cnfStyle w:val="000000000000"/>
+              <w:rPr>
+                <w:b/>
+                <w:sz w:val="24"/>
+                <w:lang w:val="en-US"/>
+              </w:rPr>
+            </w:pPr>
+          </w:p>
+        </w:tc>
+        <w:tc>
+          <w:tcPr>
+            <w:tcW w:w="612" w:type="dxa"/>
+          </w:tcPr>
+          <w:p>
+            <w:pPr>
+              <w:ind w:firstLine="0"/>
+              <w:jc w:val="center"/>
+              <w:cnfStyle w:val="000000000000"/>
+              <w:rPr>
+                <w:b/>
+                <w:sz w:val="24"/>
+                <w:lang w:val="en-US"/>
+              </w:rPr>
+            </w:pPr>
+          </w:p>
+        </w:tc>
+        <w:tc>
+          <w:tcPr>
+            <w:tcW w:w="612" w:type="dxa"/>
+          </w:tcPr>
+          <w:p>
+            <w:pPr>
+              <w:ind w:firstLine="0"/>
+              <w:jc w:val="center"/>
+              <w:cnfStyle w:val="000000000000"/>
+              <w:rPr>
+                <w:b/>
+                <w:sz w:val="24"/>
+                <w:lang w:val="en-US"/>
+              </w:rPr>
+            </w:pPr>
+          </w:p>
+        </w:tc>
+      </w:tr>
+      <w:tr>
+        <w:trPr>
+          <w:cnfStyle w:val="000000100000"/>
+          <w:jc w:val="center"/>
+        </w:trPr>
+        <w:tc>
+          <w:tcPr>
+            <w:cnfStyle w:val="001000000000"/>
+            <w:tcW w:w="2608" w:type="dxa"/>
+          </w:tcPr>
+          <w:p>
+            <w:pPr>
+              <w:ind w:firstLine="0"/>
+              <w:jc w:val="right"/>
+              <w:rPr>
+                <w:lang w:val="en-US"/>
+              </w:rPr>
+            </w:pPr>
+            <w:r>
+              <w:rPr>
+                <w:lang w:val="en-US"/>
+              </w:rPr>
+              <w:t>State Machine</w:t>
+            </w:r>
+          </w:p>
+        </w:tc>
+        <w:tc>
+          <w:tcPr>
+            <w:tcW w:w="612" w:type="dxa"/>
+          </w:tcPr>
+          <w:p>
+            <w:pPr>
+              <w:ind w:firstLine="0"/>
+              <w:jc w:val="center"/>
+              <w:cnfStyle w:val="000000100000"/>
+              <w:rPr>
+                <w:b/>
+                <w:sz w:val="24"/>
+                <w:lang w:val="en-US"/>
+              </w:rPr>
+            </w:pPr>
+          </w:p>
+        </w:tc>
+        <w:tc>
+          <w:tcPr>
+            <w:tcW w:w="612" w:type="dxa"/>
+          </w:tcPr>
+          <w:p>
+            <w:pPr>
+              <w:ind w:firstLine="0"/>
+              <w:jc w:val="center"/>
+              <w:cnfStyle w:val="000000100000"/>
+              <w:rPr>
+                <w:b/>
+                <w:color w:val="7030A0"/>
+                <w:sz w:val="24"/>
+                <w:lang w:val="en-US"/>
+              </w:rPr>
+            </w:pPr>
+            <w:r>
+              <w:rPr>
+                <w:b/>
+                <w:color w:val="7030A0"/>
+                <w:sz w:val="24"/>
+                <w:lang w:val="en-US"/>
+              </w:rPr>
+              <w:t>?</w:t>
+            </w:r>
+          </w:p>
+        </w:tc>
+        <w:tc>
+          <w:tcPr>
+            <w:tcW w:w="612" w:type="dxa"/>
+          </w:tcPr>
+          <w:p>
+            <w:pPr>
+              <w:ind w:firstLine="0"/>
+              <w:jc w:val="center"/>
+              <w:cnfStyle w:val="000000100000"/>
+              <w:rPr>
+                <w:b/>
+                <w:sz w:val="24"/>
+                <w:lang w:val="en-US"/>
+              </w:rPr>
+            </w:pPr>
+            <w:r>
+              <w:rPr>
+                <w:b/>
+                <w:color w:val="4DD363"/>
+                <w:sz w:val="24"/>
+              </w:rPr>
+              <w:sym w:font="Symbol" w:char="F0D6"/>
+            </w:r>
+          </w:p>
+        </w:tc>
+        <w:tc>
+          <w:tcPr>
+            <w:tcW w:w="612" w:type="dxa"/>
+          </w:tcPr>
+          <w:p>
+            <w:pPr>
+              <w:ind w:firstLine="0"/>
+              <w:jc w:val="center"/>
+              <w:cnfStyle w:val="000000100000"/>
+              <w:rPr>
+                <w:b/>
+                <w:sz w:val="24"/>
+                <w:lang w:val="en-US"/>
+              </w:rPr>
+            </w:pPr>
+            <w:r>
+              <w:rPr>
+                <w:b/>
+                <w:color w:val="4DD363"/>
+                <w:sz w:val="24"/>
+              </w:rPr>
+              <w:sym w:font="Symbol" w:char="F0D6"/>
+            </w:r>
+          </w:p>
+        </w:tc>
+        <w:tc>
+          <w:tcPr>
+            <w:tcW w:w="612" w:type="dxa"/>
+          </w:tcPr>
+          <w:p>
+            <w:pPr>
+              <w:ind w:firstLine="0"/>
+              <w:jc w:val="center"/>
+              <w:cnfStyle w:val="000000100000"/>
+              <w:rPr>
+                <w:b/>
+                <w:sz w:val="24"/>
+                <w:lang w:val="en-US"/>
+              </w:rPr>
+            </w:pPr>
+            <w:r>
+              <w:rPr>
+                <w:b/>
+                <w:color w:val="4DD363"/>
+                <w:sz w:val="24"/>
+              </w:rPr>
+              <w:sym w:font="Symbol" w:char="F0D6"/>
+            </w:r>
+          </w:p>
+        </w:tc>
+      </w:tr>
+      <w:tr>
+        <w:trPr>
+          <w:jc w:val="center"/>
+        </w:trPr>
+        <w:tc>
+          <w:tcPr>
+            <w:cnfStyle w:val="001000000000"/>
+            <w:tcW w:w="2608" w:type="dxa"/>
+          </w:tcPr>
+          <w:p>
+            <w:pPr>
+              <w:ind w:firstLine="0"/>
+              <w:jc w:val="right"/>
+              <w:rPr>
+                <w:lang w:val="en-US"/>
+              </w:rPr>
+            </w:pPr>
+            <w:r>
+              <w:rPr>
+                <w:lang w:val="en-US"/>
+              </w:rPr>
+              <w:t>Data Logging</w:t>
+            </w:r>
+          </w:p>
+        </w:tc>
+        <w:tc>
+          <w:tcPr>
+            <w:tcW w:w="612" w:type="dxa"/>
+          </w:tcPr>
+          <w:p>
+            <w:pPr>
+              <w:ind w:firstLine="0"/>
+              <w:jc w:val="center"/>
+              <w:cnfStyle w:val="000000000000"/>
+              <w:rPr>
+                <w:b/>
+                <w:sz w:val="24"/>
+                <w:lang w:val="en-US"/>
+              </w:rPr>
+            </w:pPr>
+            <w:r>
+              <w:rPr>
+                <w:b/>
+                <w:color w:val="4DD363"/>
+                <w:sz w:val="24"/>
+              </w:rPr>
+              <w:sym w:font="Symbol" w:char="F0D6"/>
+            </w:r>
+          </w:p>
+        </w:tc>
+        <w:tc>
+          <w:tcPr>
+            <w:tcW w:w="612" w:type="dxa"/>
+          </w:tcPr>
+          <w:p>
+            <w:pPr>
+              <w:ind w:firstLine="0"/>
+              <w:jc w:val="center"/>
+              <w:cnfStyle w:val="000000000000"/>
+              <w:rPr>
+                <w:b/>
+                <w:sz w:val="24"/>
+                <w:lang w:val="en-US"/>
+              </w:rPr>
+            </w:pPr>
+            <w:r>
+              <w:rPr>
+                <w:b/>
+                <w:color w:val="4DD363"/>
+                <w:sz w:val="24"/>
+              </w:rPr>
+              <w:sym w:font="Symbol" w:char="F0D6"/>
+            </w:r>
+          </w:p>
+        </w:tc>
+        <w:tc>
+          <w:tcPr>
+            <w:tcW w:w="612" w:type="dxa"/>
+          </w:tcPr>
+          <w:p>
+            <w:pPr>
+              <w:ind w:firstLine="0"/>
+              <w:jc w:val="center"/>
+              <w:cnfStyle w:val="000000000000"/>
+              <w:rPr>
+                <w:b/>
+                <w:color w:val="7030A0"/>
+                <w:sz w:val="24"/>
+                <w:lang w:val="en-US"/>
+              </w:rPr>
+            </w:pPr>
+            <w:r>
+              <w:rPr>
+                <w:b/>
+                <w:color w:val="7030A0"/>
+                <w:sz w:val="24"/>
+                <w:lang w:val="en-US"/>
+              </w:rPr>
+              <w:t>?</w:t>
+            </w:r>
+          </w:p>
+        </w:tc>
+        <w:tc>
+          <w:tcPr>
+            <w:tcW w:w="612" w:type="dxa"/>
+          </w:tcPr>
+          <w:p>
+            <w:pPr>
+              <w:ind w:firstLine="0"/>
+              <w:jc w:val="center"/>
+              <w:cnfStyle w:val="000000000000"/>
+              <w:rPr>
+                <w:b/>
+                <w:color w:val="7030A0"/>
+                <w:sz w:val="24"/>
+                <w:lang w:val="en-US"/>
+              </w:rPr>
+            </w:pPr>
+            <w:r>
+              <w:rPr>
+                <w:b/>
+                <w:color w:val="7030A0"/>
+                <w:sz w:val="24"/>
+                <w:lang w:val="en-US"/>
+              </w:rPr>
+              <w:t>?</w:t>
+            </w:r>
+          </w:p>
+        </w:tc>
+        <w:tc>
+          <w:tcPr>
+            <w:tcW w:w="612" w:type="dxa"/>
+          </w:tcPr>
+          <w:p>
+            <w:pPr>
+              <w:ind w:firstLine="0"/>
+              <w:jc w:val="center"/>
+              <w:cnfStyle w:val="000000000000"/>
+              <w:rPr>
+                <w:b/>
+                <w:sz w:val="24"/>
+                <w:lang w:val="en-US"/>
+              </w:rPr>
+            </w:pPr>
+            <w:r>
+              <w:rPr>
+                <w:b/>
+                <w:color w:val="4DD363"/>
+                <w:sz w:val="24"/>
+              </w:rPr>
+              <w:sym w:font="Symbol" w:char="F0D6"/>
+            </w:r>
+          </w:p>
+        </w:tc>
+      </w:tr>
+      <w:tr>
+        <w:trPr>
+          <w:cnfStyle w:val="000000100000"/>
+          <w:jc w:val="center"/>
+        </w:trPr>
+        <w:tc>
+          <w:tcPr>
+            <w:cnfStyle w:val="001000000000"/>
+            <w:tcW w:w="2608" w:type="dxa"/>
+          </w:tcPr>
+          <w:p>
+            <w:pPr>
+              <w:ind w:firstLine="0"/>
+              <w:jc w:val="right"/>
+              <w:rPr>
+                <w:lang w:val="en-US"/>
+              </w:rPr>
+            </w:pPr>
+            <w:r>
+              <w:rPr>
+                <w:lang w:val="en-US"/>
+              </w:rPr>
+              <w:t>Event Context</w:t>
+            </w:r>
+          </w:p>
+        </w:tc>
+        <w:tc>
+          <w:tcPr>
+            <w:tcW w:w="612" w:type="dxa"/>
+          </w:tcPr>
+          <w:p>
+            <w:pPr>
+              <w:ind w:firstLine="0"/>
+              <w:jc w:val="center"/>
+              <w:cnfStyle w:val="000000100000"/>
+              <w:rPr>
+                <w:b/>
+                <w:sz w:val="24"/>
+                <w:lang w:val="en-US"/>
+              </w:rPr>
+            </w:pPr>
+          </w:p>
+        </w:tc>
+        <w:tc>
+          <w:tcPr>
+            <w:tcW w:w="612" w:type="dxa"/>
+          </w:tcPr>
+          <w:p>
+            <w:pPr>
+              <w:ind w:firstLine="0"/>
+              <w:jc w:val="center"/>
+              <w:cnfStyle w:val="000000100000"/>
+              <w:rPr>
+                <w:b/>
+                <w:sz w:val="24"/>
+                <w:lang w:val="en-US"/>
+              </w:rPr>
+            </w:pPr>
+            <w:r>
+              <w:rPr>
+                <w:b/>
+                <w:color w:val="4DD363"/>
+                <w:sz w:val="24"/>
+              </w:rPr>
+              <w:sym w:font="Symbol" w:char="F0D6"/>
+            </w:r>
+          </w:p>
+        </w:tc>
+        <w:tc>
+          <w:tcPr>
+            <w:tcW w:w="612" w:type="dxa"/>
+          </w:tcPr>
+          <w:p>
+            <w:pPr>
+              <w:ind w:firstLine="0"/>
+              <w:jc w:val="center"/>
+              <w:cnfStyle w:val="000000100000"/>
+              <w:rPr>
+                <w:b/>
+                <w:sz w:val="24"/>
+                <w:lang w:val="en-US"/>
+              </w:rPr>
+            </w:pPr>
+          </w:p>
+        </w:tc>
+        <w:tc>
+          <w:tcPr>
+            <w:tcW w:w="612" w:type="dxa"/>
+          </w:tcPr>
+          <w:p>
+            <w:pPr>
+              <w:ind w:firstLine="0"/>
+              <w:jc w:val="center"/>
+              <w:cnfStyle w:val="000000100000"/>
+              <w:rPr>
+                <w:b/>
+                <w:sz w:val="24"/>
+                <w:lang w:val="en-US"/>
+              </w:rPr>
+            </w:pPr>
+          </w:p>
+        </w:tc>
+        <w:tc>
+          <w:tcPr>
+            <w:tcW w:w="612" w:type="dxa"/>
+          </w:tcPr>
+          <w:p>
+            <w:pPr>
+              <w:ind w:firstLine="0"/>
+              <w:jc w:val="center"/>
+              <w:cnfStyle w:val="000000100000"/>
+              <w:rPr>
+                <w:b/>
+                <w:sz w:val="24"/>
+                <w:lang w:val="en-US"/>
+              </w:rPr>
+            </w:pPr>
+            <w:r>
+              <w:rPr>
+                <w:b/>
+                <w:color w:val="4DD363"/>
+                <w:sz w:val="24"/>
+              </w:rPr>
+              <w:sym w:font="Symbol" w:char="F0D6"/>
+            </w:r>
+          </w:p>
+        </w:tc>
+      </w:tr>
+      <w:tr>
+        <w:trPr>
+          <w:jc w:val="center"/>
+        </w:trPr>
+        <w:tc>
+          <w:tcPr>
+            <w:cnfStyle w:val="001000000000"/>
+            <w:tcW w:w="2608" w:type="dxa"/>
+          </w:tcPr>
+          <w:p>
+            <w:pPr>
+              <w:ind w:firstLine="0"/>
+              <w:jc w:val="right"/>
+              <w:rPr>
+                <w:lang w:val="en-US"/>
+              </w:rPr>
+            </w:pPr>
+            <w:r>
+              <w:rPr>
+                <w:lang w:val="en-US"/>
+              </w:rPr>
+              <w:t>Player Behavior</w:t>
+            </w:r>
+          </w:p>
+        </w:tc>
+        <w:tc>
+          <w:tcPr>
+            <w:tcW w:w="612" w:type="dxa"/>
+          </w:tcPr>
+          <w:p>
+            <w:pPr>
+              <w:ind w:firstLine="0"/>
+              <w:jc w:val="center"/>
+              <w:cnfStyle w:val="000000000000"/>
+              <w:rPr>
+                <w:b/>
+                <w:color w:val="7030A0"/>
+                <w:sz w:val="24"/>
+                <w:lang w:val="en-US"/>
+              </w:rPr>
+            </w:pPr>
+            <w:r>
+              <w:rPr>
+                <w:b/>
+                <w:color w:val="7030A0"/>
+                <w:sz w:val="24"/>
+                <w:lang w:val="en-US"/>
+              </w:rPr>
+              <w:t>?</w:t>
+            </w:r>
+          </w:p>
+        </w:tc>
+        <w:tc>
+          <w:tcPr>
+            <w:tcW w:w="612" w:type="dxa"/>
+          </w:tcPr>
+          <w:p>
+            <w:pPr>
+              <w:ind w:firstLine="0"/>
+              <w:jc w:val="center"/>
+              <w:cnfStyle w:val="000000000000"/>
+              <w:rPr>
+                <w:b/>
+                <w:sz w:val="24"/>
+                <w:lang w:val="en-US"/>
+              </w:rPr>
+            </w:pPr>
+            <w:r>
+              <w:rPr>
+                <w:b/>
+                <w:color w:val="4DD363"/>
+                <w:sz w:val="24"/>
+              </w:rPr>
+              <w:sym w:font="Symbol" w:char="F0D6"/>
+            </w:r>
+          </w:p>
+        </w:tc>
+        <w:tc>
+          <w:tcPr>
+            <w:tcW w:w="612" w:type="dxa"/>
+          </w:tcPr>
+          <w:p>
+            <w:pPr>
+              <w:ind w:firstLine="0"/>
+              <w:jc w:val="center"/>
+              <w:cnfStyle w:val="000000000000"/>
+              <w:rPr>
+                <w:b/>
+                <w:sz w:val="24"/>
+                <w:lang w:val="en-US"/>
+              </w:rPr>
+            </w:pPr>
+            <w:r>
+              <w:rPr>
+                <w:b/>
+                <w:color w:val="4DD363"/>
+                <w:sz w:val="24"/>
+              </w:rPr>
+              <w:sym w:font="Symbol" w:char="F0D6"/>
+            </w:r>
+          </w:p>
+        </w:tc>
+        <w:tc>
+          <w:tcPr>
+            <w:tcW w:w="612" w:type="dxa"/>
+          </w:tcPr>
+          <w:p>
+            <w:pPr>
+              <w:ind w:firstLine="0"/>
+              <w:jc w:val="center"/>
+              <w:cnfStyle w:val="000000000000"/>
+              <w:rPr>
+                <w:b/>
+                <w:sz w:val="24"/>
+                <w:lang w:val="en-US"/>
+              </w:rPr>
+            </w:pPr>
+            <w:r>
+              <w:rPr>
+                <w:b/>
+                <w:color w:val="4DD363"/>
+                <w:sz w:val="24"/>
+              </w:rPr>
+              <w:sym w:font="Symbol" w:char="F0D6"/>
+            </w:r>
+          </w:p>
+        </w:tc>
+        <w:tc>
+          <w:tcPr>
+            <w:tcW w:w="612" w:type="dxa"/>
+          </w:tcPr>
+          <w:p>
+            <w:pPr>
+              <w:ind w:firstLine="0"/>
+              <w:jc w:val="center"/>
+              <w:cnfStyle w:val="000000000000"/>
+              <w:rPr>
+                <w:b/>
+                <w:color w:val="E36C0A" w:themeColor="accent6" w:themeShade="BF"/>
+                <w:sz w:val="24"/>
+                <w:u w:val="single"/>
+                <w:lang w:val="en-US"/>
+              </w:rPr>
+            </w:pPr>
+            <w:r>
+              <w:rPr>
+                <w:b/>
+                <w:color w:val="E36C0A" w:themeColor="accent6" w:themeShade="BF"/>
+                <w:sz w:val="24"/>
+                <w:u w:val="single"/>
+              </w:rPr>
+              <w:sym w:font="Symbol" w:char="F0D6"/>
+            </w:r>
+          </w:p>
+        </w:tc>
+      </w:tr>
+      <w:tr>
+        <w:trPr>
+          <w:cnfStyle w:val="000000100000"/>
+          <w:jc w:val="center"/>
+        </w:trPr>
+        <w:tc>
+          <w:tcPr>
+            <w:cnfStyle w:val="001000000000"/>
+            <w:tcW w:w="2608" w:type="dxa"/>
+          </w:tcPr>
+          <w:p>
+            <w:pPr>
+              <w:ind w:firstLine="0"/>
+              <w:jc w:val="right"/>
+              <w:rPr>
+                <w:lang w:val="en-US"/>
+              </w:rPr>
+            </w:pPr>
+            <w:r>
+              <w:rPr>
+                <w:lang w:val="en-US"/>
+              </w:rPr>
+              <w:t>Actions</w:t>
+            </w:r>
+          </w:p>
+        </w:tc>
+        <w:tc>
+          <w:tcPr>
+            <w:tcW w:w="612" w:type="dxa"/>
+          </w:tcPr>
+          <w:p>
+            <w:pPr>
+              <w:ind w:firstLine="0"/>
+              <w:jc w:val="center"/>
+              <w:cnfStyle w:val="000000100000"/>
+              <w:rPr>
+                <w:b/>
+                <w:sz w:val="24"/>
+                <w:lang w:val="en-US"/>
+              </w:rPr>
+            </w:pPr>
+          </w:p>
+        </w:tc>
+        <w:tc>
+          <w:tcPr>
+            <w:tcW w:w="612" w:type="dxa"/>
+          </w:tcPr>
+          <w:p>
+            <w:pPr>
+              <w:ind w:firstLine="0"/>
+              <w:jc w:val="center"/>
+              <w:cnfStyle w:val="000000100000"/>
+              <w:rPr>
+                <w:b/>
+                <w:sz w:val="24"/>
+                <w:lang w:val="en-US"/>
+              </w:rPr>
+            </w:pPr>
+            <w:r>
+              <w:rPr>
+                <w:b/>
+                <w:color w:val="4DD363"/>
+                <w:sz w:val="24"/>
+              </w:rPr>
+              <w:sym w:font="Symbol" w:char="F0D6"/>
+            </w:r>
+          </w:p>
+        </w:tc>
+        <w:tc>
+          <w:tcPr>
+            <w:tcW w:w="612" w:type="dxa"/>
+          </w:tcPr>
+          <w:p>
+            <w:pPr>
+              <w:ind w:firstLine="0"/>
+              <w:jc w:val="center"/>
+              <w:cnfStyle w:val="000000100000"/>
+              <w:rPr>
+                <w:b/>
+                <w:sz w:val="24"/>
+                <w:lang w:val="en-US"/>
+              </w:rPr>
+            </w:pPr>
+          </w:p>
+        </w:tc>
+        <w:tc>
+          <w:tcPr>
+            <w:tcW w:w="612" w:type="dxa"/>
+          </w:tcPr>
+          <w:p>
+            <w:pPr>
+              <w:ind w:firstLine="0"/>
+              <w:jc w:val="center"/>
+              <w:cnfStyle w:val="000000100000"/>
+              <w:rPr>
+                <w:b/>
+                <w:sz w:val="24"/>
+                <w:lang w:val="en-US"/>
+              </w:rPr>
+            </w:pPr>
+            <w:r>
+              <w:rPr>
+                <w:b/>
+                <w:color w:val="4DD363"/>
+                <w:sz w:val="24"/>
+              </w:rPr>
+              <w:sym w:font="Symbol" w:char="F0D6"/>
+            </w:r>
+          </w:p>
+        </w:tc>
+        <w:tc>
+          <w:tcPr>
+            <w:tcW w:w="612" w:type="dxa"/>
+          </w:tcPr>
+          <w:p>
+            <w:pPr>
+              <w:ind w:firstLine="0"/>
+              <w:jc w:val="center"/>
+              <w:cnfStyle w:val="000000100000"/>
+              <w:rPr>
+                <w:b/>
+                <w:sz w:val="24"/>
+                <w:lang w:val="en-US"/>
+              </w:rPr>
+            </w:pPr>
+            <w:r>
+              <w:rPr>
+                <w:b/>
+                <w:color w:val="4DD363"/>
+                <w:sz w:val="24"/>
+              </w:rPr>
+              <w:sym w:font="Symbol" w:char="F0D6"/>
+            </w:r>
+          </w:p>
+        </w:tc>
+      </w:tr>
+      <w:tr>
+        <w:trPr>
+          <w:jc w:val="center"/>
+        </w:trPr>
+        <w:tc>
+          <w:tcPr>
+            <w:cnfStyle w:val="001000000000"/>
+            <w:tcW w:w="2608" w:type="dxa"/>
+          </w:tcPr>
+          <w:p>
+            <w:pPr>
+              <w:ind w:firstLine="0"/>
+              <w:jc w:val="right"/>
+              <w:rPr>
+                <w:lang w:val="en-US"/>
+              </w:rPr>
+            </w:pPr>
+            <w:r>
+              <w:rPr>
+                <w:lang w:val="en-US"/>
+              </w:rPr>
+              <w:t>Statistical Data Mining</w:t>
+            </w:r>
+          </w:p>
+        </w:tc>
+        <w:tc>
+          <w:tcPr>
+            <w:tcW w:w="612" w:type="dxa"/>
+          </w:tcPr>
+          <w:p>
+            <w:pPr>
+              <w:ind w:firstLine="0"/>
+              <w:jc w:val="center"/>
+              <w:cnfStyle w:val="000000000000"/>
+              <w:rPr>
+                <w:b/>
+                <w:sz w:val="24"/>
+                <w:lang w:val="en-US"/>
+              </w:rPr>
+            </w:pPr>
+            <w:r>
+              <w:rPr>
+                <w:b/>
+                <w:color w:val="4DD363"/>
+                <w:sz w:val="24"/>
+              </w:rPr>
+              <w:sym w:font="Symbol" w:char="F0D6"/>
+            </w:r>
+          </w:p>
+        </w:tc>
+        <w:tc>
+          <w:tcPr>
+            <w:tcW w:w="612" w:type="dxa"/>
+          </w:tcPr>
+          <w:p>
+            <w:pPr>
+              <w:ind w:firstLine="0"/>
+              <w:jc w:val="center"/>
+              <w:cnfStyle w:val="000000000000"/>
+              <w:rPr>
+                <w:b/>
+                <w:sz w:val="24"/>
+                <w:lang w:val="en-US"/>
+              </w:rPr>
+            </w:pPr>
+            <w:r>
+              <w:rPr>
+                <w:b/>
+                <w:color w:val="4DD363"/>
+                <w:sz w:val="24"/>
+              </w:rPr>
+              <w:sym w:font="Symbol" w:char="F0D6"/>
+            </w:r>
+          </w:p>
+        </w:tc>
+        <w:tc>
+          <w:tcPr>
+            <w:tcW w:w="612" w:type="dxa"/>
+          </w:tcPr>
+          <w:p>
+            <w:pPr>
+              <w:ind w:firstLine="0"/>
+              <w:jc w:val="center"/>
+              <w:cnfStyle w:val="000000000000"/>
+              <w:rPr>
+                <w:b/>
+                <w:sz w:val="24"/>
+                <w:lang w:val="en-US"/>
+              </w:rPr>
+            </w:pPr>
+            <w:r>
+              <w:rPr>
+                <w:b/>
+                <w:color w:val="4DD363"/>
+                <w:sz w:val="24"/>
+              </w:rPr>
+              <w:sym w:font="Symbol" w:char="F0D6"/>
+            </w:r>
+          </w:p>
+        </w:tc>
+        <w:tc>
+          <w:tcPr>
+            <w:tcW w:w="612" w:type="dxa"/>
+          </w:tcPr>
+          <w:p>
+            <w:pPr>
+              <w:ind w:firstLine="0"/>
+              <w:jc w:val="center"/>
+              <w:cnfStyle w:val="000000000000"/>
+              <w:rPr>
+                <w:b/>
+                <w:sz w:val="24"/>
+                <w:lang w:val="en-US"/>
+              </w:rPr>
+            </w:pPr>
+            <w:r>
+              <w:rPr>
+                <w:b/>
+                <w:color w:val="4DD363"/>
+                <w:sz w:val="24"/>
+              </w:rPr>
+              <w:sym w:font="Symbol" w:char="F0D6"/>
+            </w:r>
+          </w:p>
+        </w:tc>
+        <w:tc>
+          <w:tcPr>
+            <w:tcW w:w="612" w:type="dxa"/>
+          </w:tcPr>
+          <w:p>
+            <w:pPr>
+              <w:ind w:firstLine="0"/>
+              <w:jc w:val="center"/>
+              <w:cnfStyle w:val="000000000000"/>
+              <w:rPr>
+                <w:b/>
+                <w:color w:val="E36C0A" w:themeColor="accent6" w:themeShade="BF"/>
+                <w:sz w:val="24"/>
+                <w:u w:val="single"/>
+                <w:lang w:val="en-US"/>
+              </w:rPr>
+            </w:pPr>
+            <w:r>
+              <w:rPr>
+                <w:b/>
+                <w:color w:val="E36C0A" w:themeColor="accent6" w:themeShade="BF"/>
+                <w:sz w:val="24"/>
+                <w:u w:val="single"/>
+              </w:rPr>
+              <w:sym w:font="Symbol" w:char="F0D6"/>
+            </w:r>
+          </w:p>
+        </w:tc>
+      </w:tr>
+      <w:tr>
+        <w:trPr>
+          <w:cnfStyle w:val="000000100000"/>
+          <w:jc w:val="center"/>
+        </w:trPr>
+        <w:tc>
+          <w:tcPr>
+            <w:cnfStyle w:val="001000000000"/>
+            <w:tcW w:w="2608" w:type="dxa"/>
+          </w:tcPr>
+          <w:p>
+            <w:pPr>
+              <w:ind w:firstLine="0"/>
+              <w:jc w:val="right"/>
+              <w:rPr>
+                <w:lang w:val="en-US"/>
+              </w:rPr>
+            </w:pPr>
+            <w:r>
+              <w:rPr>
+                <w:lang w:val="en-US"/>
+              </w:rPr>
+              <w:t>Developer-Oriented</w:t>
+            </w:r>
+          </w:p>
+        </w:tc>
+        <w:tc>
+          <w:tcPr>
+            <w:tcW w:w="612" w:type="dxa"/>
+          </w:tcPr>
+          <w:p>
+            <w:pPr>
+              <w:ind w:firstLine="0"/>
+              <w:jc w:val="center"/>
+              <w:cnfStyle w:val="000000100000"/>
+              <w:rPr>
+                <w:b/>
+                <w:sz w:val="24"/>
+                <w:lang w:val="en-US"/>
+              </w:rPr>
+            </w:pPr>
+            <w:r>
+              <w:rPr>
+                <w:b/>
+                <w:color w:val="4DD363"/>
+                <w:sz w:val="24"/>
+              </w:rPr>
+              <w:sym w:font="Symbol" w:char="F0D6"/>
+            </w:r>
+          </w:p>
+        </w:tc>
+        <w:tc>
+          <w:tcPr>
+            <w:tcW w:w="612" w:type="dxa"/>
+          </w:tcPr>
+          <w:p>
+            <w:pPr>
+              <w:ind w:firstLine="0"/>
+              <w:jc w:val="center"/>
+              <w:cnfStyle w:val="000000100000"/>
+              <w:rPr>
+                <w:b/>
+                <w:sz w:val="24"/>
+                <w:lang w:val="en-US"/>
+              </w:rPr>
+            </w:pPr>
+            <w:r>
+              <w:rPr>
+                <w:b/>
+                <w:color w:val="4DD363"/>
+                <w:sz w:val="24"/>
+              </w:rPr>
+              <w:sym w:font="Symbol" w:char="F0D6"/>
+            </w:r>
+          </w:p>
+        </w:tc>
+        <w:tc>
+          <w:tcPr>
+            <w:tcW w:w="612" w:type="dxa"/>
+          </w:tcPr>
+          <w:p>
+            <w:pPr>
+              <w:ind w:firstLine="0"/>
+              <w:jc w:val="center"/>
+              <w:cnfStyle w:val="000000100000"/>
+              <w:rPr>
+                <w:b/>
+                <w:sz w:val="24"/>
+                <w:lang w:val="en-US"/>
+              </w:rPr>
+            </w:pPr>
+            <w:r>
+              <w:rPr>
+                <w:b/>
+                <w:color w:val="4DD363"/>
+                <w:sz w:val="24"/>
+              </w:rPr>
+              <w:sym w:font="Symbol" w:char="F0D6"/>
+            </w:r>
+          </w:p>
+        </w:tc>
+        <w:tc>
+          <w:tcPr>
+            <w:tcW w:w="612" w:type="dxa"/>
+          </w:tcPr>
+          <w:p>
+            <w:pPr>
+              <w:ind w:firstLine="0"/>
+              <w:jc w:val="center"/>
+              <w:cnfStyle w:val="000000100000"/>
+              <w:rPr>
+                <w:b/>
+                <w:sz w:val="24"/>
+                <w:lang w:val="en-US"/>
+              </w:rPr>
+            </w:pPr>
+            <w:r>
+              <w:rPr>
+                <w:b/>
+                <w:color w:val="4DD363"/>
+                <w:sz w:val="24"/>
+              </w:rPr>
+              <w:sym w:font="Symbol" w:char="F0D6"/>
+            </w:r>
+          </w:p>
+        </w:tc>
+        <w:tc>
+          <w:tcPr>
+            <w:tcW w:w="612" w:type="dxa"/>
+          </w:tcPr>
+          <w:p>
+            <w:pPr>
+              <w:ind w:firstLine="0"/>
+              <w:jc w:val="center"/>
+              <w:cnfStyle w:val="000000100000"/>
+              <w:rPr>
+                <w:b/>
+                <w:sz w:val="24"/>
+                <w:lang w:val="en-US"/>
+              </w:rPr>
+            </w:pPr>
+            <w:r>
+              <w:rPr>
+                <w:b/>
+                <w:color w:val="4DD363"/>
+                <w:sz w:val="24"/>
+              </w:rPr>
+              <w:sym w:font="Symbol" w:char="F0D6"/>
+            </w:r>
+          </w:p>
+        </w:tc>
+      </w:tr>
+      <w:tr>
+        <w:trPr>
+          <w:jc w:val="center"/>
+        </w:trPr>
+        <w:tc>
+          <w:tcPr>
+            <w:cnfStyle w:val="001000000000"/>
+            <w:tcW w:w="2608" w:type="dxa"/>
+          </w:tcPr>
+          <w:p>
+            <w:pPr>
+              <w:ind w:firstLine="0"/>
+              <w:jc w:val="right"/>
+              <w:rPr>
+                <w:lang w:val="en-US"/>
+              </w:rPr>
+            </w:pPr>
+            <w:r>
+              <w:rPr>
+                <w:lang w:val="en-US"/>
+              </w:rPr>
+              <w:t>Player-Oriented</w:t>
+            </w:r>
+          </w:p>
+        </w:tc>
+        <w:tc>
+          <w:tcPr>
+            <w:tcW w:w="612" w:type="dxa"/>
+          </w:tcPr>
+          <w:p>
+            <w:pPr>
+              <w:ind w:firstLine="0"/>
+              <w:jc w:val="center"/>
+              <w:cnfStyle w:val="000000000000"/>
+              <w:rPr>
+                <w:b/>
+                <w:sz w:val="24"/>
+                <w:lang w:val="en-US"/>
+              </w:rPr>
+            </w:pPr>
+          </w:p>
+        </w:tc>
+        <w:tc>
+          <w:tcPr>
+            <w:tcW w:w="612" w:type="dxa"/>
+          </w:tcPr>
+          <w:p>
+            <w:pPr>
+              <w:ind w:firstLine="0"/>
+              <w:jc w:val="center"/>
+              <w:cnfStyle w:val="000000000000"/>
+              <w:rPr>
+                <w:b/>
+                <w:sz w:val="24"/>
+                <w:lang w:val="en-US"/>
+              </w:rPr>
+            </w:pPr>
+          </w:p>
+        </w:tc>
+        <w:tc>
+          <w:tcPr>
+            <w:tcW w:w="612" w:type="dxa"/>
+          </w:tcPr>
+          <w:p>
+            <w:pPr>
+              <w:ind w:firstLine="0"/>
+              <w:jc w:val="center"/>
+              <w:cnfStyle w:val="000000000000"/>
+              <w:rPr>
+                <w:b/>
+                <w:sz w:val="24"/>
+                <w:lang w:val="en-US"/>
+              </w:rPr>
+            </w:pPr>
+          </w:p>
+        </w:tc>
+        <w:tc>
+          <w:tcPr>
+            <w:tcW w:w="612" w:type="dxa"/>
+          </w:tcPr>
+          <w:p>
+            <w:pPr>
+              <w:ind w:firstLine="0"/>
+              <w:jc w:val="center"/>
+              <w:cnfStyle w:val="000000000000"/>
+              <w:rPr>
+                <w:b/>
+                <w:sz w:val="24"/>
+                <w:lang w:val="en-US"/>
+              </w:rPr>
+            </w:pPr>
+          </w:p>
+        </w:tc>
+        <w:tc>
+          <w:tcPr>
+            <w:tcW w:w="612" w:type="dxa"/>
+          </w:tcPr>
+          <w:p>
+            <w:pPr>
+              <w:ind w:firstLine="0"/>
+              <w:jc w:val="center"/>
+              <w:cnfStyle w:val="000000000000"/>
+              <w:rPr>
+                <w:b/>
+                <w:sz w:val="24"/>
+                <w:lang w:val="en-US"/>
+              </w:rPr>
+            </w:pPr>
+            <w:r>
+              <w:rPr>
+                <w:b/>
+                <w:color w:val="4DD363"/>
+                <w:sz w:val="24"/>
+              </w:rPr>
+              <w:sym w:font="Symbol" w:char="F0D6"/>
+            </w:r>
+          </w:p>
+        </w:tc>
+      </w:tr>
+    </w:tbl>
+    <w:p>
+      <w:pPr>
+        <w:ind w:firstLine="0"/>
+        <w:rPr>
+          <w:lang w:val="en-US"/>
+        </w:rPr>
+      </w:pPr>
+    </w:p>
+    <w:p>
+      <w:pPr>
+        <w:rPr>
+          <w:lang w:val="en-US"/>
+        </w:rPr>
+      </w:pPr>
+      <w:r>
+        <w:rPr>
+          <w:b/>
+          <w:u w:val="single"/>
+          <w:lang w:val="en-US"/>
+        </w:rPr>
+        <w:t>Legend</w:t>
+      </w:r>
+      <w:r>
+        <w:rPr>
+          <w:lang w:val="en-US"/>
+        </w:rPr>
+        <w:t>:</w:t>
+      </w:r>
+    </w:p>
+    <w:p>
+      <w:pPr>
+        <w:rPr>
+          <w:lang w:val="en-US"/>
+        </w:rPr>
+      </w:pPr>
+      <w:r>
+        <w:rPr>
+          <w:lang w:val="en-US"/>
+        </w:rPr>
+        <w:t>The “</w:t>
+      </w:r>
+      <w:r>
+        <w:rPr>
+          <w:b/>
+          <w:color w:val="4DD363"/>
+        </w:rPr>
+        <w:sym w:font="Symbol" w:char="F0D6"/>
+      </w:r>
+      <w:r>
+        <w:rPr>
+          <w:lang w:val="en-US"/>
+        </w:rPr>
+        <w:t>” indicates the approach supports the specified characteristic.</w:t>
+      </w:r>
+    </w:p>
+    <w:p>
+      <w:pPr>
+        <w:rPr>
+          <w:lang w:val="en-US"/>
+        </w:rPr>
+      </w:pPr>
+      <w:r>
+        <w:rPr>
+          <w:lang w:val="en-US"/>
+        </w:rPr>
+        <w:lastRenderedPageBreak/>
+        <w:t>The “</w:t>
+      </w:r>
+      <w:r>
+        <w:rPr>
+          <w:b/>
+          <w:color w:val="E36C0A" w:themeColor="accent6" w:themeShade="BF"/>
+          <w:u w:val="single"/>
+        </w:rPr>
+        <w:sym w:font="Symbol" w:char="F0D6"/>
+      </w:r>
+      <w:r>
+        <w:rPr>
+          <w:lang w:val="en-US"/>
+        </w:rPr>
+        <w:t>” indicates the approach generates information that can be used for the specified characteristic.</w:t>
+      </w:r>
+    </w:p>
+    <w:p>
+      <w:pPr>
+        <w:rPr>
+          <w:lang w:val="en-US"/>
+        </w:rPr>
+      </w:pPr>
+      <w:r>
+        <w:rPr>
+          <w:lang w:val="en-US"/>
+        </w:rPr>
+        <w:t>The “</w:t>
+      </w:r>
+      <w:r>
+        <w:rPr>
+          <w:color w:val="7030A0"/>
+          <w:lang w:val="en-US"/>
+        </w:rPr>
+        <w:t>?</w:t>
+      </w:r>
+      <w:r>
+        <w:rPr>
+          <w:lang w:val="en-US"/>
+        </w:rPr>
+        <w:t>” indicates unspecified information from documented sources.</w:t>
+      </w:r>
+    </w:p>
+    <w:p>
+      <w:pPr>
+        <w:rPr>
+          <w:lang w:val="en-US"/>
+        </w:rPr>
+      </w:pPr>
+      <w:r>
+        <w:rPr>
+          <w:b/>
+          <w:lang w:val="en-US"/>
+        </w:rPr>
+        <w:t>Graphs</w:t>
+      </w:r>
+      <w:r>
+        <w:rPr>
+          <w:lang w:val="en-US"/>
+        </w:rPr>
+        <w:t>: Indicates if the approach uses graph to represent information.</w:t>
+      </w:r>
+    </w:p>
+    <w:p>
+      <w:pPr>
+        <w:rPr>
+          <w:lang w:val="en-US"/>
+        </w:rPr>
+      </w:pPr>
+      <w:r>
+        <w:rPr>
+          <w:b/>
+          <w:lang w:val="en-US"/>
+        </w:rPr>
+        <w:t>Graphics</w:t>
+      </w:r>
+      <w:r>
+        <w:rPr>
+          <w:lang w:val="en-US"/>
+        </w:rPr>
+        <w:t>: Indicates if the approach explicitly uses graphical charts to represent information.</w:t>
+      </w:r>
+    </w:p>
+    <w:p>
+      <w:pPr>
+        <w:rPr>
+          <w:lang w:val="en-US"/>
+        </w:rPr>
+      </w:pPr>
+      <w:r>
+        <w:rPr>
+          <w:b/>
+          <w:lang w:val="en-US"/>
+        </w:rPr>
+        <w:t>State Machine</w:t>
+      </w:r>
+      <w:r>
+        <w:rPr>
+          <w:lang w:val="en-US"/>
+        </w:rPr>
+        <w:t>: Indicates if the approach display states transitions.</w:t>
+      </w:r>
+    </w:p>
+    <w:p>
+      <w:pPr>
+        <w:rPr>
+          <w:lang w:val="en-US"/>
+        </w:rPr>
+      </w:pPr>
+      <w:r>
+        <w:rPr>
+          <w:b/>
+          <w:lang w:val="en-US"/>
+        </w:rPr>
+        <w:t>Data Logging</w:t>
+      </w:r>
+      <w:r>
+        <w:rPr>
+          <w:lang w:val="en-US"/>
+        </w:rPr>
+        <w:t>: Indicates if the approach includes the data logging process.</w:t>
+      </w:r>
+    </w:p>
+    <w:p>
+      <w:pPr>
+        <w:rPr>
+          <w:lang w:val="en-US"/>
+        </w:rPr>
+      </w:pPr>
+      <w:r>
+        <w:rPr>
+          <w:b/>
+          <w:lang w:val="en-US"/>
+        </w:rPr>
+        <w:t>Event Context</w:t>
+      </w:r>
+      <w:r>
+        <w:rPr>
+          <w:lang w:val="en-US"/>
+        </w:rPr>
+        <w:t>: Indicates if the approach gathers contextual information from events and actions.</w:t>
+      </w:r>
+    </w:p>
+    <w:p>
+      <w:pPr>
+        <w:rPr>
+          <w:lang w:val="en-US"/>
+        </w:rPr>
+      </w:pPr>
+      <w:r>
+        <w:rPr>
+          <w:b/>
+          <w:lang w:val="en-US"/>
+        </w:rPr>
+        <w:t>Player Behavior</w:t>
+      </w:r>
+      <w:r>
+        <w:rPr>
+          <w:lang w:val="en-US"/>
+        </w:rPr>
+        <w:t>: Indicates if the approach can analyze player behaviors.</w:t>
+      </w:r>
+    </w:p>
+    <w:p>
+      <w:pPr>
+        <w:rPr>
+          <w:lang w:val="en-US"/>
+        </w:rPr>
+      </w:pPr>
+      <w:r>
+        <w:rPr>
+          <w:b/>
+          <w:lang w:val="en-US"/>
+        </w:rPr>
+        <w:t>Actions</w:t>
+      </w:r>
+      <w:r>
+        <w:rPr>
+          <w:lang w:val="en-US"/>
+        </w:rPr>
+        <w:t>: Indicates if the approach collects the actions performed in the game, instead of only collecting the action’s outcomes.</w:t>
+      </w:r>
+    </w:p>
+    <w:p>
+      <w:pPr>
+        <w:rPr>
+          <w:lang w:val="en-US"/>
+        </w:rPr>
+      </w:pPr>
+      <w:r>
+        <w:rPr>
+          <w:b/>
+          <w:lang w:val="en-US"/>
+        </w:rPr>
+        <w:t>Statistical data mining</w:t>
+      </w:r>
+      <w:r>
+        <w:rPr>
+          <w:lang w:val="en-US"/>
+        </w:rPr>
+        <w:t>: Indicates if the information gathered and/or displayed by the approach can be used for statistical mining (</w:t>
+      </w:r>
+      <w:proofErr w:type="spellStart"/>
+      <w:r>
+        <w:rPr>
+          <w:lang w:val="en-US"/>
+        </w:rPr>
+        <w:t>gameplay</w:t>
+      </w:r>
+      <w:proofErr w:type="spellEnd"/>
+      <w:r>
+        <w:rPr>
+          <w:lang w:val="en-US"/>
+        </w:rPr>
+        <w:t xml:space="preserve"> metrics).</w:t>
+      </w:r>
+    </w:p>
+    <w:p>
+      <w:pPr>
+        <w:rPr>
+          <w:lang w:val="en-US"/>
+        </w:rPr>
+      </w:pPr>
+      <w:r>
+        <w:rPr>
+          <w:b/>
+          <w:lang w:val="en-US"/>
+        </w:rPr>
+        <w:t>Developer-Oriented</w:t>
+      </w:r>
+      <w:r>
+        <w:rPr>
+          <w:lang w:val="en-US"/>
+        </w:rPr>
+        <w:t xml:space="preserve">: Indicates if the approach can be used for </w:t>
+      </w:r>
+      <w:proofErr w:type="spellStart"/>
+      <w:r>
+        <w:rPr>
+          <w:lang w:val="en-US"/>
+        </w:rPr>
+        <w:t>playtesting</w:t>
+      </w:r>
+      <w:proofErr w:type="spellEnd"/>
+      <w:r>
+        <w:rPr>
+          <w:lang w:val="en-US"/>
+        </w:rPr>
+        <w:t>.</w:t>
+      </w:r>
+    </w:p>
+    <w:p>
+      <w:pPr>
+        <w:rPr>
+          <w:lang w:val="en-US"/>
+        </w:rPr>
+      </w:pPr>
+      <w:r>
+        <w:rPr>
+          <w:b/>
+          <w:lang w:val="en-US"/>
+        </w:rPr>
+        <w:t>Player-Oriented</w:t>
+      </w:r>
+      <w:r>
+        <w:rPr>
+          <w:lang w:val="en-US"/>
+        </w:rPr>
+        <w:t>: Indicates if the approach can be used by players in order to better understand the game flow.</w:t>
+      </w:r>
+    </w:p>
+    <w:p>
+      <w:pPr>
+        <w:rPr>
+          <w:lang w:val="en-US"/>
+        </w:rPr>
+      </w:pPr>
+    </w:p>
+    <w:p>
+      <w:pPr>
+        <w:pStyle w:val="Heading2"/>
+        <w:rPr>
+          <w:lang w:val="en-US"/>
+        </w:rPr>
+      </w:pPr>
+      <w:bookmarkStart w:id="64" w:name="_Toc354161716"/>
+      <w:bookmarkStart w:id="65" w:name="_Ref360194010"/>
+      <w:commentRangeStart w:id="66"/>
       <w:r>
         <w:rPr>
           <w:lang w:val="en-US"/>
         </w:rPr>
         <w:t>Final Considerations</w:t>
       </w:r>
-      <w:bookmarkEnd w:id="63"/>
       <w:bookmarkEnd w:id="64"/>
-      <w:commentRangeEnd w:id="65"/>
+      <w:bookmarkEnd w:id="65"/>
+      <w:commentRangeEnd w:id="66"/>
       <w:r>
         <w:rPr>
           <w:rStyle w:val="CommentReference"/>
@@ -6875,7 +9053,7 @@
           <w:bCs w:val="0"/>
           <w:caps w:val="0"/>
         </w:rPr>
-        <w:commentReference w:id="65"/>
+        <w:commentReference w:id="66"/>
       </w:r>
     </w:p>
     <w:p>
@@ -6890,7 +9068,7 @@
         </w:rPr>
         <w:t xml:space="preserve">This chapter presented existing approaches for </w:t>
       </w:r>
-      <w:commentRangeStart w:id="66"/>
+      <w:commentRangeStart w:id="67"/>
       <w:proofErr w:type="spellStart"/>
       <w:r>
         <w:rPr>
@@ -6905,12 +9083,12 @@
         </w:rPr>
         <w:t xml:space="preserve"> data logging and visualization</w:t>
       </w:r>
-      <w:commentRangeEnd w:id="66"/>
+      <w:commentRangeEnd w:id="67"/>
       <w:r>
         <w:rPr>
           <w:rStyle w:val="CommentReference"/>
         </w:rPr>
-        <w:commentReference w:id="66"/>
+        <w:commentReference w:id="67"/>
       </w:r>
       <w:r>
         <w:rPr>
@@ -6924,7 +9102,7 @@
         </w:rPr>
         <w:t xml:space="preserve"> </w:t>
       </w:r>
-      <w:commentRangeStart w:id="67"/>
+      <w:commentRangeStart w:id="68"/>
       <w:r>
         <w:rPr>
           <w:lang w:val="en-US"/>
@@ -7009,12 +9187,12 @@
         </w:rPr>
         <w:t xml:space="preserve"> to be used by designers to improve the game.</w:t>
       </w:r>
-      <w:commentRangeEnd w:id="67"/>
+      <w:commentRangeEnd w:id="68"/>
       <w:r>
         <w:rPr>
           <w:rStyle w:val="CommentReference"/>
         </w:rPr>
-        <w:commentReference w:id="67"/>
+        <w:commentReference w:id="68"/>
       </w:r>
       <w:r>
         <w:rPr>
@@ -7029,7 +9207,7 @@
           <w:lang w:val="en-US"/>
         </w:rPr>
       </w:pPr>
-      <w:commentRangeStart w:id="68"/>
+      <w:commentRangeStart w:id="69"/>
       <w:r>
         <w:rPr>
           <w:lang w:val="en-US"/>
@@ -7042,12 +9220,12 @@
         </w:rPr>
         <w:t xml:space="preserve"> we are proposing in this dissertation </w:t>
       </w:r>
-      <w:commentRangeEnd w:id="68"/>
+      <w:commentRangeEnd w:id="69"/>
       <w:r>
         <w:rPr>
           <w:rStyle w:val="CommentReference"/>
         </w:rPr>
-        <w:commentReference w:id="68"/>
+        <w:commentReference w:id="69"/>
       </w:r>
       <w:r>
         <w:rPr>
@@ -7067,7 +9245,7 @@
         </w:rPr>
         <w:t xml:space="preserve"> </w:t>
       </w:r>
-      <w:commentRangeStart w:id="69"/>
+      <w:commentRangeStart w:id="70"/>
       <w:r>
         <w:rPr>
           <w:lang w:val="en-US"/>
@@ -7086,12 +9264,12 @@
         </w:rPr>
         <w:t>closely</w:t>
       </w:r>
-      <w:commentRangeEnd w:id="69"/>
+      <w:commentRangeEnd w:id="70"/>
       <w:r>
         <w:rPr>
           <w:rStyle w:val="CommentReference"/>
         </w:rPr>
-        <w:commentReference w:id="69"/>
+        <w:commentReference w:id="70"/>
       </w:r>
       <w:r>
         <w:rPr>
@@ -7105,7 +9283,7 @@
         </w:rPr>
         <w:t xml:space="preserve"> </w:t>
       </w:r>
-      <w:commentRangeStart w:id="70"/>
+      <w:commentRangeStart w:id="71"/>
       <w:r>
         <w:rPr>
           <w:lang w:val="en-US"/>
@@ -7148,12 +9326,12 @@
         </w:rPr>
         <w:t xml:space="preserve"> </w:t>
       </w:r>
-      <w:commentRangeEnd w:id="70"/>
+      <w:commentRangeEnd w:id="71"/>
       <w:r>
         <w:rPr>
           <w:rStyle w:val="CommentReference"/>
         </w:rPr>
-        <w:commentReference w:id="70"/>
+        <w:commentReference w:id="71"/>
       </w:r>
       <w:r>
         <w:rPr>
@@ -7161,7 +9339,7 @@
         </w:rPr>
         <w:t xml:space="preserve">This allows for understanding the consequences of each action and how they affected the outcome of the game. </w:t>
       </w:r>
-      <w:commentRangeStart w:id="71"/>
+      <w:commentRangeStart w:id="72"/>
       <w:r>
         <w:rPr>
           <w:lang w:val="en-US"/>
@@ -7192,12 +9370,12 @@
         </w:rPr>
         <w:t>.</w:t>
       </w:r>
-      <w:commentRangeEnd w:id="71"/>
+      <w:commentRangeEnd w:id="72"/>
       <w:r>
         <w:rPr>
           <w:rStyle w:val="CommentReference"/>
         </w:rPr>
-        <w:commentReference w:id="71"/>
+        <w:commentReference w:id="72"/>
       </w:r>
       <w:r>
         <w:rPr>
@@ -7205,7 +9383,7 @@
         </w:rPr>
         <w:t xml:space="preserve"> </w:t>
       </w:r>
-      <w:commentRangeStart w:id="72"/>
+      <w:commentRangeStart w:id="73"/>
       <w:r>
         <w:rPr>
           <w:lang w:val="en-US"/>
@@ -7222,7 +9400,14 @@
         <w:rPr>
           <w:lang w:val="en-US"/>
         </w:rPr>
-        <w:t xml:space="preserve">the player was </w:t>
+        <w:t xml:space="preserve">the </w:t>
+      </w:r>
+      <w:r>
+        <w:rPr>
+          <w:lang w:val="en-US"/>
+        </w:rPr>
+        <w:lastRenderedPageBreak/>
+        <w:t xml:space="preserve">player was </w:t>
       </w:r>
       <w:r>
         <w:rPr>
@@ -7242,12 +9427,12 @@
         </w:rPr>
         <w:t xml:space="preserve"> </w:t>
       </w:r>
-      <w:commentRangeEnd w:id="72"/>
+      <w:commentRangeEnd w:id="73"/>
       <w:r>
         <w:rPr>
           <w:rStyle w:val="CommentReference"/>
         </w:rPr>
-        <w:commentReference w:id="72"/>
+        <w:commentReference w:id="73"/>
       </w:r>
       <w:r>
         <w:rPr>
@@ -7428,7 +9613,7 @@
           <w:lang w:val="en-US"/>
         </w:rPr>
       </w:pPr>
-      <w:commentRangeStart w:id="73"/>
+      <w:commentRangeStart w:id="74"/>
       <w:r>
         <w:rPr>
           <w:lang w:val="en-US"/>
@@ -7436,7 +9621,7 @@
         <w:lastRenderedPageBreak/>
         <w:t>References</w:t>
       </w:r>
-      <w:commentRangeEnd w:id="73"/>
+      <w:commentRangeEnd w:id="74"/>
       <w:r>
         <w:rPr>
           <w:rStyle w:val="CommentReference"/>
@@ -7445,7 +9630,7 @@
           <w:bCs w:val="0"/>
           <w:caps w:val="0"/>
         </w:rPr>
-        <w:commentReference w:id="73"/>
+        <w:commentReference w:id="74"/>
       </w:r>
     </w:p>
     <w:p>
@@ -7506,7 +9691,6 @@
           <w:lang w:val="en-US"/>
         </w:rPr>
       </w:pPr>
-      <w:proofErr w:type="gramStart"/>
       <w:r>
         <w:rPr>
           <w:rFonts w:cs="Times New Roman"/>
@@ -7528,17 +9712,8 @@
           <w:rFonts w:cs="Times New Roman"/>
           <w:lang w:val="en-US"/>
         </w:rPr>
-        <w:t xml:space="preserve"> Gameplay analysis through state projection.</w:t>
-      </w:r>
-      <w:proofErr w:type="gramEnd"/>
-      <w:r>
-        <w:rPr>
-          <w:rFonts w:cs="Times New Roman"/>
-          <w:lang w:val="en-US"/>
-        </w:rPr>
-        <w:t xml:space="preserve"> </w:t>
-      </w:r>
-      <w:proofErr w:type="gramStart"/>
+        <w:t xml:space="preserve"> Gameplay analysis through state projection. </w:t>
+      </w:r>
       <w:r>
         <w:rPr>
           <w:rFonts w:cs="Times New Roman"/>
@@ -7553,15 +9728,7 @@
           <w:rFonts w:cs="Times New Roman"/>
           <w:lang w:val="en-US"/>
         </w:rPr>
-        <w:t>, p. 1–8, 2010.</w:t>
-      </w:r>
-      <w:proofErr w:type="gramEnd"/>
-      <w:r>
-        <w:rPr>
-          <w:rFonts w:cs="Times New Roman"/>
-          <w:lang w:val="en-US"/>
-        </w:rPr>
-        <w:t xml:space="preserve"> Accessed: 14 set. 2012.</w:t>
+        <w:t>, p. 1–8, 2010. Accessed: 14 set. 2012.</w:t>
       </w:r>
     </w:p>
     <w:p>
@@ -7572,23 +9739,13 @@
           <w:lang w:val="en-US"/>
         </w:rPr>
       </w:pPr>
-      <w:proofErr w:type="gramStart"/>
-      <w:r>
-        <w:rPr>
-          <w:rFonts w:cs="Times New Roman"/>
-          <w:lang w:val="en-US"/>
-        </w:rPr>
-        <w:t>COX, Trevor; COX, Michael.</w:t>
-      </w:r>
-      <w:proofErr w:type="gramEnd"/>
-      <w:r>
-        <w:rPr>
-          <w:rFonts w:cs="Times New Roman"/>
-          <w:lang w:val="en-US"/>
-        </w:rPr>
-        <w:t xml:space="preserve"> </w:t>
-      </w:r>
-      <w:proofErr w:type="gramStart"/>
+      <w:r>
+        <w:rPr>
+          <w:rFonts w:cs="Times New Roman"/>
+          <w:lang w:val="en-US"/>
+        </w:rPr>
+        <w:t xml:space="preserve">COX, Trevor; COX, Michael. </w:t>
+      </w:r>
       <w:r>
         <w:rPr>
           <w:rFonts w:cs="Times New Roman"/>
@@ -7603,15 +9760,7 @@
           <w:rFonts w:cs="Times New Roman"/>
           <w:lang w:val="en-US"/>
         </w:rPr>
-        <w:t>.</w:t>
-      </w:r>
-      <w:proofErr w:type="gramEnd"/>
-      <w:r>
-        <w:rPr>
-          <w:rFonts w:cs="Times New Roman"/>
-          <w:lang w:val="en-US"/>
-        </w:rPr>
-        <w:t xml:space="preserve"> United Kingdom: CRC Press, 2010. </w:t>
+        <w:t xml:space="preserve">. United Kingdom: CRC Press, 2010. </w:t>
       </w:r>
     </w:p>
     <w:p>
@@ -7636,9 +9785,31 @@
           <w:iCs/>
           <w:lang w:val="en-US"/>
         </w:rPr>
-        <w:t xml:space="preserve">Tracking Player Feedback </w:t>
-      </w:r>
-      <w:proofErr w:type="gramStart"/>
+        <w:t>Tracking Player Feedback To Improve Game Design</w:t>
+      </w:r>
+      <w:r>
+        <w:rPr>
+          <w:rFonts w:cs="Times New Roman"/>
+          <w:lang w:val="en-US"/>
+        </w:rPr>
+        <w:t xml:space="preserve">. Gamasutra. Available: &lt;http://www.gamasutra.com/view/feature/129969/tracking_player_feedback_to_.php&gt;. Accessed: 28 jun. 2013. </w:t>
+      </w:r>
+    </w:p>
+    <w:p>
+      <w:pPr>
+        <w:pStyle w:val="Bibliography"/>
+        <w:rPr>
+          <w:rFonts w:cs="Times New Roman"/>
+          <w:lang w:val="en-US"/>
+        </w:rPr>
+      </w:pPr>
+      <w:r>
+        <w:rPr>
+          <w:rFonts w:cs="Times New Roman"/>
+          <w:lang w:val="en-US"/>
+        </w:rPr>
+        <w:t xml:space="preserve">DIXIT, Priyesh; YOUNGBLOOD, Michael. Understanding playtest data through visual data mining in interactive 3D environments. </w:t>
+      </w:r>
       <w:r>
         <w:rPr>
           <w:rFonts w:cs="Times New Roman"/>
@@ -7646,9 +9817,31 @@
           <w:iCs/>
           <w:lang w:val="en-US"/>
         </w:rPr>
-        <w:t>To</w:t>
-      </w:r>
-      <w:proofErr w:type="gramEnd"/>
+        <w:t>12th International Conference on Computer Games: AI, Animation, Mobile, Interactive Multimedia and Serious Games (CGAMES)</w:t>
+      </w:r>
+      <w:r>
+        <w:rPr>
+          <w:rFonts w:cs="Times New Roman"/>
+          <w:lang w:val="en-US"/>
+        </w:rPr>
+        <w:t>, p. 34–42, 2008.</w:t>
+      </w:r>
+    </w:p>
+    <w:p>
+      <w:pPr>
+        <w:pStyle w:val="Bibliography"/>
+        <w:rPr>
+          <w:rFonts w:cs="Times New Roman"/>
+          <w:lang w:val="en-US"/>
+        </w:rPr>
+      </w:pPr>
+      <w:r>
+        <w:rPr>
+          <w:rFonts w:cs="Times New Roman"/>
+          <w:lang w:val="en-US"/>
+        </w:rPr>
+        <w:t xml:space="preserve">FULLERTON, Tracy; SWAIN, Christopher. </w:t>
+      </w:r>
       <w:r>
         <w:rPr>
           <w:rFonts w:cs="Times New Roman"/>
@@ -7656,46 +9849,14 @@
           <w:iCs/>
           <w:lang w:val="en-US"/>
         </w:rPr>
-        <w:t xml:space="preserve"> Improve Game Design</w:t>
-      </w:r>
-      <w:r>
-        <w:rPr>
-          <w:rFonts w:cs="Times New Roman"/>
-          <w:lang w:val="en-US"/>
-        </w:rPr>
-        <w:t xml:space="preserve">. </w:t>
-      </w:r>
-      <w:proofErr w:type="gramStart"/>
-      <w:r>
-        <w:rPr>
-          <w:rFonts w:cs="Times New Roman"/>
-          <w:lang w:val="en-US"/>
-        </w:rPr>
-        <w:t>Gamasutra.</w:t>
-      </w:r>
-      <w:proofErr w:type="gramEnd"/>
-      <w:r>
-        <w:rPr>
-          <w:rFonts w:cs="Times New Roman"/>
-          <w:lang w:val="en-US"/>
-        </w:rPr>
-        <w:t xml:space="preserve"> Available: &lt;http://www.gamasutra.com/view/feature/129969/tracking_player_feedback_to_.php&gt;. </w:t>
-      </w:r>
-      <w:proofErr w:type="gramStart"/>
-      <w:r>
-        <w:rPr>
-          <w:rFonts w:cs="Times New Roman"/>
-          <w:lang w:val="en-US"/>
-        </w:rPr>
-        <w:t>Accessed: 28 jun. 2013.</w:t>
-      </w:r>
-      <w:proofErr w:type="gramEnd"/>
-      <w:r>
-        <w:rPr>
-          <w:rFonts w:cs="Times New Roman"/>
-          <w:lang w:val="en-US"/>
-        </w:rPr>
-        <w:t xml:space="preserve"> </w:t>
+        <w:t>Game Design Workshop: A playcentric approach to creating innovative games</w:t>
+      </w:r>
+      <w:r>
+        <w:rPr>
+          <w:rFonts w:cs="Times New Roman"/>
+          <w:lang w:val="en-US"/>
+        </w:rPr>
+        <w:t xml:space="preserve">. Amsterdam: Morgan Kaufmann/Elsevier, 2008. </w:t>
       </w:r>
     </w:p>
     <w:p>
@@ -7706,37 +9867,12 @@
           <w:lang w:val="en-US"/>
         </w:rPr>
       </w:pPr>
-      <w:proofErr w:type="gramStart"/>
-      <w:r>
-        <w:rPr>
-          <w:rFonts w:cs="Times New Roman"/>
-          <w:lang w:val="en-US"/>
-        </w:rPr>
-        <w:t>DIXIT, Priyesh; YOUNGBLOOD, Michael.</w:t>
-      </w:r>
-      <w:proofErr w:type="gramEnd"/>
-      <w:r>
-        <w:rPr>
-          <w:rFonts w:cs="Times New Roman"/>
-          <w:lang w:val="en-US"/>
-        </w:rPr>
-        <w:t xml:space="preserve"> </w:t>
-      </w:r>
-      <w:proofErr w:type="gramStart"/>
-      <w:r>
-        <w:rPr>
-          <w:rFonts w:cs="Times New Roman"/>
-          <w:lang w:val="en-US"/>
-        </w:rPr>
-        <w:t>Understanding playtest data through visual data mining in interactive 3D environments.</w:t>
-      </w:r>
-      <w:proofErr w:type="gramEnd"/>
-      <w:r>
-        <w:rPr>
-          <w:rFonts w:cs="Times New Roman"/>
-          <w:lang w:val="en-US"/>
-        </w:rPr>
-        <w:t xml:space="preserve"> </w:t>
+      <w:r>
+        <w:rPr>
+          <w:rFonts w:cs="Times New Roman"/>
+          <w:lang w:val="en-US"/>
+        </w:rPr>
+        <w:t xml:space="preserve">HOOBLER, Nate </w:t>
       </w:r>
       <w:r>
         <w:rPr>
@@ -7745,39 +9881,14 @@
           <w:iCs/>
           <w:lang w:val="en-US"/>
         </w:rPr>
-        <w:t>12th International Conference on Computer Games: AI, Animation, Mobile, Interactive Multimedia and Serious Games (CGAMES)</w:t>
-      </w:r>
-      <w:r>
-        <w:rPr>
-          <w:rFonts w:cs="Times New Roman"/>
-          <w:lang w:val="en-US"/>
-        </w:rPr>
-        <w:t>, p. 34–42, 2008.</w:t>
-      </w:r>
-    </w:p>
-    <w:p>
-      <w:pPr>
-        <w:pStyle w:val="Bibliography"/>
-        <w:rPr>
-          <w:rFonts w:cs="Times New Roman"/>
-          <w:lang w:val="en-US"/>
-        </w:rPr>
-      </w:pPr>
-      <w:proofErr w:type="gramStart"/>
-      <w:r>
-        <w:rPr>
-          <w:rFonts w:cs="Times New Roman"/>
-          <w:lang w:val="en-US"/>
-        </w:rPr>
-        <w:t>FULLERTON, Tracy; SWAIN, Christopher.</w:t>
-      </w:r>
-      <w:proofErr w:type="gramEnd"/>
-      <w:r>
-        <w:rPr>
-          <w:rFonts w:cs="Times New Roman"/>
-          <w:lang w:val="en-US"/>
-        </w:rPr>
-        <w:t xml:space="preserve"> </w:t>
+        <w:t>et al.</w:t>
+      </w:r>
+      <w:r>
+        <w:rPr>
+          <w:rFonts w:cs="Times New Roman"/>
+          <w:lang w:val="en-US"/>
+        </w:rPr>
+        <w:t xml:space="preserve"> Visualizing Competitive Behaviors in Multi-User Virtual Environments. </w:t>
       </w:r>
       <w:r>
         <w:rPr>
@@ -7786,14 +9897,14 @@
           <w:iCs/>
           <w:lang w:val="en-US"/>
         </w:rPr>
-        <w:t>Game Design Workshop: A playcentric approach to creating innovative games</w:t>
-      </w:r>
-      <w:r>
-        <w:rPr>
-          <w:rFonts w:cs="Times New Roman"/>
-          <w:lang w:val="en-US"/>
-        </w:rPr>
-        <w:t xml:space="preserve">. Amsterdam: Morgan Kaufmann/Elsevier, 2008. </w:t>
+        <w:t>Proceedings of the conference on Visualization (VIS)</w:t>
+      </w:r>
+      <w:r>
+        <w:rPr>
+          <w:rFonts w:cs="Times New Roman"/>
+          <w:lang w:val="en-US"/>
+        </w:rPr>
+        <w:t>, p. 163–170, 2004.</w:t>
       </w:r>
     </w:p>
     <w:p>
@@ -7809,7 +9920,7 @@
           <w:rFonts w:cs="Times New Roman"/>
           <w:lang w:val="en-US"/>
         </w:rPr>
-        <w:t xml:space="preserve">HOOBLER, Nate </w:t>
+        <w:t xml:space="preserve">ISBISTER, Katherine. </w:t>
       </w:r>
       <w:r>
         <w:rPr>
@@ -7818,14 +9929,30 @@
           <w:iCs/>
           <w:lang w:val="en-US"/>
         </w:rPr>
-        <w:t>et al.</w:t>
-      </w:r>
-      <w:r>
-        <w:rPr>
-          <w:rFonts w:cs="Times New Roman"/>
-          <w:lang w:val="en-US"/>
-        </w:rPr>
-        <w:t xml:space="preserve"> Visualizing Competitive Behaviors in Multi-User Virtual Environments. </w:t>
+        <w:t>Game usability advancing the player experience</w:t>
+      </w:r>
+      <w:r>
+        <w:rPr>
+          <w:rFonts w:cs="Times New Roman"/>
+          <w:lang w:val="en-US"/>
+        </w:rPr>
+        <w:t xml:space="preserve">. 1. ed. San Francisco, Calif.; Oxford: Morgan Kaufmann ; Elsevier Science, 2008. Available: &lt;http://www.sciencedirect.com/science/book/9780123744470&gt;. </w:t>
+      </w:r>
+    </w:p>
+    <w:p>
+      <w:pPr>
+        <w:pStyle w:val="Bibliography"/>
+        <w:rPr>
+          <w:rFonts w:cs="Times New Roman"/>
+          <w:lang w:val="en-US"/>
+        </w:rPr>
+      </w:pPr>
+      <w:r>
+        <w:rPr>
+          <w:rFonts w:cs="Times New Roman"/>
+          <w:lang w:val="en-US"/>
+        </w:rPr>
+        <w:t xml:space="preserve">JOSLIN, Simon </w:t>
       </w:r>
       <w:r>
         <w:rPr>
@@ -7834,32 +9961,15 @@
           <w:iCs/>
           <w:lang w:val="en-US"/>
         </w:rPr>
-        <w:t>Proceedings of the conference on Visualization (VIS)</w:t>
-      </w:r>
-      <w:r>
-        <w:rPr>
-          <w:rFonts w:cs="Times New Roman"/>
-          <w:lang w:val="en-US"/>
-        </w:rPr>
-        <w:t>, p. 163–170, 2004.</w:t>
-      </w:r>
-    </w:p>
-    <w:p>
-      <w:pPr>
-        <w:pStyle w:val="Bibliography"/>
-        <w:rPr>
-          <w:rFonts w:cs="Times New Roman"/>
-          <w:lang w:val="en-US"/>
-        </w:rPr>
-      </w:pPr>
-      <w:r>
-        <w:rPr>
-          <w:rFonts w:cs="Times New Roman"/>
-          <w:lang w:val="en-US"/>
-        </w:rPr>
-        <w:t xml:space="preserve">ISBISTER, Katherine. </w:t>
-      </w:r>
-      <w:proofErr w:type="gramStart"/>
+        <w:t>et al.</w:t>
+      </w:r>
+      <w:r>
+        <w:rPr>
+          <w:rFonts w:cs="Times New Roman"/>
+          <w:lang w:val="en-US"/>
+        </w:rPr>
+        <w:t xml:space="preserve"> The gameplay visualization manifesto: a framework for logging and visualization of online gameplay data. </w:t>
+      </w:r>
       <w:r>
         <w:rPr>
           <w:rFonts w:cs="Times New Roman"/>
@@ -7867,22 +9977,14 @@
           <w:iCs/>
           <w:lang w:val="en-US"/>
         </w:rPr>
-        <w:t>Game usability advancing the player experience</w:t>
-      </w:r>
-      <w:r>
-        <w:rPr>
-          <w:rFonts w:cs="Times New Roman"/>
-          <w:lang w:val="en-US"/>
-        </w:rPr>
-        <w:t>.</w:t>
-      </w:r>
-      <w:proofErr w:type="gramEnd"/>
-      <w:r>
-        <w:rPr>
-          <w:rFonts w:cs="Times New Roman"/>
-          <w:lang w:val="en-US"/>
-        </w:rPr>
-        <w:t xml:space="preserve"> 1. ed. San Francisco, Calif.; Oxford: Morgan Kaufmann ; Elsevier Science, 2008. Available: &lt;http://www.sciencedirect.com/science/book/9780123744470&gt;. </w:t>
+        <w:t>Comput. Entertain.</w:t>
+      </w:r>
+      <w:r>
+        <w:rPr>
+          <w:rFonts w:cs="Times New Roman"/>
+          <w:lang w:val="en-US"/>
+        </w:rPr>
+        <w:t>, v. 5, n. 3, 2007. Available: &lt;http://doi.acm.org/10.1145/1316511.1316517&gt;.</w:t>
       </w:r>
     </w:p>
     <w:p>
@@ -7898,7 +10000,7 @@
           <w:rFonts w:cs="Times New Roman"/>
           <w:lang w:val="en-US"/>
         </w:rPr>
-        <w:t xml:space="preserve">JOSLIN, Simon </w:t>
+        <w:t xml:space="preserve">KIM, Jun H. </w:t>
       </w:r>
       <w:r>
         <w:rPr>
@@ -7914,7 +10016,7 @@
           <w:rFonts w:cs="Times New Roman"/>
           <w:lang w:val="en-US"/>
         </w:rPr>
-        <w:t xml:space="preserve"> The gameplay visualization manifesto: a framework for logging and visualization of online gameplay data. </w:t>
+        <w:t xml:space="preserve"> Tracking real-time user experience (TRUE): a comprehensive instrumentation solution for complex systems. </w:t>
       </w:r>
       <w:r>
         <w:rPr>
@@ -7923,14 +10025,14 @@
           <w:iCs/>
           <w:lang w:val="en-US"/>
         </w:rPr>
-        <w:t>Comput. Entertain.</w:t>
-      </w:r>
-      <w:r>
-        <w:rPr>
-          <w:rFonts w:cs="Times New Roman"/>
-          <w:lang w:val="en-US"/>
-        </w:rPr>
-        <w:t>, v. 5, n. 3, 2007. Available: &lt;http://doi.acm.org/10.1145/1316511.1316517&gt;.</w:t>
+        <w:t>Proceedings of the SIGCHI Conference on Human Factors in Computing Systems (CHI)</w:t>
+      </w:r>
+      <w:r>
+        <w:rPr>
+          <w:rFonts w:cs="Times New Roman"/>
+          <w:lang w:val="en-US"/>
+        </w:rPr>
+        <w:t>, p. 443–452, 2008. Accessed: 26 jun. 2013.</w:t>
       </w:r>
     </w:p>
     <w:p>
@@ -7946,7 +10048,7 @@
           <w:rFonts w:cs="Times New Roman"/>
           <w:lang w:val="en-US"/>
         </w:rPr>
-        <w:t xml:space="preserve">KIM, Jun H. </w:t>
+        <w:t xml:space="preserve">LIU, Yun-En </w:t>
       </w:r>
       <w:r>
         <w:rPr>
@@ -7962,7 +10064,7 @@
           <w:rFonts w:cs="Times New Roman"/>
           <w:lang w:val="en-US"/>
         </w:rPr>
-        <w:t xml:space="preserve"> Tracking real-time user experience (TRUE): a comprehensive instrumentation solution for complex systems. </w:t>
+        <w:t xml:space="preserve"> Feature-based projections for effective playtrace analysis. </w:t>
       </w:r>
       <w:r>
         <w:rPr>
@@ -7971,14 +10073,14 @@
           <w:iCs/>
           <w:lang w:val="en-US"/>
         </w:rPr>
-        <w:t>Proceedings of the SIGCHI Conference on Human Factors in Computing Systems (CHI)</w:t>
-      </w:r>
-      <w:r>
-        <w:rPr>
-          <w:rFonts w:cs="Times New Roman"/>
-          <w:lang w:val="en-US"/>
-        </w:rPr>
-        <w:t>, p. 443–452, 2008. Accessed: 26 jun. 2013.</w:t>
+        <w:t>Proceedings of the 6th International Conference on Foundations of Digital Games (FDG)</w:t>
+      </w:r>
+      <w:r>
+        <w:rPr>
+          <w:rFonts w:cs="Times New Roman"/>
+          <w:lang w:val="en-US"/>
+        </w:rPr>
+        <w:t>, p. 69–76, 2011. Accessed: 24 jun. 2013.</w:t>
       </w:r>
     </w:p>
     <w:p>
@@ -7994,7 +10096,7 @@
           <w:rFonts w:cs="Times New Roman"/>
           <w:lang w:val="en-US"/>
         </w:rPr>
-        <w:t xml:space="preserve">LIU, Yun-En </w:t>
+        <w:t xml:space="preserve">ROMERO, Ramon. Tracking attitudes and behaviors to improve games. </w:t>
       </w:r>
       <w:r>
         <w:rPr>
@@ -8003,14 +10105,31 @@
           <w:iCs/>
           <w:lang w:val="en-US"/>
         </w:rPr>
-        <w:t>et al.</w:t>
-      </w:r>
-      <w:r>
-        <w:rPr>
-          <w:rFonts w:cs="Times New Roman"/>
-          <w:lang w:val="en-US"/>
-        </w:rPr>
-        <w:t xml:space="preserve"> Feature-based projections for effective playtrace analysis. </w:t>
+        <w:t>Game Developer Conference (GDC)</w:t>
+      </w:r>
+      <w:r>
+        <w:rPr>
+          <w:rFonts w:cs="Times New Roman"/>
+          <w:lang w:val="en-US"/>
+        </w:rPr>
+        <w:t>, 2008.</w:t>
+      </w:r>
+    </w:p>
+    <w:p>
+      <w:pPr>
+        <w:pStyle w:val="Bibliography"/>
+        <w:rPr>
+          <w:rFonts w:cs="Times New Roman"/>
+          <w:lang w:val="en-US"/>
+        </w:rPr>
+      </w:pPr>
+      <w:r>
+        <w:rPr>
+          <w:rFonts w:cs="Times New Roman"/>
+          <w:lang w:val="en-US"/>
+        </w:rPr>
+        <w:lastRenderedPageBreak/>
+        <w:t xml:space="preserve">THOMPSON, Clive. Halo 3: How Microsoft Labs Invented a New Science of Play. </w:t>
       </w:r>
       <w:r>
         <w:rPr>
@@ -8019,14 +10138,14 @@
           <w:iCs/>
           <w:lang w:val="en-US"/>
         </w:rPr>
-        <w:t>Proceedings of the 6th International Conference on Foundations of Digital Games (FDG)</w:t>
-      </w:r>
-      <w:r>
-        <w:rPr>
-          <w:rFonts w:cs="Times New Roman"/>
-          <w:lang w:val="en-US"/>
-        </w:rPr>
-        <w:t>, p. 69–76, 2011. Accessed: 24 jun. 2013.</w:t>
+        <w:t>Wired Magazine</w:t>
+      </w:r>
+      <w:r>
+        <w:rPr>
+          <w:rFonts w:cs="Times New Roman"/>
+          <w:lang w:val="en-US"/>
+        </w:rPr>
+        <w:t>, v. 15, n. 9, 2007. Available: &lt;http://www.wired.com/gaming/virtualworlds/magazine/15-09/ff_halo&gt;.</w:t>
       </w:r>
     </w:p>
     <w:p>
@@ -8042,7 +10161,7 @@
           <w:rFonts w:cs="Times New Roman"/>
           <w:lang w:val="en-US"/>
         </w:rPr>
-        <w:t xml:space="preserve">ROMERO, Ramon. Tracking attitudes and behaviors to improve games. </w:t>
+        <w:t xml:space="preserve">WALLNER, Günter. Play-Graph: A Methodology and Visualization Approach for the Analysis of Gameplay Data. </w:t>
       </w:r>
       <w:r>
         <w:rPr>
@@ -8051,14 +10170,14 @@
           <w:iCs/>
           <w:lang w:val="en-US"/>
         </w:rPr>
-        <w:t>Game Developer Conference (GDC)</w:t>
-      </w:r>
-      <w:r>
-        <w:rPr>
-          <w:rFonts w:cs="Times New Roman"/>
-          <w:lang w:val="en-US"/>
-        </w:rPr>
-        <w:t>, 2008.</w:t>
+        <w:t>Proceedings of the 8th International Conference on the Foundations of Digital Games (FDG)</w:t>
+      </w:r>
+      <w:r>
+        <w:rPr>
+          <w:rFonts w:cs="Times New Roman"/>
+          <w:lang w:val="en-US"/>
+        </w:rPr>
+        <w:t>, p. 253–260, 2013.</w:t>
       </w:r>
     </w:p>
     <w:p>
@@ -8074,8 +10193,7 @@
           <w:rFonts w:cs="Times New Roman"/>
           <w:lang w:val="en-US"/>
         </w:rPr>
-        <w:lastRenderedPageBreak/>
-        <w:t xml:space="preserve">THOMPSON, Clive. Halo 3: How Microsoft Labs Invented a New Science of Play. </w:t>
+        <w:t xml:space="preserve">WALLNER, Günter; KRIGLSTEIN, Simone. A spatiotemporal visualization approach for the analysis of gameplay data. </w:t>
       </w:r>
       <w:r>
         <w:rPr>
@@ -8084,14 +10202,14 @@
           <w:iCs/>
           <w:lang w:val="en-US"/>
         </w:rPr>
-        <w:t>Wired Magazine</w:t>
-      </w:r>
-      <w:r>
-        <w:rPr>
-          <w:rFonts w:cs="Times New Roman"/>
-          <w:lang w:val="en-US"/>
-        </w:rPr>
-        <w:t>, v. 15, n. 9, 2007. Available: &lt;http://www.wired.com/gaming/virtualworlds/magazine/15-09/ff_halo&gt;.</w:t>
+        <w:t>Proceedings of the SIGCHI Conference on Human Factors in Computing Systems (CHI)</w:t>
+      </w:r>
+      <w:r>
+        <w:rPr>
+          <w:rFonts w:cs="Times New Roman"/>
+          <w:lang w:val="en-US"/>
+        </w:rPr>
+        <w:t>, p. 1115–1124, 2012.</w:t>
       </w:r>
     </w:p>
     <w:p>
@@ -8099,15 +10217,14 @@
         <w:pStyle w:val="Bibliography"/>
         <w:rPr>
           <w:rFonts w:cs="Times New Roman"/>
-          <w:lang w:val="en-US"/>
-        </w:rPr>
-      </w:pPr>
-      <w:r>
-        <w:rPr>
-          <w:rFonts w:cs="Times New Roman"/>
-          <w:lang w:val="en-US"/>
-        </w:rPr>
-        <w:t xml:space="preserve">WALLNER, Günter. Play-Graph: A Methodology and Visualization Approach for the Analysis of Gameplay Data. </w:t>
+        </w:rPr>
+      </w:pPr>
+      <w:r>
+        <w:rPr>
+          <w:rFonts w:cs="Times New Roman"/>
+          <w:lang w:val="en-US"/>
+        </w:rPr>
+        <w:t xml:space="preserve">ZOELLER, Georg. </w:t>
       </w:r>
       <w:r>
         <w:rPr>
@@ -8116,69 +10233,6 @@
           <w:iCs/>
           <w:lang w:val="en-US"/>
         </w:rPr>
-        <w:t>Proceedings of the 8th International Conference on the Foundations of Digital Games (FDG)</w:t>
-      </w:r>
-      <w:r>
-        <w:rPr>
-          <w:rFonts w:cs="Times New Roman"/>
-          <w:lang w:val="en-US"/>
-        </w:rPr>
-        <w:t>, p. 253–260, 2013.</w:t>
-      </w:r>
-    </w:p>
-    <w:p>
-      <w:pPr>
-        <w:pStyle w:val="Bibliography"/>
-        <w:rPr>
-          <w:rFonts w:cs="Times New Roman"/>
-          <w:lang w:val="en-US"/>
-        </w:rPr>
-      </w:pPr>
-      <w:r>
-        <w:rPr>
-          <w:rFonts w:cs="Times New Roman"/>
-          <w:lang w:val="en-US"/>
-        </w:rPr>
-        <w:t xml:space="preserve">WALLNER, Günter; KRIGLSTEIN, Simone. A spatiotemporal visualization approach for the analysis of gameplay data. </w:t>
-      </w:r>
-      <w:r>
-        <w:rPr>
-          <w:rFonts w:cs="Times New Roman"/>
-          <w:i/>
-          <w:iCs/>
-          <w:lang w:val="en-US"/>
-        </w:rPr>
-        <w:t>Proceedings of the SIGCHI Conference on Human Factors in Computing Systems (CHI)</w:t>
-      </w:r>
-      <w:r>
-        <w:rPr>
-          <w:rFonts w:cs="Times New Roman"/>
-          <w:lang w:val="en-US"/>
-        </w:rPr>
-        <w:t>, p. 1115–1124, 2012.</w:t>
-      </w:r>
-    </w:p>
-    <w:p>
-      <w:pPr>
-        <w:pStyle w:val="Bibliography"/>
-        <w:rPr>
-          <w:rFonts w:cs="Times New Roman"/>
-        </w:rPr>
-      </w:pPr>
-      <w:r>
-        <w:rPr>
-          <w:rFonts w:cs="Times New Roman"/>
-          <w:lang w:val="en-US"/>
-        </w:rPr>
-        <w:t xml:space="preserve">ZOELLER, Georg. </w:t>
-      </w:r>
-      <w:r>
-        <w:rPr>
-          <w:rFonts w:cs="Times New Roman"/>
-          <w:i/>
-          <w:iCs/>
-          <w:lang w:val="en-US"/>
-        </w:rPr>
         <w:t>Development telemetry in video games projects</w:t>
       </w:r>
       <w:r>
@@ -8188,19 +10242,11 @@
         </w:rPr>
         <w:t xml:space="preserve">. Available: &lt;http://gdc.gulbsoft.org/talk&gt;. </w:t>
       </w:r>
-      <w:proofErr w:type="spellStart"/>
-      <w:r>
-        <w:rPr>
-          <w:rFonts w:cs="Times New Roman"/>
-        </w:rPr>
-        <w:t>Accessed</w:t>
-      </w:r>
-      <w:proofErr w:type="spellEnd"/>
-      <w:r>
-        <w:rPr>
-          <w:rFonts w:cs="Times New Roman"/>
-        </w:rPr>
-        <w:t xml:space="preserve">: 28 jun. 2013. </w:t>
+      <w:r>
+        <w:rPr>
+          <w:rFonts w:cs="Times New Roman"/>
+        </w:rPr>
+        <w:t xml:space="preserve">Accessed: 28 jun. 2013. </w:t>
       </w:r>
     </w:p>
     <w:p>
@@ -9013,7 +11059,7 @@
       </w:r>
     </w:p>
   </w:comment>
-  <w:comment w:id="65" w:author="Leonardo Gresta Paulino Murta" w:date="2013-07-03T15:44:00Z" w:initials="LG">
+  <w:comment w:id="66" w:author="Leonardo Gresta Paulino Murta" w:date="2013-07-03T15:44:00Z" w:initials="LG">
     <w:p>
       <w:pPr>
         <w:pStyle w:val="CommentText"/>
@@ -9055,22 +11101,6 @@
       <w:proofErr w:type="spellEnd"/>
       <w:r>
         <w:t xml:space="preserve"> para contrastar com esses.</w:t>
-      </w:r>
-    </w:p>
-  </w:comment>
-  <w:comment w:id="66" w:author="Leonardo Gresta Paulino Murta" w:date="2013-07-03T15:44:00Z" w:initials="LG">
-    <w:p>
-      <w:pPr>
-        <w:pStyle w:val="CommentText"/>
-      </w:pPr>
-      <w:r>
-        <w:rPr>
-          <w:rStyle w:val="CommentReference"/>
-        </w:rPr>
-        <w:annotationRef/>
-      </w:r>
-      <w:r>
-        <w:t>É esse o propósito das abordagens ou o propósito é o que consta no título do capítulo?</w:t>
       </w:r>
     </w:p>
   </w:comment>
@@ -9086,31 +11116,7 @@
         <w:annotationRef/>
       </w:r>
       <w:r>
-        <w:t xml:space="preserve">Aqui </w:t>
-      </w:r>
-      <w:proofErr w:type="spellStart"/>
-      <w:r>
-        <w:t>vc</w:t>
-      </w:r>
-      <w:proofErr w:type="spellEnd"/>
-      <w:r>
-        <w:t xml:space="preserve"> inicia com um </w:t>
-      </w:r>
-      <w:proofErr w:type="spellStart"/>
-      <w:r>
-        <w:t>However</w:t>
-      </w:r>
-      <w:proofErr w:type="spellEnd"/>
-      <w:r>
-        <w:t xml:space="preserve">, mas não faz um contraste de fato. Por que </w:t>
-      </w:r>
-      <w:proofErr w:type="spellStart"/>
-      <w:r>
-        <w:t>vc</w:t>
-      </w:r>
-      <w:proofErr w:type="spellEnd"/>
-      <w:r>
-        <w:t xml:space="preserve"> não dedica esse primeiro parágrafo para recordar de forma geral o que as abordagens fazem, e no segundo parágrafo argumenta os problemas? </w:t>
+        <w:t>É esse o propósito das abordagens ou o propósito é o que consta no título do capítulo?</w:t>
       </w:r>
     </w:p>
   </w:comment>
@@ -9126,39 +11132,31 @@
         <w:annotationRef/>
       </w:r>
       <w:r>
-        <w:t xml:space="preserve">Acho que não deveria ser tão direto. </w:t>
+        <w:t xml:space="preserve">Aqui </w:t>
       </w:r>
       <w:proofErr w:type="spellStart"/>
       <w:r>
-        <w:t>Vc</w:t>
+        <w:t>vc</w:t>
       </w:r>
       <w:proofErr w:type="spellEnd"/>
       <w:r>
-        <w:t xml:space="preserve"> ainda não entrou na sua abordagem. Aqui </w:t>
+        <w:t xml:space="preserve"> inicia com um </w:t>
       </w:r>
       <w:proofErr w:type="spellStart"/>
       <w:r>
+        <w:t>However</w:t>
+      </w:r>
+      <w:proofErr w:type="spellEnd"/>
+      <w:r>
+        <w:t xml:space="preserve">, mas não faz um contraste de fato. Por que </w:t>
+      </w:r>
+      <w:proofErr w:type="spellStart"/>
+      <w:r>
         <w:t>vc</w:t>
       </w:r>
       <w:proofErr w:type="spellEnd"/>
       <w:r>
-        <w:t xml:space="preserve"> poderia se limitar às deficiências das abordagens existentes, e aí dizer que isso nos motivou a desenvolver uma nova abordagem com as características X, Y e Z. Com isso </w:t>
-      </w:r>
-      <w:proofErr w:type="spellStart"/>
-      <w:r>
-        <w:t>vc</w:t>
-      </w:r>
-      <w:proofErr w:type="spellEnd"/>
-      <w:r>
-        <w:t xml:space="preserve"> consegue explicar que no Cap. 3 </w:t>
-      </w:r>
-      <w:proofErr w:type="spellStart"/>
-      <w:r>
-        <w:t>vc</w:t>
-      </w:r>
-      <w:proofErr w:type="spellEnd"/>
-      <w:r>
-        <w:t xml:space="preserve"> fala de proveniência e no Cap. 4 da abordagem em si.</w:t>
+        <w:t xml:space="preserve"> não dedica esse primeiro parágrafo para recordar de forma geral o que as abordagens fazem, e no segundo parágrafo argumenta os problemas? </w:t>
       </w:r>
     </w:p>
   </w:comment>
@@ -9174,7 +11172,39 @@
         <w:annotationRef/>
       </w:r>
       <w:r>
-        <w:t>Então o problema dessas abordagens é não registrar em granularidade fina as ações do jogador?</w:t>
+        <w:t xml:space="preserve">Acho que não deveria ser tão direto. </w:t>
+      </w:r>
+      <w:proofErr w:type="spellStart"/>
+      <w:r>
+        <w:t>Vc</w:t>
+      </w:r>
+      <w:proofErr w:type="spellEnd"/>
+      <w:r>
+        <w:t xml:space="preserve"> ainda não entrou na sua abordagem. Aqui </w:t>
+      </w:r>
+      <w:proofErr w:type="spellStart"/>
+      <w:r>
+        <w:t>vc</w:t>
+      </w:r>
+      <w:proofErr w:type="spellEnd"/>
+      <w:r>
+        <w:t xml:space="preserve"> poderia se limitar às deficiências das abordagens existentes, e aí dizer que isso nos motivou a desenvolver uma nova abordagem com as características X, Y e Z. Com isso </w:t>
+      </w:r>
+      <w:proofErr w:type="spellStart"/>
+      <w:r>
+        <w:t>vc</w:t>
+      </w:r>
+      <w:proofErr w:type="spellEnd"/>
+      <w:r>
+        <w:t xml:space="preserve"> consegue explicar que no Cap. 3 </w:t>
+      </w:r>
+      <w:proofErr w:type="spellStart"/>
+      <w:r>
+        <w:t>vc</w:t>
+      </w:r>
+      <w:proofErr w:type="spellEnd"/>
+      <w:r>
+        <w:t xml:space="preserve"> fala de proveniência e no Cap. 4 da abordagem em si.</w:t>
       </w:r>
     </w:p>
   </w:comment>
@@ -9190,7 +11220,7 @@
         <w:annotationRef/>
       </w:r>
       <w:r>
-        <w:t>Frase sem sentido.</w:t>
+        <w:t>Então o problema dessas abordagens é não registrar em granularidade fina as ações do jogador?</w:t>
       </w:r>
     </w:p>
   </w:comment>
@@ -9206,7 +11236,7 @@
         <w:annotationRef/>
       </w:r>
       <w:r>
-        <w:t>Frase sem sentido. Não tem verbo!</w:t>
+        <w:t>Frase sem sentido.</w:t>
       </w:r>
     </w:p>
   </w:comment>
@@ -9222,7 +11252,7 @@
         <w:annotationRef/>
       </w:r>
       <w:r>
-        <w:t>Outra frase sem sentido. Essas frases que iniciam com “To” tendem a ser complicadas. Esse parágrafo está bem problemático.</w:t>
+        <w:t>Frase sem sentido. Não tem verbo!</w:t>
       </w:r>
     </w:p>
   </w:comment>
@@ -9238,6 +11268,22 @@
         <w:annotationRef/>
       </w:r>
       <w:r>
+        <w:t>Outra frase sem sentido. Essas frases que iniciam com “To” tendem a ser complicadas. Esse parágrafo está bem problemático.</w:t>
+      </w:r>
+    </w:p>
+  </w:comment>
+  <w:comment w:id="74" w:author="Leonardo Gresta Paulino Murta" w:date="2013-07-03T15:44:00Z" w:initials="LG">
+    <w:p>
+      <w:pPr>
+        <w:pStyle w:val="CommentText"/>
+      </w:pPr>
+      <w:r>
+        <w:rPr>
+          <w:rStyle w:val="CommentReference"/>
+        </w:rPr>
+        <w:annotationRef/>
+      </w:r>
+      <w:r>
         <w:t>Aqui temos uma dica legal de onde submeter seu trabalho. Dá para ver onde as pessoas tem publicado esse tipo de trabalho.</w:t>
       </w:r>
     </w:p>
@@ -9386,8 +11432,8 @@
         </w:rPr>
         <w:t>Bom, faça uma revisão completa. Se quiser um exemplo, pegue a minha tese de doutorado. O formato das referências é ligeiramente diferente, mas as informações são as mesmas.</w:t>
       </w:r>
-      <w:bookmarkStart w:id="74" w:name="_GoBack"/>
-      <w:bookmarkEnd w:id="74"/>
+      <w:bookmarkStart w:id="75" w:name="_GoBack"/>
+      <w:bookmarkEnd w:id="75"/>
     </w:p>
   </w:comment>
 </w:comments>
@@ -10191,6 +12237,7 @@
   <w:style w:type="character" w:default="1" w:styleId="DefaultParagraphFont">
     <w:name w:val="Default Paragraph Font"/>
     <w:uiPriority w:val="1"/>
+    <w:semiHidden/>
     <w:unhideWhenUsed/>
   </w:style>
   <w:style w:type="table" w:default="1" w:styleId="TableNormal">
@@ -10568,6 +12615,158 @@
       <w:sz w:val="24"/>
       <w:lang w:val="pt-BR"/>
     </w:rPr>
+  </w:style>
+  <w:style w:type="character" w:styleId="EndnoteReference">
+    <w:name w:val="endnote reference"/>
+    <w:basedOn w:val="DefaultParagraphFont"/>
+    <w:uiPriority w:val="99"/>
+    <w:semiHidden/>
+    <w:unhideWhenUsed/>
+    <w:rsid w:val="00A15368"/>
+    <w:rPr>
+      <w:vertAlign w:val="superscript"/>
+    </w:rPr>
+  </w:style>
+  <w:style w:type="table" w:styleId="MediumGrid3-Accent1">
+    <w:name w:val="Medium Grid 3 Accent 1"/>
+    <w:basedOn w:val="TableNormal"/>
+    <w:uiPriority w:val="69"/>
+    <w:rsid w:val="00A15368"/>
+    <w:pPr>
+      <w:spacing w:after="0" w:line="240" w:lineRule="auto"/>
+    </w:pPr>
+    <w:tblPr>
+      <w:tblStyleRowBandSize w:val="1"/>
+      <w:tblStyleColBandSize w:val="1"/>
+      <w:tblInd w:w="0" w:type="dxa"/>
+      <w:tblBorders>
+        <w:top w:val="single" w:sz="8" w:space="0" w:color="FFFFFF" w:themeColor="background1"/>
+        <w:left w:val="single" w:sz="8" w:space="0" w:color="FFFFFF" w:themeColor="background1"/>
+        <w:bottom w:val="single" w:sz="8" w:space="0" w:color="FFFFFF" w:themeColor="background1"/>
+        <w:right w:val="single" w:sz="8" w:space="0" w:color="FFFFFF" w:themeColor="background1"/>
+        <w:insideH w:val="single" w:sz="6" w:space="0" w:color="FFFFFF" w:themeColor="background1"/>
+        <w:insideV w:val="single" w:sz="6" w:space="0" w:color="FFFFFF" w:themeColor="background1"/>
+      </w:tblBorders>
+      <w:tblCellMar>
+        <w:top w:w="0" w:type="dxa"/>
+        <w:left w:w="108" w:type="dxa"/>
+        <w:bottom w:w="0" w:type="dxa"/>
+        <w:right w:w="108" w:type="dxa"/>
+      </w:tblCellMar>
+    </w:tblPr>
+    <w:tcPr>
+      <w:shd w:val="clear" w:color="auto" w:fill="D3DFEE" w:themeFill="accent1" w:themeFillTint="3F"/>
+    </w:tcPr>
+    <w:tblStylePr w:type="firstRow">
+      <w:rPr>
+        <w:b/>
+        <w:bCs/>
+        <w:i w:val="0"/>
+        <w:iCs w:val="0"/>
+        <w:color w:val="FFFFFF" w:themeColor="background1"/>
+      </w:rPr>
+      <w:tblPr/>
+      <w:tcPr>
+        <w:tcBorders>
+          <w:top w:val="single" w:sz="8" w:space="0" w:color="FFFFFF" w:themeColor="background1"/>
+          <w:left w:val="single" w:sz="8" w:space="0" w:color="FFFFFF" w:themeColor="background1"/>
+          <w:bottom w:val="single" w:sz="24" w:space="0" w:color="FFFFFF" w:themeColor="background1"/>
+          <w:right w:val="single" w:sz="8" w:space="0" w:color="FFFFFF" w:themeColor="background1"/>
+          <w:insideH w:val="nil"/>
+          <w:insideV w:val="single" w:sz="8" w:space="0" w:color="FFFFFF" w:themeColor="background1"/>
+        </w:tcBorders>
+        <w:shd w:val="clear" w:color="auto" w:fill="4F81BD" w:themeFill="accent1"/>
+      </w:tcPr>
+    </w:tblStylePr>
+    <w:tblStylePr w:type="lastRow">
+      <w:rPr>
+        <w:b/>
+        <w:bCs/>
+        <w:i w:val="0"/>
+        <w:iCs w:val="0"/>
+        <w:color w:val="FFFFFF" w:themeColor="background1"/>
+      </w:rPr>
+      <w:tblPr/>
+      <w:tcPr>
+        <w:tcBorders>
+          <w:top w:val="single" w:sz="24" w:space="0" w:color="FFFFFF" w:themeColor="background1"/>
+          <w:left w:val="single" w:sz="8" w:space="0" w:color="FFFFFF" w:themeColor="background1"/>
+          <w:bottom w:val="single" w:sz="8" w:space="0" w:color="FFFFFF" w:themeColor="background1"/>
+          <w:right w:val="single" w:sz="8" w:space="0" w:color="FFFFFF" w:themeColor="background1"/>
+          <w:insideH w:val="nil"/>
+          <w:insideV w:val="single" w:sz="8" w:space="0" w:color="FFFFFF" w:themeColor="background1"/>
+        </w:tcBorders>
+        <w:shd w:val="clear" w:color="auto" w:fill="4F81BD" w:themeFill="accent1"/>
+      </w:tcPr>
+    </w:tblStylePr>
+    <w:tblStylePr w:type="firstCol">
+      <w:rPr>
+        <w:b/>
+        <w:bCs/>
+        <w:i w:val="0"/>
+        <w:iCs w:val="0"/>
+        <w:color w:val="FFFFFF" w:themeColor="background1"/>
+      </w:rPr>
+      <w:tblPr/>
+      <w:tcPr>
+        <w:tcBorders>
+          <w:left w:val="single" w:sz="8" w:space="0" w:color="FFFFFF" w:themeColor="background1"/>
+          <w:right w:val="single" w:sz="24" w:space="0" w:color="FFFFFF" w:themeColor="background1"/>
+          <w:insideH w:val="nil"/>
+          <w:insideV w:val="nil"/>
+        </w:tcBorders>
+        <w:shd w:val="clear" w:color="auto" w:fill="4F81BD" w:themeFill="accent1"/>
+      </w:tcPr>
+    </w:tblStylePr>
+    <w:tblStylePr w:type="lastCol">
+      <w:rPr>
+        <w:b/>
+        <w:bCs/>
+        <w:i w:val="0"/>
+        <w:iCs w:val="0"/>
+        <w:color w:val="FFFFFF" w:themeColor="background1"/>
+      </w:rPr>
+      <w:tblPr/>
+      <w:tcPr>
+        <w:tcBorders>
+          <w:top w:val="nil"/>
+          <w:left w:val="single" w:sz="24" w:space="0" w:color="FFFFFF" w:themeColor="background1"/>
+          <w:bottom w:val="nil"/>
+          <w:right w:val="nil"/>
+          <w:insideH w:val="nil"/>
+          <w:insideV w:val="nil"/>
+        </w:tcBorders>
+        <w:shd w:val="clear" w:color="auto" w:fill="4F81BD" w:themeFill="accent1"/>
+      </w:tcPr>
+    </w:tblStylePr>
+    <w:tblStylePr w:type="band1Vert">
+      <w:tblPr/>
+      <w:tcPr>
+        <w:tcBorders>
+          <w:top w:val="single" w:sz="8" w:space="0" w:color="FFFFFF" w:themeColor="background1"/>
+          <w:left w:val="single" w:sz="8" w:space="0" w:color="FFFFFF" w:themeColor="background1"/>
+          <w:bottom w:val="single" w:sz="8" w:space="0" w:color="FFFFFF" w:themeColor="background1"/>
+          <w:right w:val="single" w:sz="8" w:space="0" w:color="FFFFFF" w:themeColor="background1"/>
+          <w:insideH w:val="nil"/>
+          <w:insideV w:val="nil"/>
+        </w:tcBorders>
+        <w:shd w:val="clear" w:color="auto" w:fill="A7BFDE" w:themeFill="accent1" w:themeFillTint="7F"/>
+      </w:tcPr>
+    </w:tblStylePr>
+    <w:tblStylePr w:type="band1Horz">
+      <w:tblPr/>
+      <w:tcPr>
+        <w:tcBorders>
+          <w:top w:val="single" w:sz="8" w:space="0" w:color="FFFFFF" w:themeColor="background1"/>
+          <w:left w:val="single" w:sz="8" w:space="0" w:color="FFFFFF" w:themeColor="background1"/>
+          <w:bottom w:val="single" w:sz="8" w:space="0" w:color="FFFFFF" w:themeColor="background1"/>
+          <w:right w:val="single" w:sz="8" w:space="0" w:color="FFFFFF" w:themeColor="background1"/>
+          <w:insideH w:val="single" w:sz="8" w:space="0" w:color="FFFFFF" w:themeColor="background1"/>
+          <w:insideV w:val="single" w:sz="8" w:space="0" w:color="FFFFFF" w:themeColor="background1"/>
+        </w:tcBorders>
+        <w:shd w:val="clear" w:color="auto" w:fill="A7BFDE" w:themeFill="accent1" w:themeFillTint="7F"/>
+      </w:tcPr>
+    </w:tblStylePr>
   </w:style>
 </w:styles>
 </file>
@@ -11046,7 +13245,7 @@
 </file>
 
 <file path=customXml/itemProps1.xml><?xml version="1.0" encoding="utf-8"?>
-<ds:datastoreItem xmlns:ds="http://schemas.openxmlformats.org/officeDocument/2006/customXml" ds:itemID="{DD6246CB-034E-41C7-917C-A5777A9DF94F}">
+<ds:datastoreItem xmlns:ds="http://schemas.openxmlformats.org/officeDocument/2006/customXml" ds:itemID="{F231AC9D-54AA-4985-9F64-2C768643A530}">
   <ds:schemaRefs>
     <ds:schemaRef ds:uri="http://schemas.openxmlformats.org/officeDocument/2006/bibliography"/>
   </ds:schemaRefs>

</xml_diff>

<commit_message>
Updated dissertation_Chapter2 v2.docx Added chapter 2 in Provenance_in_Games_draft.docx Made some minor fixes on Provenance_in_Games_draft.docx
</commit_message>
<xml_diff>
--- a/Documents/Dissertacao/dissertation_Chapter2 v2.docx
+++ b/Documents/Dissertacao/dissertation_Chapter2 v2.docx
@@ -6536,13 +6536,19 @@
         <w:rPr>
           <w:lang w:val="en-US"/>
         </w:rPr>
-        <w:t>approach analyzes</w:t>
-      </w:r>
-      <w:r>
-        <w:rPr>
-          <w:lang w:val="en-US"/>
-        </w:rPr>
-        <w:t xml:space="preserve"> player behaviors.</w:t>
+        <w:t xml:space="preserve">approach </w:t>
+      </w:r>
+      <w:r>
+        <w:rPr>
+          <w:lang w:val="en-US"/>
+        </w:rPr>
+        <w:t>explicitly displays information from multiple players for a visual analysis of player behaviors</w:t>
+      </w:r>
+      <w:r>
+        <w:rPr>
+          <w:lang w:val="en-US"/>
+        </w:rPr>
+        <w:t>.</w:t>
       </w:r>
     </w:p>
     <w:p>
@@ -6567,7 +6573,19 @@
         <w:rPr>
           <w:lang w:val="en-US"/>
         </w:rPr>
-        <w:t>: Indicates if the approach collects the actions performed in the game, instead of only collecting the action’s outcomes.</w:t>
+        <w:t xml:space="preserve">: Indicates if the approach collects </w:t>
+      </w:r>
+      <w:r>
+        <w:rPr>
+          <w:lang w:val="en-US"/>
+        </w:rPr>
+        <w:t xml:space="preserve">details about </w:t>
+      </w:r>
+      <w:r>
+        <w:rPr>
+          <w:lang w:val="en-US"/>
+        </w:rPr>
+        <w:t>the actions performed in the game, instead of only collecting the action’s outcomes.</w:t>
       </w:r>
     </w:p>
     <w:p>
@@ -6625,6 +6643,7 @@
           <w:b/>
           <w:lang w:val="en-US"/>
         </w:rPr>
+        <w:lastRenderedPageBreak/>
         <w:t>Developer-Oriented</w:t>
       </w:r>
       <w:r>
@@ -6641,6 +6660,12 @@
         <w:t>playtesting</w:t>
       </w:r>
       <w:proofErr w:type="spellEnd"/>
+      <w:r>
+        <w:rPr>
+          <w:lang w:val="en-US"/>
+        </w:rPr>
+        <w:t xml:space="preserve"> (validation)</w:t>
+      </w:r>
       <w:r>
         <w:rPr>
           <w:lang w:val="en-US"/>
@@ -6664,7 +6689,6 @@
           <w:b/>
           <w:lang w:val="en-US"/>
         </w:rPr>
-        <w:lastRenderedPageBreak/>
         <w:t>Player-Oriented</w:t>
       </w:r>
       <w:r>
@@ -6781,7 +6805,13 @@
         <w:rPr>
           <w:lang w:val="en-US"/>
         </w:rPr>
-        <w:t xml:space="preserve"> Fields willed with</w:t>
+        <w:t xml:space="preserve"> Fields f</w:t>
+      </w:r>
+      <w:r>
+        <w:rPr>
+          <w:lang w:val="en-US"/>
+        </w:rPr>
+        <w:t>illed with</w:t>
       </w:r>
       <w:r>
         <w:rPr>
@@ -9104,25 +9134,8 @@
           <w:rFonts w:cs="Times New Roman"/>
           <w:lang w:val="en-US"/>
         </w:rPr>
-        <w:t xml:space="preserve">AMBINDER, Mike. Valve’s approach to </w:t>
-      </w:r>
-      <w:proofErr w:type="spellStart"/>
-      <w:r>
-        <w:rPr>
-          <w:rFonts w:cs="Times New Roman"/>
-          <w:lang w:val="en-US"/>
-        </w:rPr>
-        <w:t>playtesting</w:t>
-      </w:r>
-      <w:proofErr w:type="spellEnd"/>
-      <w:r>
-        <w:rPr>
-          <w:rFonts w:cs="Times New Roman"/>
-          <w:lang w:val="en-US"/>
-        </w:rPr>
-        <w:t xml:space="preserve">: The application of empiricism. </w:t>
-      </w:r>
-      <w:proofErr w:type="gramStart"/>
+        <w:t xml:space="preserve">AMBINDER, Mike. Valve’s approach to playtesting: The application of empiricism. </w:t>
+      </w:r>
       <w:r>
         <w:rPr>
           <w:rFonts w:cs="Times New Roman"/>
@@ -9139,7 +9152,6 @@
         </w:rPr>
         <w:t>, 2009.</w:t>
       </w:r>
-      <w:proofErr w:type="gramEnd"/>
     </w:p>
     <w:p>
       <w:pPr>
@@ -9149,7 +9161,6 @@
           <w:lang w:val="en-US"/>
         </w:rPr>
       </w:pPr>
-      <w:proofErr w:type="gramStart"/>
       <w:r>
         <w:rPr>
           <w:rFonts w:cs="Times New Roman"/>
@@ -9171,33 +9182,8 @@
           <w:rFonts w:cs="Times New Roman"/>
           <w:lang w:val="en-US"/>
         </w:rPr>
-        <w:t xml:space="preserve"> </w:t>
-      </w:r>
-      <w:proofErr w:type="spellStart"/>
-      <w:r>
-        <w:rPr>
-          <w:rFonts w:cs="Times New Roman"/>
-          <w:lang w:val="en-US"/>
-        </w:rPr>
-        <w:t>Gameplay</w:t>
-      </w:r>
-      <w:proofErr w:type="spellEnd"/>
-      <w:r>
-        <w:rPr>
-          <w:rFonts w:cs="Times New Roman"/>
-          <w:lang w:val="en-US"/>
-        </w:rPr>
-        <w:t xml:space="preserve"> analysis through state projection.</w:t>
-      </w:r>
-      <w:proofErr w:type="gramEnd"/>
-      <w:r>
-        <w:rPr>
-          <w:rFonts w:cs="Times New Roman"/>
-          <w:lang w:val="en-US"/>
-        </w:rPr>
-        <w:t xml:space="preserve"> </w:t>
-      </w:r>
-      <w:proofErr w:type="gramStart"/>
+        <w:t xml:space="preserve"> Gameplay analysis through state projection. </w:t>
+      </w:r>
       <w:r>
         <w:rPr>
           <w:rFonts w:cs="Times New Roman"/>
@@ -9214,7 +9200,6 @@
         </w:rPr>
         <w:t>, p. 1–8, 2010.</w:t>
       </w:r>
-      <w:proofErr w:type="gramEnd"/>
     </w:p>
     <w:p>
       <w:pPr>
@@ -9224,23 +9209,13 @@
           <w:lang w:val="en-US"/>
         </w:rPr>
       </w:pPr>
-      <w:proofErr w:type="gramStart"/>
-      <w:r>
-        <w:rPr>
-          <w:rFonts w:cs="Times New Roman"/>
-          <w:lang w:val="en-US"/>
-        </w:rPr>
-        <w:t>COX, Trevor; COX, Michael.</w:t>
-      </w:r>
-      <w:proofErr w:type="gramEnd"/>
-      <w:r>
-        <w:rPr>
-          <w:rFonts w:cs="Times New Roman"/>
-          <w:lang w:val="en-US"/>
-        </w:rPr>
-        <w:t xml:space="preserve"> </w:t>
-      </w:r>
-      <w:proofErr w:type="gramStart"/>
+      <w:r>
+        <w:rPr>
+          <w:rFonts w:cs="Times New Roman"/>
+          <w:lang w:val="en-US"/>
+        </w:rPr>
+        <w:t xml:space="preserve">COX, Trevor; COX, Michael. </w:t>
+      </w:r>
       <w:r>
         <w:rPr>
           <w:rFonts w:cs="Times New Roman"/>
@@ -9255,15 +9230,7 @@
           <w:rFonts w:cs="Times New Roman"/>
           <w:lang w:val="en-US"/>
         </w:rPr>
-        <w:t>.</w:t>
-      </w:r>
-      <w:proofErr w:type="gramEnd"/>
-      <w:r>
-        <w:rPr>
-          <w:rFonts w:cs="Times New Roman"/>
-          <w:lang w:val="en-US"/>
-        </w:rPr>
-        <w:t xml:space="preserve"> United Kingdom: CRC Press, 2010. </w:t>
+        <w:t xml:space="preserve">. United Kingdom: CRC Press, 2010. </w:t>
       </w:r>
     </w:p>
     <w:p>
@@ -9288,75 +9255,14 @@
           <w:iCs/>
           <w:lang w:val="en-US"/>
         </w:rPr>
-        <w:t xml:space="preserve">Tracking Player Feedback </w:t>
-      </w:r>
-      <w:proofErr w:type="gramStart"/>
-      <w:r>
-        <w:rPr>
-          <w:rFonts w:cs="Times New Roman"/>
-          <w:i/>
-          <w:iCs/>
-          <w:lang w:val="en-US"/>
-        </w:rPr>
-        <w:t>To</w:t>
-      </w:r>
-      <w:proofErr w:type="gramEnd"/>
-      <w:r>
-        <w:rPr>
-          <w:rFonts w:cs="Times New Roman"/>
-          <w:i/>
-          <w:iCs/>
-          <w:lang w:val="en-US"/>
-        </w:rPr>
-        <w:t xml:space="preserve"> Improve Game Design</w:t>
-      </w:r>
-      <w:r>
-        <w:rPr>
-          <w:rFonts w:cs="Times New Roman"/>
-          <w:lang w:val="en-US"/>
-        </w:rPr>
-        <w:t xml:space="preserve">. </w:t>
-      </w:r>
-      <w:proofErr w:type="spellStart"/>
-      <w:proofErr w:type="gramStart"/>
-      <w:r>
-        <w:rPr>
-          <w:rFonts w:cs="Times New Roman"/>
-          <w:lang w:val="en-US"/>
-        </w:rPr>
-        <w:t>Gamasutra</w:t>
-      </w:r>
-      <w:proofErr w:type="spellEnd"/>
-      <w:r>
-        <w:rPr>
-          <w:rFonts w:cs="Times New Roman"/>
-          <w:lang w:val="en-US"/>
-        </w:rPr>
-        <w:t>.</w:t>
-      </w:r>
-      <w:proofErr w:type="gramEnd"/>
-      <w:r>
-        <w:rPr>
-          <w:rFonts w:cs="Times New Roman"/>
-          <w:lang w:val="en-US"/>
-        </w:rPr>
-        <w:t xml:space="preserve"> Available: &lt;http://www.gamasutra.com/view/feature/129969/tracking_player_feedback_to_.php&gt;. </w:t>
-      </w:r>
-      <w:proofErr w:type="gramStart"/>
-      <w:r>
-        <w:rPr>
-          <w:rFonts w:cs="Times New Roman"/>
-          <w:lang w:val="en-US"/>
-        </w:rPr>
-        <w:t>Accessed: 28 jun. 2013.</w:t>
-      </w:r>
-      <w:proofErr w:type="gramEnd"/>
-      <w:r>
-        <w:rPr>
-          <w:rFonts w:cs="Times New Roman"/>
-          <w:lang w:val="en-US"/>
-        </w:rPr>
-        <w:t xml:space="preserve"> </w:t>
+        <w:t>Tracking Player Feedback To Improve Game Design</w:t>
+      </w:r>
+      <w:r>
+        <w:rPr>
+          <w:rFonts w:cs="Times New Roman"/>
+          <w:lang w:val="en-US"/>
+        </w:rPr>
+        <w:t xml:space="preserve">. Gamasutra. Available: &lt;http://www.gamasutra.com/view/feature/129969/tracking_player_feedback_to_.php&gt;. Accessed: 28 jun. 2013. </w:t>
       </w:r>
     </w:p>
     <w:p>
@@ -9367,69 +9273,12 @@
           <w:lang w:val="en-US"/>
         </w:rPr>
       </w:pPr>
-      <w:proofErr w:type="gramStart"/>
-      <w:r>
-        <w:rPr>
-          <w:rFonts w:cs="Times New Roman"/>
-          <w:lang w:val="en-US"/>
-        </w:rPr>
-        <w:t xml:space="preserve">DIXIT, </w:t>
-      </w:r>
-      <w:proofErr w:type="spellStart"/>
-      <w:r>
-        <w:rPr>
-          <w:rFonts w:cs="Times New Roman"/>
-          <w:lang w:val="en-US"/>
-        </w:rPr>
-        <w:t>Priyesh</w:t>
-      </w:r>
-      <w:proofErr w:type="spellEnd"/>
-      <w:r>
-        <w:rPr>
-          <w:rFonts w:cs="Times New Roman"/>
-          <w:lang w:val="en-US"/>
-        </w:rPr>
-        <w:t>; YOUNGBLOOD, Michael.</w:t>
-      </w:r>
-      <w:proofErr w:type="gramEnd"/>
-      <w:r>
-        <w:rPr>
-          <w:rFonts w:cs="Times New Roman"/>
-          <w:lang w:val="en-US"/>
-        </w:rPr>
-        <w:t xml:space="preserve"> </w:t>
-      </w:r>
-      <w:proofErr w:type="gramStart"/>
-      <w:r>
-        <w:rPr>
-          <w:rFonts w:cs="Times New Roman"/>
-          <w:lang w:val="en-US"/>
-        </w:rPr>
-        <w:t xml:space="preserve">Understanding </w:t>
-      </w:r>
-      <w:proofErr w:type="spellStart"/>
-      <w:r>
-        <w:rPr>
-          <w:rFonts w:cs="Times New Roman"/>
-          <w:lang w:val="en-US"/>
-        </w:rPr>
-        <w:t>playtest</w:t>
-      </w:r>
-      <w:proofErr w:type="spellEnd"/>
-      <w:r>
-        <w:rPr>
-          <w:rFonts w:cs="Times New Roman"/>
-          <w:lang w:val="en-US"/>
-        </w:rPr>
-        <w:t xml:space="preserve"> data through visual data mining in interactive 3D environments.</w:t>
-      </w:r>
-      <w:proofErr w:type="gramEnd"/>
-      <w:r>
-        <w:rPr>
-          <w:rFonts w:cs="Times New Roman"/>
-          <w:lang w:val="en-US"/>
-        </w:rPr>
-        <w:t xml:space="preserve"> </w:t>
+      <w:r>
+        <w:rPr>
+          <w:rFonts w:cs="Times New Roman"/>
+          <w:lang w:val="en-US"/>
+        </w:rPr>
+        <w:t xml:space="preserve">DIXIT, Priyesh; YOUNGBLOOD, Michael. Understanding playtest data through visual data mining in interactive 3D environments. </w:t>
       </w:r>
       <w:r>
         <w:rPr>
@@ -9456,39 +9305,13 @@
           <w:lang w:val="en-US"/>
         </w:rPr>
       </w:pPr>
-      <w:proofErr w:type="gramStart"/>
-      <w:r>
-        <w:rPr>
-          <w:rFonts w:cs="Times New Roman"/>
-          <w:lang w:val="en-US"/>
-        </w:rPr>
-        <w:t>DRACHEN, Anders; CANOSSA, Alessandro.</w:t>
-      </w:r>
-      <w:proofErr w:type="gramEnd"/>
-      <w:r>
-        <w:rPr>
-          <w:rFonts w:cs="Times New Roman"/>
-          <w:lang w:val="en-US"/>
-        </w:rPr>
-        <w:t xml:space="preserve"> </w:t>
-      </w:r>
-      <w:proofErr w:type="gramStart"/>
-      <w:r>
-        <w:rPr>
-          <w:rFonts w:cs="Times New Roman"/>
-          <w:lang w:val="en-US"/>
-        </w:rPr>
-        <w:t>Analyzing spatial user behavior in computer games using geographic information systems.</w:t>
-      </w:r>
-      <w:proofErr w:type="gramEnd"/>
-      <w:r>
-        <w:rPr>
-          <w:rFonts w:cs="Times New Roman"/>
-          <w:lang w:val="en-US"/>
-        </w:rPr>
-        <w:t xml:space="preserve"> </w:t>
-      </w:r>
-      <w:proofErr w:type="spellStart"/>
+      <w:r>
+        <w:rPr>
+          <w:rFonts w:cs="Times New Roman"/>
+          <w:lang w:val="en-US"/>
+        </w:rPr>
+        <w:t xml:space="preserve">DRACHEN, Anders; CANOSSA, Alessandro. Analyzing spatial user behavior in computer games using geographic information systems. </w:t>
+      </w:r>
       <w:r>
         <w:rPr>
           <w:rFonts w:cs="Times New Roman"/>
@@ -9496,17 +9319,7 @@
           <w:iCs/>
           <w:lang w:val="en-US"/>
         </w:rPr>
-        <w:t>MindTrek</w:t>
-      </w:r>
-      <w:proofErr w:type="spellEnd"/>
-      <w:r>
-        <w:rPr>
-          <w:rFonts w:cs="Times New Roman"/>
-          <w:i/>
-          <w:iCs/>
-          <w:lang w:val="en-US"/>
-        </w:rPr>
-        <w:t xml:space="preserve"> Conference: Everyday Life in the Ubiquitous Era</w:t>
+        <w:t>MindTrek Conference: Everyday Life in the Ubiquitous Era</w:t>
       </w:r>
       <w:r>
         <w:rPr>
@@ -9524,21 +9337,12 @@
           <w:lang w:val="en-US"/>
         </w:rPr>
       </w:pPr>
-      <w:proofErr w:type="gramStart"/>
-      <w:r>
-        <w:rPr>
-          <w:rFonts w:cs="Times New Roman"/>
-          <w:lang w:val="en-US"/>
-        </w:rPr>
-        <w:t>FULLERTON, Tracy; SWAIN, Christopher.</w:t>
-      </w:r>
-      <w:proofErr w:type="gramEnd"/>
-      <w:r>
-        <w:rPr>
-          <w:rFonts w:cs="Times New Roman"/>
-          <w:lang w:val="en-US"/>
-        </w:rPr>
-        <w:t xml:space="preserve"> </w:t>
+      <w:r>
+        <w:rPr>
+          <w:rFonts w:cs="Times New Roman"/>
+          <w:lang w:val="en-US"/>
+        </w:rPr>
+        <w:t xml:space="preserve">FULLERTON, Tracy; SWAIN, Christopher. </w:t>
       </w:r>
       <w:r>
         <w:rPr>
@@ -9547,27 +9351,7 @@
           <w:iCs/>
           <w:lang w:val="en-US"/>
         </w:rPr>
-        <w:t xml:space="preserve">Game Design Workshop: A </w:t>
-      </w:r>
-      <w:proofErr w:type="spellStart"/>
-      <w:r>
-        <w:rPr>
-          <w:rFonts w:cs="Times New Roman"/>
-          <w:i/>
-          <w:iCs/>
-          <w:lang w:val="en-US"/>
-        </w:rPr>
-        <w:t>playcentric</w:t>
-      </w:r>
-      <w:proofErr w:type="spellEnd"/>
-      <w:r>
-        <w:rPr>
-          <w:rFonts w:cs="Times New Roman"/>
-          <w:i/>
-          <w:iCs/>
-          <w:lang w:val="en-US"/>
-        </w:rPr>
-        <w:t xml:space="preserve"> approach to creating innovative games</w:t>
+        <w:t>Game Design Workshop: A playcentric approach to creating innovative games</w:t>
       </w:r>
       <w:r>
         <w:rPr>
@@ -9592,7 +9376,6 @@
         </w:rPr>
         <w:t xml:space="preserve">GOODMAN, Leo A. Snowball Sampling. </w:t>
       </w:r>
-      <w:proofErr w:type="gramStart"/>
       <w:r>
         <w:rPr>
           <w:rFonts w:cs="Times New Roman"/>
@@ -9609,7 +9392,6 @@
         </w:rPr>
         <w:t>, v. 32, n. 1, p. 148–170, 1961.</w:t>
       </w:r>
-      <w:proofErr w:type="gramEnd"/>
     </w:p>
     <w:p>
       <w:pPr>
@@ -9642,7 +9424,6 @@
         </w:rPr>
         <w:t xml:space="preserve"> Visualizing Competitive Behaviors in Multi-User Virtual Environments. </w:t>
       </w:r>
-      <w:proofErr w:type="gramStart"/>
       <w:r>
         <w:rPr>
           <w:rFonts w:cs="Times New Roman"/>
@@ -9659,7 +9440,6 @@
         </w:rPr>
         <w:t>, p. 163–170, 2004.</w:t>
       </w:r>
-      <w:proofErr w:type="gramEnd"/>
     </w:p>
     <w:p>
       <w:pPr>
@@ -9690,42 +9470,8 @@
           <w:rFonts w:cs="Times New Roman"/>
           <w:lang w:val="en-US"/>
         </w:rPr>
-        <w:t xml:space="preserve"> The </w:t>
-      </w:r>
-      <w:proofErr w:type="spellStart"/>
-      <w:r>
-        <w:rPr>
-          <w:rFonts w:cs="Times New Roman"/>
-          <w:lang w:val="en-US"/>
-        </w:rPr>
-        <w:t>gameplay</w:t>
-      </w:r>
-      <w:proofErr w:type="spellEnd"/>
-      <w:r>
-        <w:rPr>
-          <w:rFonts w:cs="Times New Roman"/>
-          <w:lang w:val="en-US"/>
-        </w:rPr>
-        <w:t xml:space="preserve"> visualization manifesto: a framework for logging and visualization of online </w:t>
-      </w:r>
-      <w:proofErr w:type="spellStart"/>
-      <w:r>
-        <w:rPr>
-          <w:rFonts w:cs="Times New Roman"/>
-          <w:lang w:val="en-US"/>
-        </w:rPr>
-        <w:t>gameplay</w:t>
-      </w:r>
-      <w:proofErr w:type="spellEnd"/>
-      <w:r>
-        <w:rPr>
-          <w:rFonts w:cs="Times New Roman"/>
-          <w:lang w:val="en-US"/>
-        </w:rPr>
-        <w:t xml:space="preserve"> data. </w:t>
-      </w:r>
-      <w:proofErr w:type="spellStart"/>
-      <w:proofErr w:type="gramStart"/>
+        <w:t xml:space="preserve"> The gameplay visualization manifesto: a framework for logging and visualization of online gameplay data. </w:t>
+      </w:r>
       <w:r>
         <w:rPr>
           <w:rFonts w:cs="Times New Roman"/>
@@ -9733,52 +9479,14 @@
           <w:iCs/>
           <w:lang w:val="en-US"/>
         </w:rPr>
-        <w:t>Comput</w:t>
-      </w:r>
-      <w:proofErr w:type="spellEnd"/>
-      <w:r>
-        <w:rPr>
-          <w:rFonts w:cs="Times New Roman"/>
-          <w:i/>
-          <w:iCs/>
-          <w:lang w:val="en-US"/>
-        </w:rPr>
-        <w:t>.</w:t>
-      </w:r>
-      <w:proofErr w:type="gramEnd"/>
-      <w:r>
-        <w:rPr>
-          <w:rFonts w:cs="Times New Roman"/>
-          <w:i/>
-          <w:iCs/>
-          <w:lang w:val="en-US"/>
-        </w:rPr>
-        <w:t xml:space="preserve"> </w:t>
-      </w:r>
-      <w:proofErr w:type="gramStart"/>
-      <w:r>
-        <w:rPr>
-          <w:rFonts w:cs="Times New Roman"/>
-          <w:i/>
-          <w:iCs/>
-          <w:lang w:val="en-US"/>
-        </w:rPr>
-        <w:t>Entertain.</w:t>
-      </w:r>
-      <w:r>
-        <w:rPr>
-          <w:rFonts w:cs="Times New Roman"/>
-          <w:lang w:val="en-US"/>
-        </w:rPr>
-        <w:t>,</w:t>
-      </w:r>
-      <w:proofErr w:type="gramEnd"/>
-      <w:r>
-        <w:rPr>
-          <w:rFonts w:cs="Times New Roman"/>
-          <w:lang w:val="en-US"/>
-        </w:rPr>
-        <w:t xml:space="preserve"> v. 5, n. 3, p. 6, 2007.</w:t>
+        <w:t>Comput. Entertain.</w:t>
+      </w:r>
+      <w:r>
+        <w:rPr>
+          <w:rFonts w:cs="Times New Roman"/>
+          <w:lang w:val="en-US"/>
+        </w:rPr>
+        <w:t>, v. 5, n. 3, p. 6, 2007.</w:t>
       </w:r>
     </w:p>
     <w:p>
@@ -9812,7 +9520,6 @@
         </w:rPr>
         <w:t xml:space="preserve"> Tracking real-time user experience (TRUE): a comprehensive instrumentation solution for complex systems. </w:t>
       </w:r>
-      <w:proofErr w:type="gramStart"/>
       <w:r>
         <w:rPr>
           <w:rFonts w:cs="Times New Roman"/>
@@ -9829,7 +9536,6 @@
         </w:rPr>
         <w:t>, p. 443–452, 2008.</w:t>
       </w:r>
-      <w:proofErr w:type="gramEnd"/>
     </w:p>
     <w:p>
       <w:pPr>
@@ -9844,23 +9550,7 @@
           <w:rFonts w:cs="Times New Roman"/>
           <w:lang w:val="en-US"/>
         </w:rPr>
-        <w:t xml:space="preserve">LIU, </w:t>
-      </w:r>
-      <w:proofErr w:type="spellStart"/>
-      <w:r>
-        <w:rPr>
-          <w:rFonts w:cs="Times New Roman"/>
-          <w:lang w:val="en-US"/>
-        </w:rPr>
-        <w:t>Yun</w:t>
-      </w:r>
-      <w:proofErr w:type="spellEnd"/>
-      <w:r>
-        <w:rPr>
-          <w:rFonts w:cs="Times New Roman"/>
-          <w:lang w:val="en-US"/>
-        </w:rPr>
-        <w:t xml:space="preserve">-En </w:t>
+        <w:t xml:space="preserve">LIU, Yun-En </w:t>
       </w:r>
       <w:r>
         <w:rPr>
@@ -9876,25 +9566,8 @@
           <w:rFonts w:cs="Times New Roman"/>
           <w:lang w:val="en-US"/>
         </w:rPr>
-        <w:t xml:space="preserve"> Feature-based projections for effective </w:t>
-      </w:r>
-      <w:proofErr w:type="spellStart"/>
-      <w:r>
-        <w:rPr>
-          <w:rFonts w:cs="Times New Roman"/>
-          <w:lang w:val="en-US"/>
-        </w:rPr>
-        <w:t>playtrace</w:t>
-      </w:r>
-      <w:proofErr w:type="spellEnd"/>
-      <w:r>
-        <w:rPr>
-          <w:rFonts w:cs="Times New Roman"/>
-          <w:lang w:val="en-US"/>
-        </w:rPr>
-        <w:t xml:space="preserve"> analysis. </w:t>
-      </w:r>
-      <w:proofErr w:type="gramStart"/>
+        <w:t xml:space="preserve"> Feature-based projections for effective playtrace analysis. </w:t>
+      </w:r>
       <w:r>
         <w:rPr>
           <w:rFonts w:cs="Times New Roman"/>
@@ -9911,7 +9584,6 @@
         </w:rPr>
         <w:t>, p. 69–76, 2011.</w:t>
       </w:r>
-      <w:proofErr w:type="gramEnd"/>
     </w:p>
     <w:p>
       <w:pPr>
@@ -9928,7 +9600,6 @@
         </w:rPr>
         <w:t xml:space="preserve">ROMERO, Ramon. Successful instrumentation: Tracking attitudes and behaviors to improve games. </w:t>
       </w:r>
-      <w:proofErr w:type="gramStart"/>
       <w:r>
         <w:rPr>
           <w:rFonts w:cs="Times New Roman"/>
@@ -9945,7 +9616,6 @@
         </w:rPr>
         <w:t>, 2008.</w:t>
       </w:r>
-      <w:proofErr w:type="gramEnd"/>
     </w:p>
     <w:p>
       <w:pPr>
@@ -9962,7 +9632,6 @@
         </w:rPr>
         <w:t xml:space="preserve">THOMPSON, Clive. Halo 3: How Microsoft Labs Invented a New Science of Play. </w:t>
       </w:r>
-      <w:proofErr w:type="gramStart"/>
       <w:r>
         <w:rPr>
           <w:rFonts w:cs="Times New Roman"/>
@@ -9979,7 +9648,6 @@
         </w:rPr>
         <w:t>, v. 15, n. 9, 2007.</w:t>
       </w:r>
-      <w:proofErr w:type="gramEnd"/>
     </w:p>
     <w:p>
       <w:pPr>
@@ -9995,25 +9663,8 @@
           <w:lang w:val="en-US"/>
         </w:rPr>
         <w:lastRenderedPageBreak/>
-        <w:t xml:space="preserve">WALLNER, Günter. Play-Graph: A Methodology and Visualization Approach for the Analysis of </w:t>
-      </w:r>
-      <w:proofErr w:type="spellStart"/>
-      <w:r>
-        <w:rPr>
-          <w:rFonts w:cs="Times New Roman"/>
-          <w:lang w:val="en-US"/>
-        </w:rPr>
-        <w:t>Gameplay</w:t>
-      </w:r>
-      <w:proofErr w:type="spellEnd"/>
-      <w:r>
-        <w:rPr>
-          <w:rFonts w:cs="Times New Roman"/>
-          <w:lang w:val="en-US"/>
-        </w:rPr>
-        <w:t xml:space="preserve"> Data. </w:t>
-      </w:r>
-      <w:proofErr w:type="gramStart"/>
+        <w:t xml:space="preserve">WALLNER, Günter. Play-Graph: A Methodology and Visualization Approach for the Analysis of Gameplay Data. </w:t>
+      </w:r>
       <w:r>
         <w:rPr>
           <w:rFonts w:cs="Times New Roman"/>
@@ -10030,7 +9681,6 @@
         </w:rPr>
         <w:t>, p. 253–260, 2013.</w:t>
       </w:r>
-      <w:proofErr w:type="gramEnd"/>
     </w:p>
     <w:p>
       <w:pPr>
@@ -10040,55 +9690,13 @@
           <w:lang w:val="en-US"/>
         </w:rPr>
       </w:pPr>
-      <w:proofErr w:type="gramStart"/>
-      <w:r>
-        <w:rPr>
-          <w:rFonts w:cs="Times New Roman"/>
-          <w:lang w:val="en-US"/>
-        </w:rPr>
-        <w:t>WALLNER, Günter; KRIGLSTEIN, Simone.</w:t>
-      </w:r>
-      <w:proofErr w:type="gramEnd"/>
-      <w:r>
-        <w:rPr>
-          <w:rFonts w:cs="Times New Roman"/>
-          <w:lang w:val="en-US"/>
-        </w:rPr>
-        <w:t xml:space="preserve"> </w:t>
-      </w:r>
-      <w:proofErr w:type="gramStart"/>
-      <w:r>
-        <w:rPr>
-          <w:rFonts w:cs="Times New Roman"/>
-          <w:lang w:val="en-US"/>
-        </w:rPr>
-        <w:t xml:space="preserve">A spatiotemporal visualization approach for the analysis of </w:t>
-      </w:r>
-      <w:proofErr w:type="spellStart"/>
-      <w:r>
-        <w:rPr>
-          <w:rFonts w:cs="Times New Roman"/>
-          <w:lang w:val="en-US"/>
-        </w:rPr>
-        <w:t>gameplay</w:t>
-      </w:r>
-      <w:proofErr w:type="spellEnd"/>
-      <w:r>
-        <w:rPr>
-          <w:rFonts w:cs="Times New Roman"/>
-          <w:lang w:val="en-US"/>
-        </w:rPr>
-        <w:t xml:space="preserve"> data.</w:t>
-      </w:r>
-      <w:proofErr w:type="gramEnd"/>
-      <w:r>
-        <w:rPr>
-          <w:rFonts w:cs="Times New Roman"/>
-          <w:lang w:val="en-US"/>
-        </w:rPr>
-        <w:t xml:space="preserve"> </w:t>
-      </w:r>
-      <w:proofErr w:type="gramStart"/>
+      <w:r>
+        <w:rPr>
+          <w:rFonts w:cs="Times New Roman"/>
+          <w:lang w:val="en-US"/>
+        </w:rPr>
+        <w:t xml:space="preserve">WALLNER, Günter; KRIGLSTEIN, Simone. A spatiotemporal visualization approach for the analysis of gameplay data. </w:t>
+      </w:r>
       <w:r>
         <w:rPr>
           <w:rFonts w:cs="Times New Roman"/>
@@ -10105,7 +9713,6 @@
         </w:rPr>
         <w:t>, p. 1115–1124, 2012.</w:t>
       </w:r>
-      <w:proofErr w:type="gramEnd"/>
     </w:p>
     <w:p>
       <w:pPr>
@@ -10119,23 +9726,7 @@
           <w:rFonts w:cs="Times New Roman"/>
           <w:lang w:val="en-US"/>
         </w:rPr>
-        <w:t xml:space="preserve">ZOELLER, Georg. </w:t>
-      </w:r>
-      <w:proofErr w:type="gramStart"/>
-      <w:r>
-        <w:rPr>
-          <w:rFonts w:cs="Times New Roman"/>
-          <w:lang w:val="en-US"/>
-        </w:rPr>
-        <w:t>Development telemetry in video games projects.</w:t>
-      </w:r>
-      <w:proofErr w:type="gramEnd"/>
-      <w:r>
-        <w:rPr>
-          <w:rFonts w:cs="Times New Roman"/>
-          <w:lang w:val="en-US"/>
-        </w:rPr>
-        <w:t xml:space="preserve"> </w:t>
+        <w:t xml:space="preserve">ZOELLER, Georg. Development telemetry in video games projects. </w:t>
       </w:r>
       <w:r>
         <w:rPr>
@@ -10143,43 +9734,7 @@
           <w:i/>
           <w:iCs/>
         </w:rPr>
-        <w:t xml:space="preserve">Game </w:t>
-      </w:r>
-      <w:proofErr w:type="spellStart"/>
-      <w:r>
-        <w:rPr>
-          <w:rFonts w:cs="Times New Roman"/>
-          <w:i/>
-          <w:iCs/>
-        </w:rPr>
-        <w:t>Developer</w:t>
-      </w:r>
-      <w:proofErr w:type="spellEnd"/>
-      <w:r>
-        <w:rPr>
-          <w:rFonts w:cs="Times New Roman"/>
-          <w:i/>
-          <w:iCs/>
-        </w:rPr>
-        <w:t xml:space="preserve"> </w:t>
-      </w:r>
-      <w:proofErr w:type="spellStart"/>
-      <w:r>
-        <w:rPr>
-          <w:rFonts w:cs="Times New Roman"/>
-          <w:i/>
-          <w:iCs/>
-        </w:rPr>
-        <w:t>Conference</w:t>
-      </w:r>
-      <w:proofErr w:type="spellEnd"/>
-      <w:r>
-        <w:rPr>
-          <w:rFonts w:cs="Times New Roman"/>
-          <w:i/>
-          <w:iCs/>
-        </w:rPr>
-        <w:t xml:space="preserve"> (GDC)</w:t>
+        <w:t>Game Developer Conference (GDC)</w:t>
       </w:r>
       <w:r>
         <w:rPr>
@@ -11135,6 +10690,7 @@
   <w:style w:type="character" w:default="1" w:styleId="DefaultParagraphFont">
     <w:name w:val="Default Paragraph Font"/>
     <w:uiPriority w:val="1"/>
+    <w:semiHidden/>
     <w:unhideWhenUsed/>
   </w:style>
   <w:style w:type="table" w:default="1" w:styleId="TableNormal">
@@ -12153,7 +11709,7 @@
 </file>
 
 <file path=customXml/itemProps1.xml><?xml version="1.0" encoding="utf-8"?>
-<ds:datastoreItem xmlns:ds="http://schemas.openxmlformats.org/officeDocument/2006/customXml" ds:itemID="{592CBDFC-F102-4B04-B117-7499AC327C82}">
+<ds:datastoreItem xmlns:ds="http://schemas.openxmlformats.org/officeDocument/2006/customXml" ds:itemID="{691C803B-CCF2-43C1-9312-4BBCC30BFD18}">
   <ds:schemaRefs>
     <ds:schemaRef ds:uri="http://schemas.openxmlformats.org/officeDocument/2006/bibliography"/>
   </ds:schemaRefs>

</xml_diff>